<commit_message>
added prototype screenshots and text and fixed toc
git-svn-id: https://svn.vis.ethz.ch/svn/kob_gamelab09/trunk@160 fc16ba98-2866-4055-be8f-df951a5456ab
</commit_message>
<xml_diff>
--- a/documentation/game_notebook.docx
+++ b/documentation/game_notebook.docx
@@ -14,7 +14,7 @@
           <w:lang w:val="de-DE"/>
         </w:rPr>
         <w:pict>
-          <v:group id="_x0000_s1026" style="position:absolute;left:0;text-align:left;margin-left:3479.65pt;margin-top:0;width:238.15pt;height:841.95pt;z-index:251660288;mso-width-percent:400;mso-height-percent:1000;mso-position-horizontal:right;mso-position-horizontal-relative:page;mso-position-vertical:top;mso-position-vertical-relative:page;mso-width-percent:400;mso-height-percent:1000" coordorigin="7329" coordsize="4911,15840" o:allowincell="f">
+          <v:group id="_x0000_s1026" style="position:absolute;left:0;text-align:left;margin-left:3677.8pt;margin-top:0;width:238.15pt;height:841.95pt;z-index:251660288;mso-width-percent:400;mso-height-percent:1000;mso-position-horizontal:right;mso-position-horizontal-relative:page;mso-position-vertical:top;mso-position-vertical-relative:page;mso-width-percent:400;mso-height-percent:1000" coordorigin="7329" coordsize="4911,15840" o:allowincell="f">
             <v:group id="_x0000_s1027" style="position:absolute;left:7344;width:4896;height:15840;mso-width-percent:400;mso-height-percent:1000;mso-position-horizontal:right;mso-position-horizontal-relative:page;mso-position-vertical:top;mso-position-vertical-relative:page;mso-width-percent:400;mso-height-percent:1000" coordorigin="7560" coordsize="4700,15840" o:allowincell="f">
               <v:rect id="_x0000_s1028" style="position:absolute;left:7755;width:4505;height:15840;mso-height-percent:1000;mso-position-vertical:top;mso-position-vertical-relative:page;mso-height-percent:1000" fillcolor="#a28e6a [3206]" stroked="f" strokecolor="#d8d8d8 [2732]">
                 <v:fill color2="#bfbfbf [2412]" rotate="t"/>
@@ -31,7 +31,7 @@
                 <w:txbxContent>
                   <w:p>
                     <w:pPr>
-                      <w:pStyle w:val="KeinLeerraum"/>
+                      <w:pStyle w:val="NoSpacing"/>
                       <w:rPr>
                         <w:rFonts w:asciiTheme="majorHAnsi" w:eastAsiaTheme="majorEastAsia" w:hAnsiTheme="majorHAnsi" w:cstheme="majorBidi"/>
                         <w:b/>
@@ -52,7 +52,7 @@
                 <w:txbxContent>
                   <w:p>
                     <w:pPr>
-                      <w:pStyle w:val="KeinLeerraum"/>
+                      <w:pStyle w:val="NoSpacing"/>
                       <w:spacing w:line="360" w:lineRule="auto"/>
                       <w:rPr>
                         <w:color w:val="FFFFFF" w:themeColor="background1"/>
@@ -69,7 +69,7 @@
                   </w:p>
                   <w:p>
                     <w:pPr>
-                      <w:pStyle w:val="KeinLeerraum"/>
+                      <w:pStyle w:val="NoSpacing"/>
                       <w:spacing w:line="360" w:lineRule="auto"/>
                       <w:rPr>
                         <w:color w:val="FFFFFF" w:themeColor="background1"/>
@@ -86,7 +86,7 @@
                   </w:p>
                   <w:p>
                     <w:pPr>
-                      <w:pStyle w:val="KeinLeerraum"/>
+                      <w:pStyle w:val="NoSpacing"/>
                       <w:spacing w:line="360" w:lineRule="auto"/>
                       <w:rPr>
                         <w:color w:val="FFFFFF" w:themeColor="background1"/>
@@ -122,7 +122,7 @@
                     <w:sdtContent>
                       <w:p>
                         <w:pPr>
-                          <w:pStyle w:val="KeinLeerraum"/>
+                          <w:pStyle w:val="NoSpacing"/>
                           <w:spacing w:line="360" w:lineRule="auto"/>
                           <w:rPr>
                             <w:color w:val="FFFFFF" w:themeColor="background1"/>
@@ -163,7 +163,7 @@
               <w:txbxContent>
                 <w:p>
                   <w:pPr>
-                    <w:pStyle w:val="KeinLeerraum"/>
+                    <w:pStyle w:val="NoSpacing"/>
                     <w:jc w:val="right"/>
                     <w:rPr>
                       <w:rFonts w:asciiTheme="majorHAnsi" w:eastAsiaTheme="majorEastAsia" w:hAnsiTheme="majorHAnsi" w:cstheme="majorBidi"/>
@@ -184,7 +184,7 @@
                 </w:p>
                 <w:p>
                   <w:pPr>
-                    <w:pStyle w:val="KeinLeerraum"/>
+                    <w:pStyle w:val="NoSpacing"/>
                     <w:jc w:val="right"/>
                     <w:rPr>
                       <w:rFonts w:asciiTheme="majorHAnsi" w:eastAsiaTheme="majorEastAsia" w:hAnsiTheme="majorHAnsi" w:cstheme="majorBidi"/>
@@ -272,9 +272,9 @@
     </w:p>
     <w:p>
       <w:pPr>
-        <w:pStyle w:val="Titel"/>
+        <w:pStyle w:val="Title"/>
       </w:pPr>
-      <w:bookmarkStart w:id="0" w:name="_Toc224922824"/>
+      <w:bookmarkStart w:id="0" w:name="_Toc224924377"/>
       <w:r>
         <w:lastRenderedPageBreak/>
         <w:t>Table of Contents</w:t>
@@ -283,7 +283,7 @@
     </w:p>
     <w:p>
       <w:pPr>
-        <w:pStyle w:val="Verzeichnis1"/>
+        <w:pStyle w:val="TOC1"/>
         <w:rPr>
           <w:sz w:val="22"/>
           <w:szCs w:val="22"/>
@@ -304,7 +304,7 @@
         <w:instrText xml:space="preserve">Heading </w:instrText>
       </w:r>
       <w:r>
-        <w:instrText xml:space="preserve"> 1;2;</w:instrText>
+        <w:instrText>1;2;</w:instrText>
       </w:r>
       <w:r>
         <w:instrText xml:space="preserve">Heading </w:instrText>
@@ -324,7 +324,7 @@
         </w:rPr>
         <w:fldChar w:fldCharType="separate"/>
       </w:r>
-      <w:hyperlink w:anchor="_Toc224922824" w:history="1">
+      <w:hyperlink w:anchor="_Toc224924377" w:history="1">
         <w:r>
           <w:rPr>
             <w:rStyle w:val="Hyperlink"/>
@@ -347,7 +347,7 @@
           <w:rPr>
             <w:webHidden/>
           </w:rPr>
-          <w:instrText xml:space="preserve"> PAGEREF _Toc224922824 \h </w:instrText>
+          <w:instrText xml:space="preserve"> PAGEREF _Toc224924377 \h </w:instrText>
         </w:r>
         <w:r>
           <w:rPr>
@@ -376,7 +376,7 @@
     </w:p>
     <w:p>
       <w:pPr>
-        <w:pStyle w:val="Verzeichnis1"/>
+        <w:pStyle w:val="TOC1"/>
         <w:rPr>
           <w:sz w:val="22"/>
           <w:szCs w:val="22"/>
@@ -384,7 +384,7 @@
           <w:lang w:val="de-CH" w:eastAsia="de-CH" w:bidi="ar-SA"/>
         </w:rPr>
       </w:pPr>
-      <w:hyperlink w:anchor="_Toc224922825" w:history="1">
+      <w:hyperlink w:anchor="_Toc224924378" w:history="1">
         <w:r>
           <w:rPr>
             <w:rStyle w:val="Hyperlink"/>
@@ -407,7 +407,7 @@
           <w:rPr>
             <w:webHidden/>
           </w:rPr>
-          <w:instrText xml:space="preserve"> PAGEREF _Toc224922825 \h </w:instrText>
+          <w:instrText xml:space="preserve"> PAGEREF _Toc224924378 \h </w:instrText>
         </w:r>
         <w:r>
           <w:rPr>
@@ -436,14 +436,14 @@
     </w:p>
     <w:p>
       <w:pPr>
-        <w:pStyle w:val="Verzeichnis3"/>
+        <w:pStyle w:val="TOC3"/>
         <w:rPr>
           <w:noProof/>
           <w:szCs w:val="22"/>
           <w:lang w:val="de-CH" w:eastAsia="de-CH" w:bidi="ar-SA"/>
         </w:rPr>
       </w:pPr>
-      <w:hyperlink w:anchor="_Toc224922826" w:history="1">
+      <w:hyperlink w:anchor="_Toc224924379" w:history="1">
         <w:r>
           <w:rPr>
             <w:rStyle w:val="Hyperlink"/>
@@ -470,7 +470,7 @@
             <w:noProof/>
             <w:webHidden/>
           </w:rPr>
-          <w:instrText xml:space="preserve"> PAGEREF _Toc224922826 \h </w:instrText>
+          <w:instrText xml:space="preserve"> PAGEREF _Toc224924379 \h </w:instrText>
         </w:r>
         <w:r>
           <w:rPr>
@@ -503,14 +503,14 @@
     </w:p>
     <w:p>
       <w:pPr>
-        <w:pStyle w:val="Verzeichnis3"/>
+        <w:pStyle w:val="TOC3"/>
         <w:rPr>
           <w:noProof/>
           <w:szCs w:val="22"/>
           <w:lang w:val="de-CH" w:eastAsia="de-CH" w:bidi="ar-SA"/>
         </w:rPr>
       </w:pPr>
-      <w:hyperlink w:anchor="_Toc224922827" w:history="1">
+      <w:hyperlink w:anchor="_Toc224924380" w:history="1">
         <w:r>
           <w:rPr>
             <w:rStyle w:val="Hyperlink"/>
@@ -537,7 +537,7 @@
             <w:noProof/>
             <w:webHidden/>
           </w:rPr>
-          <w:instrText xml:space="preserve"> PAGEREF _Toc224922827 \h </w:instrText>
+          <w:instrText xml:space="preserve"> PAGEREF _Toc224924380 \h </w:instrText>
         </w:r>
         <w:r>
           <w:rPr>
@@ -570,14 +570,14 @@
     </w:p>
     <w:p>
       <w:pPr>
-        <w:pStyle w:val="Verzeichnis3"/>
+        <w:pStyle w:val="TOC3"/>
         <w:rPr>
           <w:noProof/>
           <w:szCs w:val="22"/>
           <w:lang w:val="de-CH" w:eastAsia="de-CH" w:bidi="ar-SA"/>
         </w:rPr>
       </w:pPr>
-      <w:hyperlink w:anchor="_Toc224922828" w:history="1">
+      <w:hyperlink w:anchor="_Toc224924381" w:history="1">
         <w:r>
           <w:rPr>
             <w:rStyle w:val="Hyperlink"/>
@@ -604,7 +604,7 @@
             <w:noProof/>
             <w:webHidden/>
           </w:rPr>
-          <w:instrText xml:space="preserve"> PAGEREF _Toc224922828 \h </w:instrText>
+          <w:instrText xml:space="preserve"> PAGEREF _Toc224924381 \h </w:instrText>
         </w:r>
         <w:r>
           <w:rPr>
@@ -637,14 +637,14 @@
     </w:p>
     <w:p>
       <w:pPr>
-        <w:pStyle w:val="Verzeichnis3"/>
+        <w:pStyle w:val="TOC3"/>
         <w:rPr>
           <w:noProof/>
           <w:szCs w:val="22"/>
           <w:lang w:val="de-CH" w:eastAsia="de-CH" w:bidi="ar-SA"/>
         </w:rPr>
       </w:pPr>
-      <w:hyperlink w:anchor="_Toc224922829" w:history="1">
+      <w:hyperlink w:anchor="_Toc224924382" w:history="1">
         <w:r>
           <w:rPr>
             <w:rStyle w:val="Hyperlink"/>
@@ -672,7 +672,7 @@
             <w:noProof/>
             <w:webHidden/>
           </w:rPr>
-          <w:instrText xml:space="preserve"> PAGEREF _Toc224922829 \h </w:instrText>
+          <w:instrText xml:space="preserve"> PAGEREF _Toc224924382 \h </w:instrText>
         </w:r>
         <w:r>
           <w:rPr>
@@ -705,14 +705,14 @@
     </w:p>
     <w:p>
       <w:pPr>
-        <w:pStyle w:val="Verzeichnis3"/>
+        <w:pStyle w:val="TOC3"/>
         <w:rPr>
           <w:noProof/>
           <w:szCs w:val="22"/>
           <w:lang w:val="de-CH" w:eastAsia="de-CH" w:bidi="ar-SA"/>
         </w:rPr>
       </w:pPr>
-      <w:hyperlink w:anchor="_Toc224922830" w:history="1">
+      <w:hyperlink w:anchor="_Toc224924383" w:history="1">
         <w:r>
           <w:rPr>
             <w:rStyle w:val="Hyperlink"/>
@@ -740,7 +740,7 @@
             <w:noProof/>
             <w:webHidden/>
           </w:rPr>
-          <w:instrText xml:space="preserve"> PAGEREF _Toc224922830 \h </w:instrText>
+          <w:instrText xml:space="preserve"> PAGEREF _Toc224924383 \h </w:instrText>
         </w:r>
         <w:r>
           <w:rPr>
@@ -773,14 +773,14 @@
     </w:p>
     <w:p>
       <w:pPr>
-        <w:pStyle w:val="Verzeichnis3"/>
+        <w:pStyle w:val="TOC3"/>
         <w:rPr>
           <w:noProof/>
           <w:szCs w:val="22"/>
           <w:lang w:val="de-CH" w:eastAsia="de-CH" w:bidi="ar-SA"/>
         </w:rPr>
       </w:pPr>
-      <w:hyperlink w:anchor="_Toc224922831" w:history="1">
+      <w:hyperlink w:anchor="_Toc224924384" w:history="1">
         <w:r>
           <w:rPr>
             <w:rStyle w:val="Hyperlink"/>
@@ -809,7 +809,7 @@
             <w:noProof/>
             <w:webHidden/>
           </w:rPr>
-          <w:instrText xml:space="preserve"> PAGEREF _Toc224922831 \h </w:instrText>
+          <w:instrText xml:space="preserve"> PAGEREF _Toc224924384 \h </w:instrText>
         </w:r>
         <w:r>
           <w:rPr>
@@ -842,14 +842,14 @@
     </w:p>
     <w:p>
       <w:pPr>
-        <w:pStyle w:val="Verzeichnis3"/>
+        <w:pStyle w:val="TOC3"/>
         <w:rPr>
           <w:noProof/>
           <w:szCs w:val="22"/>
           <w:lang w:val="de-CH" w:eastAsia="de-CH" w:bidi="ar-SA"/>
         </w:rPr>
       </w:pPr>
-      <w:hyperlink w:anchor="_Toc224922832" w:history="1">
+      <w:hyperlink w:anchor="_Toc224924385" w:history="1">
         <w:r>
           <w:rPr>
             <w:rStyle w:val="Hyperlink"/>
@@ -878,7 +878,7 @@
             <w:noProof/>
             <w:webHidden/>
           </w:rPr>
-          <w:instrText xml:space="preserve"> PAGEREF _Toc224922832 \h </w:instrText>
+          <w:instrText xml:space="preserve"> PAGEREF _Toc224924385 \h </w:instrText>
         </w:r>
         <w:r>
           <w:rPr>
@@ -911,14 +911,14 @@
     </w:p>
     <w:p>
       <w:pPr>
-        <w:pStyle w:val="Verzeichnis3"/>
+        <w:pStyle w:val="TOC3"/>
         <w:rPr>
           <w:noProof/>
           <w:szCs w:val="22"/>
           <w:lang w:val="de-CH" w:eastAsia="de-CH" w:bidi="ar-SA"/>
         </w:rPr>
       </w:pPr>
-      <w:hyperlink w:anchor="_Toc224922833" w:history="1">
+      <w:hyperlink w:anchor="_Toc224924386" w:history="1">
         <w:r>
           <w:rPr>
             <w:rStyle w:val="Hyperlink"/>
@@ -947,7 +947,7 @@
             <w:noProof/>
             <w:webHidden/>
           </w:rPr>
-          <w:instrText xml:space="preserve"> PAGEREF _Toc224922833 \h </w:instrText>
+          <w:instrText xml:space="preserve"> PAGEREF _Toc224924386 \h </w:instrText>
         </w:r>
         <w:r>
           <w:rPr>
@@ -980,14 +980,14 @@
     </w:p>
     <w:p>
       <w:pPr>
-        <w:pStyle w:val="Verzeichnis3"/>
+        <w:pStyle w:val="TOC3"/>
         <w:rPr>
           <w:noProof/>
           <w:szCs w:val="22"/>
           <w:lang w:val="de-CH" w:eastAsia="de-CH" w:bidi="ar-SA"/>
         </w:rPr>
       </w:pPr>
-      <w:hyperlink w:anchor="_Toc224922834" w:history="1">
+      <w:hyperlink w:anchor="_Toc224924387" w:history="1">
         <w:r>
           <w:rPr>
             <w:rStyle w:val="Hyperlink"/>
@@ -1016,7 +1016,7 @@
             <w:noProof/>
             <w:webHidden/>
           </w:rPr>
-          <w:instrText xml:space="preserve"> PAGEREF _Toc224922834 \h </w:instrText>
+          <w:instrText xml:space="preserve"> PAGEREF _Toc224924387 \h </w:instrText>
         </w:r>
         <w:r>
           <w:rPr>
@@ -1049,14 +1049,14 @@
     </w:p>
     <w:p>
       <w:pPr>
-        <w:pStyle w:val="Verzeichnis3"/>
+        <w:pStyle w:val="TOC3"/>
         <w:rPr>
           <w:noProof/>
           <w:szCs w:val="22"/>
           <w:lang w:val="de-CH" w:eastAsia="de-CH" w:bidi="ar-SA"/>
         </w:rPr>
       </w:pPr>
-      <w:hyperlink w:anchor="_Toc224922835" w:history="1">
+      <w:hyperlink w:anchor="_Toc224924388" w:history="1">
         <w:r>
           <w:rPr>
             <w:rStyle w:val="Hyperlink"/>
@@ -1085,7 +1085,7 @@
             <w:noProof/>
             <w:webHidden/>
           </w:rPr>
-          <w:instrText xml:space="preserve"> PAGEREF _Toc224922835 \h </w:instrText>
+          <w:instrText xml:space="preserve"> PAGEREF _Toc224924388 \h </w:instrText>
         </w:r>
         <w:r>
           <w:rPr>
@@ -1118,14 +1118,14 @@
     </w:p>
     <w:p>
       <w:pPr>
-        <w:pStyle w:val="Verzeichnis3"/>
+        <w:pStyle w:val="TOC3"/>
         <w:rPr>
           <w:noProof/>
           <w:szCs w:val="22"/>
           <w:lang w:val="de-CH" w:eastAsia="de-CH" w:bidi="ar-SA"/>
         </w:rPr>
       </w:pPr>
-      <w:hyperlink w:anchor="_Toc224922836" w:history="1">
+      <w:hyperlink w:anchor="_Toc224924389" w:history="1">
         <w:r>
           <w:rPr>
             <w:rStyle w:val="Hyperlink"/>
@@ -1154,7 +1154,7 @@
             <w:noProof/>
             <w:webHidden/>
           </w:rPr>
-          <w:instrText xml:space="preserve"> PAGEREF _Toc224922836 \h </w:instrText>
+          <w:instrText xml:space="preserve"> PAGEREF _Toc224924389 \h </w:instrText>
         </w:r>
         <w:r>
           <w:rPr>
@@ -1187,14 +1187,14 @@
     </w:p>
     <w:p>
       <w:pPr>
-        <w:pStyle w:val="Verzeichnis3"/>
+        <w:pStyle w:val="TOC3"/>
         <w:rPr>
           <w:noProof/>
           <w:szCs w:val="22"/>
           <w:lang w:val="de-CH" w:eastAsia="de-CH" w:bidi="ar-SA"/>
         </w:rPr>
       </w:pPr>
-      <w:hyperlink w:anchor="_Toc224922837" w:history="1">
+      <w:hyperlink w:anchor="_Toc224924390" w:history="1">
         <w:r>
           <w:rPr>
             <w:rStyle w:val="Hyperlink"/>
@@ -1223,7 +1223,7 @@
             <w:noProof/>
             <w:webHidden/>
           </w:rPr>
-          <w:instrText xml:space="preserve"> PAGEREF _Toc224922837 \h </w:instrText>
+          <w:instrText xml:space="preserve"> PAGEREF _Toc224924390 \h </w:instrText>
         </w:r>
         <w:r>
           <w:rPr>
@@ -1256,14 +1256,14 @@
     </w:p>
     <w:p>
       <w:pPr>
-        <w:pStyle w:val="Verzeichnis3"/>
+        <w:pStyle w:val="TOC3"/>
         <w:rPr>
           <w:noProof/>
           <w:szCs w:val="22"/>
           <w:lang w:val="de-CH" w:eastAsia="de-CH" w:bidi="ar-SA"/>
         </w:rPr>
       </w:pPr>
-      <w:hyperlink w:anchor="_Toc224922838" w:history="1">
+      <w:hyperlink w:anchor="_Toc224924391" w:history="1">
         <w:r>
           <w:rPr>
             <w:rStyle w:val="Hyperlink"/>
@@ -1292,7 +1292,7 @@
             <w:noProof/>
             <w:webHidden/>
           </w:rPr>
-          <w:instrText xml:space="preserve"> PAGEREF _Toc224922838 \h </w:instrText>
+          <w:instrText xml:space="preserve"> PAGEREF _Toc224924391 \h </w:instrText>
         </w:r>
         <w:r>
           <w:rPr>
@@ -1325,7 +1325,7 @@
     </w:p>
     <w:p>
       <w:pPr>
-        <w:pStyle w:val="Verzeichnis1"/>
+        <w:pStyle w:val="TOC1"/>
         <w:rPr>
           <w:sz w:val="22"/>
           <w:szCs w:val="22"/>
@@ -1333,12 +1333,12 @@
           <w:lang w:val="de-CH" w:eastAsia="de-CH" w:bidi="ar-SA"/>
         </w:rPr>
       </w:pPr>
-      <w:hyperlink w:anchor="_Toc224922839" w:history="1">
+      <w:hyperlink w:anchor="_Toc224924392" w:history="1">
         <w:r>
           <w:rPr>
             <w:rStyle w:val="Hyperlink"/>
           </w:rPr>
-          <w:t>Part 2 – Game Prototype</w:t>
+          <w:t>Part 2 - Prototype</w:t>
         </w:r>
         <w:r>
           <w:rPr>
@@ -1356,7 +1356,7 @@
           <w:rPr>
             <w:webHidden/>
           </w:rPr>
-          <w:instrText xml:space="preserve"> PAGEREF _Toc224922839 \h </w:instrText>
+          <w:instrText xml:space="preserve"> PAGEREF _Toc224924392 \h </w:instrText>
         </w:r>
         <w:r>
           <w:rPr>
@@ -1385,7 +1385,208 @@
     </w:p>
     <w:p>
       <w:pPr>
-        <w:pStyle w:val="Verzeichnis1"/>
+        <w:pStyle w:val="TOC3"/>
+        <w:rPr>
+          <w:noProof/>
+          <w:szCs w:val="22"/>
+          <w:lang w:val="de-CH" w:eastAsia="de-CH" w:bidi="ar-SA"/>
+        </w:rPr>
+      </w:pPr>
+      <w:hyperlink w:anchor="_Toc224924393" w:history="1">
+        <w:r>
+          <w:rPr>
+            <w:rStyle w:val="Hyperlink"/>
+            <w:noProof/>
+          </w:rPr>
+          <w:t>Positioning</w:t>
+        </w:r>
+        <w:r>
+          <w:rPr>
+            <w:noProof/>
+            <w:webHidden/>
+          </w:rPr>
+          <w:tab/>
+        </w:r>
+        <w:r>
+          <w:rPr>
+            <w:noProof/>
+            <w:webHidden/>
+          </w:rPr>
+          <w:fldChar w:fldCharType="begin"/>
+        </w:r>
+        <w:r>
+          <w:rPr>
+            <w:noProof/>
+            <w:webHidden/>
+          </w:rPr>
+          <w:instrText xml:space="preserve"> PAGEREF _Toc224924393 \h </w:instrText>
+        </w:r>
+        <w:r>
+          <w:rPr>
+            <w:noProof/>
+            <w:webHidden/>
+          </w:rPr>
+        </w:r>
+        <w:r>
+          <w:rPr>
+            <w:noProof/>
+            <w:webHidden/>
+          </w:rPr>
+          <w:fldChar w:fldCharType="separate"/>
+        </w:r>
+        <w:r>
+          <w:rPr>
+            <w:noProof/>
+            <w:webHidden/>
+          </w:rPr>
+          <w:t>21</w:t>
+        </w:r>
+        <w:r>
+          <w:rPr>
+            <w:noProof/>
+            <w:webHidden/>
+          </w:rPr>
+          <w:fldChar w:fldCharType="end"/>
+        </w:r>
+      </w:hyperlink>
+    </w:p>
+    <w:p>
+      <w:pPr>
+        <w:pStyle w:val="TOC3"/>
+        <w:rPr>
+          <w:noProof/>
+          <w:szCs w:val="22"/>
+          <w:lang w:val="de-CH" w:eastAsia="de-CH" w:bidi="ar-SA"/>
+        </w:rPr>
+      </w:pPr>
+      <w:hyperlink w:anchor="_Toc224924394" w:history="1">
+        <w:r>
+          <w:rPr>
+            <w:rStyle w:val="Hyperlink"/>
+            <w:noProof/>
+          </w:rPr>
+          <w:t>Island movement</w:t>
+        </w:r>
+        <w:r>
+          <w:rPr>
+            <w:noProof/>
+            <w:webHidden/>
+          </w:rPr>
+          <w:tab/>
+        </w:r>
+        <w:r>
+          <w:rPr>
+            <w:noProof/>
+            <w:webHidden/>
+          </w:rPr>
+          <w:fldChar w:fldCharType="begin"/>
+        </w:r>
+        <w:r>
+          <w:rPr>
+            <w:noProof/>
+            <w:webHidden/>
+          </w:rPr>
+          <w:instrText xml:space="preserve"> PAGEREF _Toc224924394 \h </w:instrText>
+        </w:r>
+        <w:r>
+          <w:rPr>
+            <w:noProof/>
+            <w:webHidden/>
+          </w:rPr>
+        </w:r>
+        <w:r>
+          <w:rPr>
+            <w:noProof/>
+            <w:webHidden/>
+          </w:rPr>
+          <w:fldChar w:fldCharType="separate"/>
+        </w:r>
+        <w:r>
+          <w:rPr>
+            <w:noProof/>
+            <w:webHidden/>
+          </w:rPr>
+          <w:t>21</w:t>
+        </w:r>
+        <w:r>
+          <w:rPr>
+            <w:noProof/>
+            <w:webHidden/>
+          </w:rPr>
+          <w:fldChar w:fldCharType="end"/>
+        </w:r>
+      </w:hyperlink>
+    </w:p>
+    <w:p>
+      <w:pPr>
+        <w:pStyle w:val="TOC3"/>
+        <w:rPr>
+          <w:noProof/>
+          <w:szCs w:val="22"/>
+          <w:lang w:val="de-CH" w:eastAsia="de-CH" w:bidi="ar-SA"/>
+        </w:rPr>
+      </w:pPr>
+      <w:hyperlink w:anchor="_Toc224924395" w:history="1">
+        <w:r>
+          <w:rPr>
+            <w:rStyle w:val="Hyperlink"/>
+            <w:noProof/>
+          </w:rPr>
+          <w:t>Parameter Tuning</w:t>
+        </w:r>
+        <w:r>
+          <w:rPr>
+            <w:noProof/>
+            <w:webHidden/>
+          </w:rPr>
+          <w:tab/>
+        </w:r>
+        <w:r>
+          <w:rPr>
+            <w:noProof/>
+            <w:webHidden/>
+          </w:rPr>
+          <w:fldChar w:fldCharType="begin"/>
+        </w:r>
+        <w:r>
+          <w:rPr>
+            <w:noProof/>
+            <w:webHidden/>
+          </w:rPr>
+          <w:instrText xml:space="preserve"> PAGEREF _Toc224924395 \h </w:instrText>
+        </w:r>
+        <w:r>
+          <w:rPr>
+            <w:noProof/>
+            <w:webHidden/>
+          </w:rPr>
+        </w:r>
+        <w:r>
+          <w:rPr>
+            <w:noProof/>
+            <w:webHidden/>
+          </w:rPr>
+          <w:fldChar w:fldCharType="separate"/>
+        </w:r>
+        <w:r>
+          <w:rPr>
+            <w:noProof/>
+            <w:webHidden/>
+          </w:rPr>
+          <w:t>21</w:t>
+        </w:r>
+        <w:r>
+          <w:rPr>
+            <w:noProof/>
+            <w:webHidden/>
+          </w:rPr>
+          <w:fldChar w:fldCharType="end"/>
+        </w:r>
+      </w:hyperlink>
+    </w:p>
+    <w:p>
+      <w:pPr>
+        <w:pStyle w:val="TOC1"/>
         <w:rPr>
           <w:sz w:val="22"/>
           <w:szCs w:val="22"/>
@@ -1393,7 +1594,7 @@
           <w:lang w:val="de-CH" w:eastAsia="de-CH" w:bidi="ar-SA"/>
         </w:rPr>
       </w:pPr>
-      <w:hyperlink w:anchor="_Toc224922840" w:history="1">
+      <w:hyperlink w:anchor="_Toc224924396" w:history="1">
         <w:r>
           <w:rPr>
             <w:rStyle w:val="Hyperlink"/>
@@ -1416,127 +1617,7 @@
           <w:rPr>
             <w:webHidden/>
           </w:rPr>
-          <w:instrText xml:space="preserve"> PAGEREF _Toc224922840 \h </w:instrText>
-        </w:r>
-        <w:r>
-          <w:rPr>
-            <w:webHidden/>
-          </w:rPr>
-        </w:r>
-        <w:r>
-          <w:rPr>
-            <w:webHidden/>
-          </w:rPr>
-          <w:fldChar w:fldCharType="separate"/>
-        </w:r>
-        <w:r>
-          <w:rPr>
-            <w:webHidden/>
-          </w:rPr>
-          <w:t>20</w:t>
-        </w:r>
-        <w:r>
-          <w:rPr>
-            <w:webHidden/>
-          </w:rPr>
-          <w:fldChar w:fldCharType="end"/>
-        </w:r>
-      </w:hyperlink>
-    </w:p>
-    <w:p>
-      <w:pPr>
-        <w:pStyle w:val="Verzeichnis1"/>
-        <w:rPr>
-          <w:sz w:val="22"/>
-          <w:szCs w:val="22"/>
-          <w:u w:val="none"/>
-          <w:lang w:val="de-CH" w:eastAsia="de-CH" w:bidi="ar-SA"/>
-        </w:rPr>
-      </w:pPr>
-      <w:hyperlink w:anchor="_Toc224922841" w:history="1">
-        <w:r>
-          <w:rPr>
-            <w:rStyle w:val="Hyperlink"/>
-          </w:rPr>
-          <w:t>Part 4 – Alpha Release</w:t>
-        </w:r>
-        <w:r>
-          <w:rPr>
-            <w:webHidden/>
-          </w:rPr>
-          <w:tab/>
-        </w:r>
-        <w:r>
-          <w:rPr>
-            <w:webHidden/>
-          </w:rPr>
-          <w:fldChar w:fldCharType="begin"/>
-        </w:r>
-        <w:r>
-          <w:rPr>
-            <w:webHidden/>
-          </w:rPr>
-          <w:instrText xml:space="preserve"> PAGEREF _Toc224922841 \h </w:instrText>
-        </w:r>
-        <w:r>
-          <w:rPr>
-            <w:webHidden/>
-          </w:rPr>
-        </w:r>
-        <w:r>
-          <w:rPr>
-            <w:webHidden/>
-          </w:rPr>
-          <w:fldChar w:fldCharType="separate"/>
-        </w:r>
-        <w:r>
-          <w:rPr>
-            <w:webHidden/>
-          </w:rPr>
-          <w:t>21</w:t>
-        </w:r>
-        <w:r>
-          <w:rPr>
-            <w:webHidden/>
-          </w:rPr>
-          <w:fldChar w:fldCharType="end"/>
-        </w:r>
-      </w:hyperlink>
-    </w:p>
-    <w:p>
-      <w:pPr>
-        <w:pStyle w:val="Verzeichnis1"/>
-        <w:rPr>
-          <w:sz w:val="22"/>
-          <w:szCs w:val="22"/>
-          <w:u w:val="none"/>
-          <w:lang w:val="de-CH" w:eastAsia="de-CH" w:bidi="ar-SA"/>
-        </w:rPr>
-      </w:pPr>
-      <w:hyperlink w:anchor="_Toc224922842" w:history="1">
-        <w:r>
-          <w:rPr>
-            <w:rStyle w:val="Hyperlink"/>
-          </w:rPr>
-          <w:t>Part 5 – Playtesting</w:t>
-        </w:r>
-        <w:r>
-          <w:rPr>
-            <w:webHidden/>
-          </w:rPr>
-          <w:tab/>
-        </w:r>
-        <w:r>
-          <w:rPr>
-            <w:webHidden/>
-          </w:rPr>
-          <w:fldChar w:fldCharType="begin"/>
-        </w:r>
-        <w:r>
-          <w:rPr>
-            <w:webHidden/>
-          </w:rPr>
-          <w:instrText xml:space="preserve"> PAGEREF _Toc224922842 \h </w:instrText>
+          <w:instrText xml:space="preserve"> PAGEREF _Toc224924396 \h </w:instrText>
         </w:r>
         <w:r>
           <w:rPr>
@@ -1565,7 +1646,7 @@
     </w:p>
     <w:p>
       <w:pPr>
-        <w:pStyle w:val="Verzeichnis1"/>
+        <w:pStyle w:val="TOC1"/>
         <w:rPr>
           <w:sz w:val="22"/>
           <w:szCs w:val="22"/>
@@ -1573,12 +1654,12 @@
           <w:lang w:val="de-CH" w:eastAsia="de-CH" w:bidi="ar-SA"/>
         </w:rPr>
       </w:pPr>
-      <w:hyperlink w:anchor="_Toc224922843" w:history="1">
+      <w:hyperlink w:anchor="_Toc224924397" w:history="1">
         <w:r>
           <w:rPr>
             <w:rStyle w:val="Hyperlink"/>
           </w:rPr>
-          <w:t>Part 6 – Public Presentation and Conclusion</w:t>
+          <w:t>Part 4 – Alpha Release</w:t>
         </w:r>
         <w:r>
           <w:rPr>
@@ -1596,7 +1677,7 @@
           <w:rPr>
             <w:webHidden/>
           </w:rPr>
-          <w:instrText xml:space="preserve"> PAGEREF _Toc224922843 \h </w:instrText>
+          <w:instrText xml:space="preserve"> PAGEREF _Toc224924397 \h </w:instrText>
         </w:r>
         <w:r>
           <w:rPr>
@@ -1624,6 +1705,126 @@
       </w:hyperlink>
     </w:p>
     <w:p>
+      <w:pPr>
+        <w:pStyle w:val="TOC1"/>
+        <w:rPr>
+          <w:sz w:val="22"/>
+          <w:szCs w:val="22"/>
+          <w:u w:val="none"/>
+          <w:lang w:val="de-CH" w:eastAsia="de-CH" w:bidi="ar-SA"/>
+        </w:rPr>
+      </w:pPr>
+      <w:hyperlink w:anchor="_Toc224924398" w:history="1">
+        <w:r>
+          <w:rPr>
+            <w:rStyle w:val="Hyperlink"/>
+          </w:rPr>
+          <w:t>Part 5 – Playtesting</w:t>
+        </w:r>
+        <w:r>
+          <w:rPr>
+            <w:webHidden/>
+          </w:rPr>
+          <w:tab/>
+        </w:r>
+        <w:r>
+          <w:rPr>
+            <w:webHidden/>
+          </w:rPr>
+          <w:fldChar w:fldCharType="begin"/>
+        </w:r>
+        <w:r>
+          <w:rPr>
+            <w:webHidden/>
+          </w:rPr>
+          <w:instrText xml:space="preserve"> PAGEREF _Toc224924398 \h </w:instrText>
+        </w:r>
+        <w:r>
+          <w:rPr>
+            <w:webHidden/>
+          </w:rPr>
+        </w:r>
+        <w:r>
+          <w:rPr>
+            <w:webHidden/>
+          </w:rPr>
+          <w:fldChar w:fldCharType="separate"/>
+        </w:r>
+        <w:r>
+          <w:rPr>
+            <w:webHidden/>
+          </w:rPr>
+          <w:t>24</w:t>
+        </w:r>
+        <w:r>
+          <w:rPr>
+            <w:webHidden/>
+          </w:rPr>
+          <w:fldChar w:fldCharType="end"/>
+        </w:r>
+      </w:hyperlink>
+    </w:p>
+    <w:p>
+      <w:pPr>
+        <w:pStyle w:val="TOC1"/>
+        <w:rPr>
+          <w:sz w:val="22"/>
+          <w:szCs w:val="22"/>
+          <w:u w:val="none"/>
+          <w:lang w:val="de-CH" w:eastAsia="de-CH" w:bidi="ar-SA"/>
+        </w:rPr>
+      </w:pPr>
+      <w:hyperlink w:anchor="_Toc224924399" w:history="1">
+        <w:r>
+          <w:rPr>
+            <w:rStyle w:val="Hyperlink"/>
+          </w:rPr>
+          <w:t>Part 6 – Public Presentation and Conclusion</w:t>
+        </w:r>
+        <w:r>
+          <w:rPr>
+            <w:webHidden/>
+          </w:rPr>
+          <w:tab/>
+        </w:r>
+        <w:r>
+          <w:rPr>
+            <w:webHidden/>
+          </w:rPr>
+          <w:fldChar w:fldCharType="begin"/>
+        </w:r>
+        <w:r>
+          <w:rPr>
+            <w:webHidden/>
+          </w:rPr>
+          <w:instrText xml:space="preserve"> PAGEREF _Toc224924399 \h </w:instrText>
+        </w:r>
+        <w:r>
+          <w:rPr>
+            <w:webHidden/>
+          </w:rPr>
+        </w:r>
+        <w:r>
+          <w:rPr>
+            <w:webHidden/>
+          </w:rPr>
+          <w:fldChar w:fldCharType="separate"/>
+        </w:r>
+        <w:r>
+          <w:rPr>
+            <w:webHidden/>
+          </w:rPr>
+          <w:t>25</w:t>
+        </w:r>
+        <w:r>
+          <w:rPr>
+            <w:webHidden/>
+          </w:rPr>
+          <w:fldChar w:fldCharType="end"/>
+        </w:r>
+      </w:hyperlink>
+    </w:p>
+    <w:p>
       <w:r>
         <w:fldChar w:fldCharType="end"/>
       </w:r>
@@ -1646,9 +1847,9 @@
     </w:p>
     <w:p>
       <w:pPr>
-        <w:pStyle w:val="Titel"/>
+        <w:pStyle w:val="Title"/>
       </w:pPr>
-      <w:bookmarkStart w:id="1" w:name="_Toc224922825"/>
+      <w:bookmarkStart w:id="1" w:name="_Toc224924378"/>
       <w:r>
         <w:lastRenderedPageBreak/>
         <w:t>Part 1 – Formal Game Proposal</w:t>
@@ -1657,7 +1858,7 @@
     </w:p>
     <w:p>
       <w:pPr>
-        <w:pStyle w:val="berschrift1"/>
+        <w:pStyle w:val="Heading1"/>
       </w:pPr>
       <w:bookmarkStart w:id="2" w:name="Intro"/>
       <w:bookmarkEnd w:id="2"/>
@@ -1760,7 +1961,7 @@
     </w:p>
     <w:p>
       <w:pPr>
-        <w:pStyle w:val="berschrift1"/>
+        <w:pStyle w:val="Heading1"/>
         <w:rPr>
           <w:rFonts w:eastAsia="Times New Roman"/>
           <w:kern w:val="36"/>
@@ -1783,9 +1984,9 @@
     </w:p>
     <w:p>
       <w:pPr>
-        <w:pStyle w:val="berschrift2"/>
+        <w:pStyle w:val="Heading2"/>
       </w:pPr>
-      <w:bookmarkStart w:id="4" w:name="_Toc224922826"/>
+      <w:bookmarkStart w:id="4" w:name="_Toc224924379"/>
       <w:r>
         <w:t>Overview</w:t>
       </w:r>
@@ -1914,9 +2115,9 @@
     </w:p>
     <w:p>
       <w:pPr>
-        <w:pStyle w:val="berschrift2"/>
+        <w:pStyle w:val="Heading2"/>
       </w:pPr>
-      <w:bookmarkStart w:id="6" w:name="_Toc224922827"/>
+      <w:bookmarkStart w:id="6" w:name="_Toc224924380"/>
       <w:r>
         <w:t>Game elements</w:t>
       </w:r>
@@ -1927,7 +2128,7 @@
     </w:p>
     <w:p>
       <w:pPr>
-        <w:pStyle w:val="berschrift3"/>
+        <w:pStyle w:val="Heading3"/>
       </w:pPr>
       <w:bookmarkStart w:id="7" w:name="Environment"/>
       <w:bookmarkEnd w:id="7"/>
@@ -1978,7 +2179,7 @@
     </w:p>
     <w:p>
       <w:pPr>
-        <w:pStyle w:val="Listenabsatz"/>
+        <w:pStyle w:val="ListParagraph"/>
         <w:numPr>
           <w:ilvl w:val="0"/>
           <w:numId w:val="7"/>
@@ -1998,7 +2199,7 @@
     </w:p>
     <w:p>
       <w:pPr>
-        <w:pStyle w:val="Listenabsatz"/>
+        <w:pStyle w:val="ListParagraph"/>
         <w:numPr>
           <w:ilvl w:val="0"/>
           <w:numId w:val="7"/>
@@ -2030,7 +2231,7 @@
     </w:p>
     <w:p>
       <w:pPr>
-        <w:pStyle w:val="Listenabsatz"/>
+        <w:pStyle w:val="ListParagraph"/>
         <w:numPr>
           <w:ilvl w:val="0"/>
           <w:numId w:val="7"/>
@@ -2063,7 +2264,7 @@
     </w:p>
     <w:p>
       <w:pPr>
-        <w:pStyle w:val="berschrift3"/>
+        <w:pStyle w:val="Heading3"/>
       </w:pPr>
       <w:r>
         <w:lastRenderedPageBreak/>
@@ -2133,7 +2334,7 @@
     </w:p>
     <w:p>
       <w:pPr>
-        <w:pStyle w:val="berschrift3"/>
+        <w:pStyle w:val="Heading3"/>
       </w:pPr>
       <w:r>
         <w:t xml:space="preserve">Hovering islands </w:t>
@@ -2208,7 +2409,7 @@
     </w:p>
     <w:p>
       <w:pPr>
-        <w:pStyle w:val="berschrift3"/>
+        <w:pStyle w:val="Heading3"/>
       </w:pPr>
       <w:r>
         <w:t xml:space="preserve">Player characters </w:t>
@@ -2329,7 +2530,7 @@
     </w:p>
     <w:p>
       <w:pPr>
-        <w:pStyle w:val="berschrift3"/>
+        <w:pStyle w:val="Heading3"/>
       </w:pPr>
       <w:r>
         <w:t>Power-ups</w:t>
@@ -2350,7 +2551,7 @@
     </w:p>
     <w:p>
       <w:pPr>
-        <w:pStyle w:val="berschrift3"/>
+        <w:pStyle w:val="Heading3"/>
       </w:pPr>
       <w:r>
         <w:t>Player Interactions</w:t>
@@ -2375,7 +2576,7 @@
     </w:p>
     <w:p>
       <w:pPr>
-        <w:pStyle w:val="berschrift4"/>
+        <w:pStyle w:val="Heading4"/>
         <w:pBdr>
           <w:left w:val="dotted" w:sz="6" w:space="0" w:color="D34817" w:themeColor="accent1"/>
         </w:pBdr>
@@ -2423,7 +2624,7 @@
     </w:p>
     <w:p>
       <w:pPr>
-        <w:pStyle w:val="berschrift4"/>
+        <w:pStyle w:val="Heading4"/>
         <w:pBdr>
           <w:left w:val="dotted" w:sz="6" w:space="0" w:color="D34817" w:themeColor="accent1"/>
         </w:pBdr>
@@ -2471,7 +2672,7 @@
     </w:p>
     <w:p>
       <w:pPr>
-        <w:pStyle w:val="berschrift4"/>
+        <w:pStyle w:val="Heading4"/>
         <w:rPr>
           <w:lang w:eastAsia="de-CH"/>
         </w:rPr>
@@ -2510,7 +2711,7 @@
     </w:p>
     <w:p>
       <w:pPr>
-        <w:pStyle w:val="berschrift4"/>
+        <w:pStyle w:val="Heading4"/>
         <w:rPr>
           <w:lang w:eastAsia="de-CH"/>
         </w:rPr>
@@ -2550,7 +2751,7 @@
     </w:p>
     <w:p>
       <w:pPr>
-        <w:pStyle w:val="berschrift4"/>
+        <w:pStyle w:val="Heading4"/>
         <w:rPr>
           <w:lang w:eastAsia="de-CH"/>
         </w:rPr>
@@ -2602,7 +2803,7 @@
     </w:p>
     <w:p>
       <w:pPr>
-        <w:pStyle w:val="berschrift4"/>
+        <w:pStyle w:val="Heading4"/>
         <w:rPr>
           <w:lang w:eastAsia="de-CH"/>
         </w:rPr>
@@ -2642,7 +2843,7 @@
     </w:p>
     <w:p>
       <w:pPr>
-        <w:pStyle w:val="berschrift4"/>
+        <w:pStyle w:val="Heading4"/>
       </w:pPr>
       <w:r>
         <w:t xml:space="preserve">Indirect combat (Chicken tactics) </w:t>
@@ -2663,7 +2864,7 @@
     </w:p>
     <w:p>
       <w:pPr>
-        <w:pStyle w:val="Listenabsatz"/>
+        <w:pStyle w:val="ListParagraph"/>
         <w:numPr>
           <w:ilvl w:val="0"/>
           <w:numId w:val="5"/>
@@ -2732,7 +2933,7 @@
     </w:p>
     <w:p>
       <w:pPr>
-        <w:pStyle w:val="Listenabsatz"/>
+        <w:pStyle w:val="ListParagraph"/>
         <w:numPr>
           <w:ilvl w:val="0"/>
           <w:numId w:val="5"/>
@@ -2765,7 +2966,7 @@
     </w:p>
     <w:p>
       <w:pPr>
-        <w:pStyle w:val="Listenabsatz"/>
+        <w:pStyle w:val="ListParagraph"/>
         <w:numPr>
           <w:ilvl w:val="0"/>
           <w:numId w:val="5"/>
@@ -2798,7 +2999,7 @@
     </w:p>
     <w:p>
       <w:pPr>
-        <w:pStyle w:val="Listenabsatz"/>
+        <w:pStyle w:val="ListParagraph"/>
         <w:numPr>
           <w:ilvl w:val="0"/>
           <w:numId w:val="5"/>
@@ -2846,9 +3047,9 @@
     </w:p>
     <w:p>
       <w:pPr>
-        <w:pStyle w:val="berschrift2"/>
+        <w:pStyle w:val="Heading2"/>
       </w:pPr>
-      <w:bookmarkStart w:id="14" w:name="_Toc224922828"/>
+      <w:bookmarkStart w:id="14" w:name="_Toc224924381"/>
       <w:r>
         <w:lastRenderedPageBreak/>
         <w:t>Concept Sketches</w:t>
@@ -2857,7 +3058,7 @@
     </w:p>
     <w:p>
       <w:pPr>
-        <w:pStyle w:val="berschrift3"/>
+        <w:pStyle w:val="Heading3"/>
         <w:rPr>
           <w:rFonts w:eastAsia="Times New Roman"/>
           <w:lang w:eastAsia="de-CH"/>
@@ -2866,34 +3067,21 @@
       <w:r>
         <w:rPr>
           <w:rFonts w:eastAsia="Times New Roman"/>
-          <w:lang w:eastAsia="de-CH"/>
-        </w:rPr>
-        <w:t>Typical In-Game Situation</w:t>
-      </w:r>
-    </w:p>
-    <w:p>
-      <w:pPr>
-        <w:spacing w:before="100" w:beforeAutospacing="1" w:after="100" w:afterAutospacing="1" w:line="240" w:lineRule="auto"/>
-        <w:rPr>
-          <w:rFonts w:ascii="Times New Roman" w:eastAsia="Times New Roman" w:hAnsi="Times New Roman" w:cs="Times New Roman"/>
-          <w:sz w:val="24"/>
-          <w:szCs w:val="24"/>
-          <w:lang w:eastAsia="de-CH"/>
-        </w:rPr>
-      </w:pPr>
-      <w:r>
-        <w:rPr>
-          <w:rFonts w:ascii="Times New Roman" w:eastAsia="Times New Roman" w:hAnsi="Times New Roman" w:cs="Times New Roman"/>
           <w:noProof/>
-          <w:color w:val="0000FF"/>
-          <w:sz w:val="24"/>
-          <w:szCs w:val="24"/>
           <w:lang w:val="de-CH" w:eastAsia="de-CH" w:bidi="ar-SA"/>
         </w:rPr>
         <w:drawing>
-          <wp:inline distT="0" distB="0" distL="0" distR="0">
-            <wp:extent cx="5760720" cy="4962870"/>
+          <wp:anchor distT="0" distB="0" distL="114300" distR="114300" simplePos="0" relativeHeight="251676672" behindDoc="0" locked="0" layoutInCell="1" allowOverlap="1">
+            <wp:simplePos x="0" y="0"/>
+            <wp:positionH relativeFrom="column">
+              <wp:posOffset>-34290</wp:posOffset>
+            </wp:positionH>
+            <wp:positionV relativeFrom="paragraph">
+              <wp:posOffset>541655</wp:posOffset>
+            </wp:positionV>
+            <wp:extent cx="5297170" cy="4561205"/>
             <wp:effectExtent l="19050" t="0" r="0" b="0"/>
+            <wp:wrapSquare wrapText="bothSides"/>
             <wp:docPr id="13" name="Picture 1"/>
             <wp:cNvGraphicFramePr>
               <a:graphicFrameLocks xmlns:a="http://schemas.openxmlformats.org/drawingml/2006/main" noChangeAspect="1"/>
@@ -2917,7 +3105,7 @@
                   <pic:spPr bwMode="auto">
                     <a:xfrm>
                       <a:off x="0" y="0"/>
-                      <a:ext cx="5760720" cy="4962870"/>
+                      <a:ext cx="5297170" cy="4561205"/>
                     </a:xfrm>
                     <a:prstGeom prst="rect">
                       <a:avLst/>
@@ -2933,8 +3121,15 @@
                 </pic:pic>
               </a:graphicData>
             </a:graphic>
-          </wp:inline>
+          </wp:anchor>
         </w:drawing>
+      </w:r>
+      <w:r>
+        <w:rPr>
+          <w:rFonts w:eastAsia="Times New Roman"/>
+          <w:lang w:eastAsia="de-CH"/>
+        </w:rPr>
+        <w:t>Typical In-Game Situation</w:t>
       </w:r>
     </w:p>
     <w:p>
@@ -2954,7 +3149,7 @@
     </w:p>
     <w:p>
       <w:pPr>
-        <w:pStyle w:val="Listenabsatz"/>
+        <w:pStyle w:val="ListParagraph"/>
         <w:numPr>
           <w:ilvl w:val="0"/>
           <w:numId w:val="6"/>
@@ -2976,7 +3171,7 @@
     </w:p>
     <w:p>
       <w:pPr>
-        <w:pStyle w:val="Listenabsatz"/>
+        <w:pStyle w:val="ListParagraph"/>
         <w:numPr>
           <w:ilvl w:val="0"/>
           <w:numId w:val="6"/>
@@ -2998,7 +3193,7 @@
     </w:p>
     <w:p>
       <w:pPr>
-        <w:pStyle w:val="Listenabsatz"/>
+        <w:pStyle w:val="ListParagraph"/>
         <w:numPr>
           <w:ilvl w:val="0"/>
           <w:numId w:val="6"/>
@@ -3060,7 +3255,7 @@
     </w:p>
     <w:p>
       <w:pPr>
-        <w:pStyle w:val="Listenabsatz"/>
+        <w:pStyle w:val="ListParagraph"/>
         <w:numPr>
           <w:ilvl w:val="0"/>
           <w:numId w:val="6"/>
@@ -3139,7 +3334,7 @@
     </w:p>
     <w:p>
       <w:pPr>
-        <w:pStyle w:val="berschrift3"/>
+        <w:pStyle w:val="Heading3"/>
         <w:rPr>
           <w:rFonts w:eastAsia="Times New Roman"/>
           <w:lang w:eastAsia="de-CH"/>
@@ -3156,13 +3351,13 @@
           <wp:anchor distT="0" distB="0" distL="114300" distR="114300" simplePos="0" relativeHeight="251664384" behindDoc="1" locked="0" layoutInCell="1" allowOverlap="1">
             <wp:simplePos x="0" y="0"/>
             <wp:positionH relativeFrom="margin">
-              <wp:posOffset>-1788160</wp:posOffset>
+              <wp:posOffset>-1459230</wp:posOffset>
             </wp:positionH>
             <wp:positionV relativeFrom="paragraph">
-              <wp:posOffset>2084705</wp:posOffset>
+              <wp:posOffset>2106295</wp:posOffset>
             </wp:positionV>
-            <wp:extent cx="8157210" cy="4679315"/>
-            <wp:effectExtent l="0" t="1733550" r="0" b="1721485"/>
+            <wp:extent cx="8244840" cy="4729480"/>
+            <wp:effectExtent l="0" t="1752600" r="0" b="1747520"/>
             <wp:wrapTopAndBottom/>
             <wp:docPr id="14" name="Grafik 2" descr="islands_overdrawn3b.jpg"/>
             <wp:cNvGraphicFramePr>
@@ -3184,7 +3379,7 @@
                   <pic:spPr>
                     <a:xfrm rot="5400000">
                       <a:off x="0" y="0"/>
-                      <a:ext cx="8157210" cy="4679315"/>
+                      <a:ext cx="8244840" cy="4729480"/>
                     </a:xfrm>
                     <a:prstGeom prst="rect">
                       <a:avLst/>
@@ -3247,7 +3442,7 @@
     </w:p>
     <w:p>
       <w:pPr>
-        <w:pStyle w:val="berschrift3"/>
+        <w:pStyle w:val="Heading3"/>
         <w:rPr>
           <w:rFonts w:eastAsia="Times New Roman"/>
           <w:lang w:eastAsia="de-CH"/>
@@ -3272,7 +3467,7 @@
     </w:p>
     <w:tbl>
       <w:tblPr>
-        <w:tblStyle w:val="Tabellengitternetz"/>
+        <w:tblStyle w:val="TableGrid"/>
         <w:tblW w:w="0" w:type="auto"/>
         <w:tblBorders>
           <w:top w:val="none" w:sz="0" w:space="0" w:color="auto"/>
@@ -3695,7 +3890,7 @@
     </w:tbl>
     <w:p>
       <w:pPr>
-        <w:pStyle w:val="berschrift3"/>
+        <w:pStyle w:val="Heading3"/>
         <w:rPr>
           <w:rFonts w:eastAsia="Times New Roman"/>
           <w:noProof/>
@@ -3704,86 +3899,22 @@
       </w:pPr>
       <w:r>
         <w:rPr>
-          <w:rFonts w:eastAsia="Times New Roman"/>
-          <w:noProof/>
-          <w:lang w:val="de-CH" w:eastAsia="de-CH" w:bidi="ar-SA"/>
-        </w:rPr>
-        <w:lastRenderedPageBreak/>
-        <w:drawing>
-          <wp:anchor distT="0" distB="0" distL="114300" distR="114300" simplePos="0" relativeHeight="251669504" behindDoc="0" locked="0" layoutInCell="1" allowOverlap="1">
-            <wp:simplePos x="0" y="0"/>
-            <wp:positionH relativeFrom="column">
-              <wp:posOffset>189865</wp:posOffset>
-            </wp:positionH>
-            <wp:positionV relativeFrom="paragraph">
-              <wp:posOffset>615950</wp:posOffset>
-            </wp:positionV>
-            <wp:extent cx="3566160" cy="1720215"/>
-            <wp:effectExtent l="19050" t="0" r="0" b="0"/>
-            <wp:wrapTopAndBottom/>
-            <wp:docPr id="26" name="Picture 18" descr="player_animations.png"/>
-            <wp:cNvGraphicFramePr>
-              <a:graphicFrameLocks xmlns:a="http://schemas.openxmlformats.org/drawingml/2006/main" noChangeAspect="1"/>
-            </wp:cNvGraphicFramePr>
-            <a:graphic xmlns:a="http://schemas.openxmlformats.org/drawingml/2006/main">
-              <a:graphicData uri="http://schemas.openxmlformats.org/drawingml/2006/picture">
-                <pic:pic xmlns:pic="http://schemas.openxmlformats.org/drawingml/2006/picture">
-                  <pic:nvPicPr>
-                    <pic:cNvPr id="0" name="player_animations.png"/>
-                    <pic:cNvPicPr/>
-                  </pic:nvPicPr>
-                  <pic:blipFill>
-                    <a:blip r:embed="rId18"/>
-                    <a:stretch>
-                      <a:fillRect/>
-                    </a:stretch>
-                  </pic:blipFill>
-                  <pic:spPr>
-                    <a:xfrm>
-                      <a:off x="0" y="0"/>
-                      <a:ext cx="3566160" cy="1720215"/>
-                    </a:xfrm>
-                    <a:prstGeom prst="rect">
-                      <a:avLst/>
-                    </a:prstGeom>
-                  </pic:spPr>
-                </pic:pic>
-              </a:graphicData>
-            </a:graphic>
-          </wp:anchor>
-        </w:drawing>
-      </w:r>
-      <w:r>
-        <w:rPr>
-          <w:rFonts w:eastAsia="Times New Roman"/>
-          <w:noProof/>
-          <w:lang w:eastAsia="de-CH" w:bidi="ar-SA"/>
-        </w:rPr>
-        <w:t>Model Animation States</w:t>
-      </w:r>
-    </w:p>
-    <w:p>
-      <w:pPr>
-        <w:rPr>
-          <w:lang w:eastAsia="de-CH" w:bidi="ar-SA"/>
-        </w:rPr>
-      </w:pPr>
-      <w:r>
-        <w:rPr>
           <w:noProof/>
           <w:lang w:eastAsia="zh-CN" w:bidi="ar-SA"/>
         </w:rPr>
+        <w:lastRenderedPageBreak/>
         <w:pict>
           <v:shapetype id="_x0000_t202" coordsize="21600,21600" o:spt="202" path="m,l,21600r21600,l21600,xe">
             <v:stroke joinstyle="miter"/>
             <v:path gradientshapeok="t" o:connecttype="rect"/>
           </v:shapetype>
-          <v:shape id="_x0000_s1039" type="#_x0000_t202" style="position:absolute;left:0;text-align:left;margin-left:322.05pt;margin-top:95.65pt;width:122.5pt;height:89.1pt;z-index:251675648" stroked="f">
+          <v:shape id="_x0000_s1039" type="#_x0000_t202" style="position:absolute;left:0;text-align:left;margin-left:288.55pt;margin-top:32.9pt;width:122.5pt;height:89.1pt;z-index:251675648;mso-position-horizontal-relative:text;mso-position-vertical-relative:text" stroked="f">
             <v:textbox style="mso-next-textbox:#_x0000_s1039" inset="0,0,0,0">
               <w:txbxContent>
                 <w:p>
                   <w:pPr>
-                    <w:pStyle w:val="Beschriftung"/>
+                    <w:pStyle w:val="Caption"/>
+                    <w:jc w:val="left"/>
                     <w:rPr>
                       <w:noProof/>
                       <w:sz w:val="18"/>
@@ -3839,6 +3970,64 @@
           </v:shape>
         </w:pict>
       </w:r>
+      <w:r>
+        <w:rPr>
+          <w:rFonts w:eastAsia="Times New Roman"/>
+          <w:noProof/>
+          <w:lang w:val="de-CH" w:eastAsia="de-CH" w:bidi="ar-SA"/>
+        </w:rPr>
+        <w:drawing>
+          <wp:anchor distT="0" distB="0" distL="114300" distR="114300" simplePos="0" relativeHeight="251669504" behindDoc="0" locked="0" layoutInCell="1" allowOverlap="1">
+            <wp:simplePos x="0" y="0"/>
+            <wp:positionH relativeFrom="column">
+              <wp:posOffset>-49530</wp:posOffset>
+            </wp:positionH>
+            <wp:positionV relativeFrom="paragraph">
+              <wp:posOffset>502285</wp:posOffset>
+            </wp:positionV>
+            <wp:extent cx="3563620" cy="1722120"/>
+            <wp:effectExtent l="19050" t="0" r="0" b="0"/>
+            <wp:wrapTopAndBottom/>
+            <wp:docPr id="26" name="Picture 18" descr="player_animations.png"/>
+            <wp:cNvGraphicFramePr>
+              <a:graphicFrameLocks xmlns:a="http://schemas.openxmlformats.org/drawingml/2006/main" noChangeAspect="1"/>
+            </wp:cNvGraphicFramePr>
+            <a:graphic xmlns:a="http://schemas.openxmlformats.org/drawingml/2006/main">
+              <a:graphicData uri="http://schemas.openxmlformats.org/drawingml/2006/picture">
+                <pic:pic xmlns:pic="http://schemas.openxmlformats.org/drawingml/2006/picture">
+                  <pic:nvPicPr>
+                    <pic:cNvPr id="0" name="player_animations.png"/>
+                    <pic:cNvPicPr/>
+                  </pic:nvPicPr>
+                  <pic:blipFill>
+                    <a:blip r:embed="rId18"/>
+                    <a:stretch>
+                      <a:fillRect/>
+                    </a:stretch>
+                  </pic:blipFill>
+                  <pic:spPr>
+                    <a:xfrm>
+                      <a:off x="0" y="0"/>
+                      <a:ext cx="3563620" cy="1722120"/>
+                    </a:xfrm>
+                    <a:prstGeom prst="rect">
+                      <a:avLst/>
+                    </a:prstGeom>
+                  </pic:spPr>
+                </pic:pic>
+              </a:graphicData>
+            </a:graphic>
+          </wp:anchor>
+        </w:drawing>
+      </w:r>
+      <w:r>
+        <w:rPr>
+          <w:rFonts w:eastAsia="Times New Roman"/>
+          <w:noProof/>
+          <w:lang w:eastAsia="de-CH" w:bidi="ar-SA"/>
+        </w:rPr>
+        <w:t>Model Animation States</w:t>
+      </w:r>
     </w:p>
     <w:p>
       <w:pPr>
@@ -3849,23 +4038,78 @@
     </w:p>
     <w:p>
       <w:pPr>
-        <w:rPr>
+        <w:pStyle w:val="Heading3"/>
+        <w:rPr>
+          <w:rFonts w:eastAsia="Times New Roman"/>
+          <w:noProof/>
           <w:lang w:eastAsia="de-CH" w:bidi="ar-SA"/>
         </w:rPr>
       </w:pPr>
+      <w:r>
+        <w:rPr>
+          <w:rFonts w:eastAsia="Times New Roman"/>
+          <w:noProof/>
+          <w:lang w:eastAsia="de-CH" w:bidi="ar-SA"/>
+        </w:rPr>
+        <w:t>ROBOT MODELS</w:t>
+      </w:r>
     </w:p>
     <w:p>
       <w:pPr>
-        <w:pStyle w:val="berschrift3"/>
+        <w:rPr>
+          <w:lang w:eastAsia="de-CH"/>
+        </w:rPr>
+      </w:pPr>
+      <w:r>
         <w:rPr>
           <w:rFonts w:eastAsia="Times New Roman"/>
           <w:noProof/>
-          <w:lang w:eastAsia="de-CH" w:bidi="ar-SA"/>
-        </w:rPr>
+          <w:lang w:eastAsia="zh-CN" w:bidi="ar-SA"/>
+        </w:rPr>
+        <w:pict>
+          <v:shape id="_x0000_s1037" type="#_x0000_t202" style="position:absolute;left:0;text-align:left;margin-left:120.85pt;margin-top:22.35pt;width:253.95pt;height:64.4pt;z-index:251673600" stroked="f">
+            <v:textbox style="mso-next-textbox:#_x0000_s1037" inset="0,0,0,0">
+              <w:txbxContent>
+                <w:p>
+                  <w:pPr>
+                    <w:pStyle w:val="Caption"/>
+                    <w:rPr>
+                      <w:noProof/>
+                      <w:sz w:val="18"/>
+                      <w:szCs w:val="18"/>
+                    </w:rPr>
+                  </w:pPr>
+                  <w:r>
+                    <w:rPr>
+                      <w:sz w:val="18"/>
+                      <w:szCs w:val="18"/>
+                    </w:rPr>
+                    <w:t>We particularly like the look and feel of this robot we found on the web. The head is over proportional to the body which yields a more comic look and feel. We might want to go for a longer head to make it look more aggressive, though.</w:t>
+                  </w:r>
+                </w:p>
+                <w:p>
+                  <w:pPr>
+                    <w:pStyle w:val="Caption"/>
+                    <w:rPr>
+                      <w:noProof/>
+                      <w:sz w:val="18"/>
+                      <w:szCs w:val="18"/>
+                    </w:rPr>
+                  </w:pPr>
+                </w:p>
+              </w:txbxContent>
+            </v:textbox>
+            <w10:wrap type="square"/>
+          </v:shape>
+        </w:pict>
+      </w:r>
+    </w:p>
+    <w:p>
+      <w:pPr>
+        <w:keepNext/>
       </w:pPr>
       <w:r>
         <w:rPr>
-          <w:rFonts w:eastAsia="Times New Roman"/>
           <w:noProof/>
           <w:lang w:val="de-CH" w:eastAsia="de-CH" w:bidi="ar-SA"/>
         </w:rPr>
@@ -3873,12 +4117,12 @@
           <wp:anchor distT="0" distB="0" distL="114300" distR="114300" simplePos="0" relativeHeight="251670528" behindDoc="0" locked="0" layoutInCell="1" allowOverlap="1">
             <wp:simplePos x="0" y="0"/>
             <wp:positionH relativeFrom="column">
-              <wp:posOffset>-50566</wp:posOffset>
+              <wp:posOffset>-49530</wp:posOffset>
             </wp:positionH>
             <wp:positionV relativeFrom="paragraph">
-              <wp:posOffset>1110181</wp:posOffset>
+              <wp:posOffset>59690</wp:posOffset>
             </wp:positionV>
-            <wp:extent cx="1797718" cy="2610852"/>
+            <wp:extent cx="1798955" cy="2615565"/>
             <wp:effectExtent l="19050" t="0" r="0" b="0"/>
             <wp:wrapSquare wrapText="bothSides"/>
             <wp:docPr id="27" name="Picture 4" descr="robot.jpg"/>
@@ -3901,7 +4145,7 @@
                   <pic:spPr>
                     <a:xfrm>
                       <a:off x="0" y="0"/>
-                      <a:ext cx="1797718" cy="2610852"/>
+                      <a:ext cx="1798955" cy="2615565"/>
                     </a:xfrm>
                     <a:prstGeom prst="rect">
                       <a:avLst/>
@@ -3913,69 +4157,6 @@
           </wp:anchor>
         </w:drawing>
       </w:r>
-      <w:r>
-        <w:rPr>
-          <w:rFonts w:eastAsia="Times New Roman"/>
-          <w:noProof/>
-          <w:lang w:eastAsia="de-CH" w:bidi="ar-SA"/>
-        </w:rPr>
-        <w:t>ROBOT MODELS</w:t>
-      </w:r>
-    </w:p>
-    <w:p>
-      <w:pPr>
-        <w:rPr>
-          <w:lang w:eastAsia="de-CH"/>
-        </w:rPr>
-      </w:pPr>
-      <w:r>
-        <w:rPr>
-          <w:rFonts w:eastAsia="Times New Roman"/>
-          <w:noProof/>
-          <w:lang w:eastAsia="zh-CN" w:bidi="ar-SA"/>
-        </w:rPr>
-        <w:pict>
-          <v:shape id="_x0000_s1037" type="#_x0000_t202" style="position:absolute;left:0;text-align:left;margin-left:116.8pt;margin-top:28.3pt;width:253.95pt;height:64.4pt;z-index:251673600" stroked="f">
-            <v:textbox style="mso-next-textbox:#_x0000_s1037" inset="0,0,0,0">
-              <w:txbxContent>
-                <w:p>
-                  <w:pPr>
-                    <w:pStyle w:val="Beschriftung"/>
-                    <w:rPr>
-                      <w:noProof/>
-                      <w:sz w:val="18"/>
-                      <w:szCs w:val="18"/>
-                    </w:rPr>
-                  </w:pPr>
-                  <w:r>
-                    <w:rPr>
-                      <w:sz w:val="18"/>
-                      <w:szCs w:val="18"/>
-                    </w:rPr>
-                    <w:t>We particularly like the look and feel of this robot we found on the web. The head is over proportional to the body which yields a more comic look and feel. We might want to go for a longer head to make it look more aggressive, though.</w:t>
-                  </w:r>
-                </w:p>
-                <w:p>
-                  <w:pPr>
-                    <w:pStyle w:val="Beschriftung"/>
-                    <w:rPr>
-                      <w:noProof/>
-                      <w:sz w:val="18"/>
-                      <w:szCs w:val="18"/>
-                    </w:rPr>
-                  </w:pPr>
-                </w:p>
-              </w:txbxContent>
-            </v:textbox>
-            <w10:wrap type="square"/>
-          </v:shape>
-        </w:pict>
-      </w:r>
-    </w:p>
-    <w:p>
-      <w:pPr>
-        <w:keepNext/>
-      </w:pPr>
     </w:p>
     <w:p>
       <w:pPr>
@@ -3997,12 +4178,12 @@
           <w:lang w:val="de-CH" w:eastAsia="de-CH" w:bidi="ar-SA"/>
         </w:rPr>
         <w:pict>
-          <v:shape id="_x0000_s1038" type="#_x0000_t202" style="position:absolute;left:0;text-align:left;margin-left:-153.1pt;margin-top:280.25pt;width:144.1pt;height:56.75pt;z-index:251674624" stroked="f">
+          <v:shape id="_x0000_s1038" type="#_x0000_t202" style="position:absolute;left:0;text-align:left;margin-left:-211.35pt;margin-top:270.7pt;width:154.55pt;height:56.75pt;z-index:251674624" stroked="f">
             <v:textbox style="mso-next-textbox:#_x0000_s1038" inset="0,0,0,0">
               <w:txbxContent>
                 <w:p>
                   <w:pPr>
-                    <w:pStyle w:val="Beschriftung"/>
+                    <w:pStyle w:val="Caption"/>
                     <w:rPr>
                       <w:sz w:val="18"/>
                       <w:szCs w:val="18"/>
@@ -4048,12 +4229,12 @@
           <wp:anchor distT="0" distB="0" distL="114300" distR="114300" simplePos="0" relativeHeight="251671552" behindDoc="0" locked="0" layoutInCell="1" allowOverlap="1">
             <wp:simplePos x="0" y="0"/>
             <wp:positionH relativeFrom="column">
-              <wp:posOffset>-2239010</wp:posOffset>
+              <wp:posOffset>-2851150</wp:posOffset>
             </wp:positionH>
             <wp:positionV relativeFrom="paragraph">
-              <wp:posOffset>1355725</wp:posOffset>
+              <wp:posOffset>1278890</wp:posOffset>
             </wp:positionV>
-            <wp:extent cx="3529965" cy="2297430"/>
+            <wp:extent cx="3531870" cy="2296160"/>
             <wp:effectExtent l="19050" t="0" r="0" b="0"/>
             <wp:wrapSquare wrapText="bothSides"/>
             <wp:docPr id="28" name="Picture 16" descr="robots2.png"/>
@@ -4076,7 +4257,7 @@
                   <pic:spPr>
                     <a:xfrm>
                       <a:off x="0" y="0"/>
-                      <a:ext cx="3529965" cy="2297430"/>
+                      <a:ext cx="3531870" cy="2296160"/>
                     </a:xfrm>
                     <a:prstGeom prst="rect">
                       <a:avLst/>
@@ -4098,7 +4279,7 @@
     </w:p>
     <w:p>
       <w:pPr>
-        <w:pStyle w:val="berschrift1"/>
+        <w:pStyle w:val="Heading1"/>
         <w:rPr>
           <w:rFonts w:eastAsia="Times New Roman"/>
           <w:lang w:eastAsia="de-CH"/>
@@ -4123,12 +4304,12 @@
     </w:p>
     <w:p>
       <w:pPr>
-        <w:pStyle w:val="berschrift2"/>
+        <w:pStyle w:val="Heading2"/>
         <w:rPr>
           <w:lang w:eastAsia="de-CH"/>
         </w:rPr>
       </w:pPr>
-      <w:bookmarkStart w:id="18" w:name="_Toc224922829"/>
+      <w:bookmarkStart w:id="18" w:name="_Toc224924382"/>
       <w:r>
         <w:rPr>
           <w:lang w:eastAsia="de-CH"/>
@@ -4162,14 +4343,14 @@
             <w:pPr>
               <w:pStyle w:val="Table"/>
               <w:rPr>
-                <w:rStyle w:val="SchwacherVerweis"/>
+                <w:rStyle w:val="SubtleReference"/>
                 <w:b/>
                 <w:color w:val="FFFFFF" w:themeColor="background1"/>
               </w:rPr>
             </w:pPr>
             <w:r>
               <w:rPr>
-                <w:rStyle w:val="SchwacherVerweis"/>
+                <w:rStyle w:val="SubtleReference"/>
                 <w:color w:val="FFFFFF" w:themeColor="background1"/>
               </w:rPr>
               <w:t>ID</w:t>
@@ -4186,14 +4367,14 @@
               <w:pStyle w:val="Table"/>
               <w:cnfStyle w:val="100000000000"/>
               <w:rPr>
-                <w:rStyle w:val="SchwacherVerweis"/>
+                <w:rStyle w:val="SubtleReference"/>
                 <w:b/>
                 <w:color w:val="FFFFFF" w:themeColor="background1"/>
               </w:rPr>
             </w:pPr>
             <w:r>
               <w:rPr>
-                <w:rStyle w:val="SchwacherVerweis"/>
+                <w:rStyle w:val="SubtleReference"/>
                 <w:color w:val="FFFFFF" w:themeColor="background1"/>
               </w:rPr>
               <w:t xml:space="preserve">Requirement </w:t>
@@ -4210,14 +4391,14 @@
               <w:pStyle w:val="Table"/>
               <w:cnfStyle w:val="100000000000"/>
               <w:rPr>
-                <w:rStyle w:val="SchwacherVerweis"/>
+                <w:rStyle w:val="SubtleReference"/>
                 <w:b/>
                 <w:color w:val="FFFFFF" w:themeColor="background1"/>
               </w:rPr>
             </w:pPr>
             <w:r>
               <w:rPr>
-                <w:rStyle w:val="SchwacherVerweis"/>
+                <w:rStyle w:val="SubtleReference"/>
                 <w:color w:val="FFFFFF" w:themeColor="background1"/>
               </w:rPr>
               <w:t>Description</w:t>
@@ -4700,12 +4881,12 @@
     </w:tbl>
     <w:p>
       <w:pPr>
-        <w:pStyle w:val="berschrift2"/>
+        <w:pStyle w:val="Heading2"/>
         <w:rPr>
           <w:lang w:eastAsia="de-CH"/>
         </w:rPr>
       </w:pPr>
-      <w:bookmarkStart w:id="19" w:name="_Toc224922830"/>
+      <w:bookmarkStart w:id="19" w:name="_Toc224924383"/>
       <w:r>
         <w:rPr>
           <w:lang w:eastAsia="de-CH"/>
@@ -4739,14 +4920,14 @@
             <w:pPr>
               <w:pStyle w:val="Table"/>
               <w:rPr>
-                <w:rStyle w:val="SchwacherVerweis"/>
+                <w:rStyle w:val="SubtleReference"/>
                 <w:b/>
                 <w:color w:val="FFFFFF" w:themeColor="background1"/>
               </w:rPr>
             </w:pPr>
             <w:r>
               <w:rPr>
-                <w:rStyle w:val="SchwacherVerweis"/>
+                <w:rStyle w:val="SubtleReference"/>
                 <w:color w:val="FFFFFF" w:themeColor="background1"/>
               </w:rPr>
               <w:t>ID</w:t>
@@ -4763,14 +4944,14 @@
               <w:pStyle w:val="Table"/>
               <w:cnfStyle w:val="100000000000"/>
               <w:rPr>
-                <w:rStyle w:val="SchwacherVerweis"/>
+                <w:rStyle w:val="SubtleReference"/>
                 <w:b/>
                 <w:color w:val="FFFFFF" w:themeColor="background1"/>
               </w:rPr>
             </w:pPr>
             <w:r>
               <w:rPr>
-                <w:rStyle w:val="SchwacherVerweis"/>
+                <w:rStyle w:val="SubtleReference"/>
                 <w:color w:val="FFFFFF" w:themeColor="background1"/>
               </w:rPr>
               <w:t xml:space="preserve">Requirement </w:t>
@@ -4787,14 +4968,14 @@
               <w:pStyle w:val="Table"/>
               <w:cnfStyle w:val="100000000000"/>
               <w:rPr>
-                <w:rStyle w:val="SchwacherVerweis"/>
+                <w:rStyle w:val="SubtleReference"/>
                 <w:b/>
                 <w:color w:val="FFFFFF" w:themeColor="background1"/>
               </w:rPr>
             </w:pPr>
             <w:r>
               <w:rPr>
-                <w:rStyle w:val="SchwacherVerweis"/>
+                <w:rStyle w:val="SubtleReference"/>
                 <w:color w:val="FFFFFF" w:themeColor="background1"/>
               </w:rPr>
               <w:t>Description</w:t>
@@ -5439,13 +5620,13 @@
     </w:tbl>
     <w:p>
       <w:pPr>
-        <w:pStyle w:val="berschrift2"/>
+        <w:pStyle w:val="Heading2"/>
         <w:rPr>
           <w:rFonts w:eastAsia="Times New Roman"/>
           <w:lang w:eastAsia="de-CH"/>
         </w:rPr>
       </w:pPr>
-      <w:bookmarkStart w:id="20" w:name="_Toc224922831"/>
+      <w:bookmarkStart w:id="20" w:name="_Toc224924384"/>
       <w:r>
         <w:rPr>
           <w:rFonts w:eastAsia="Times New Roman"/>
@@ -5480,14 +5661,14 @@
             <w:pPr>
               <w:pStyle w:val="Table"/>
               <w:rPr>
-                <w:rStyle w:val="SchwacherVerweis"/>
+                <w:rStyle w:val="SubtleReference"/>
                 <w:b/>
                 <w:color w:val="FFFFFF" w:themeColor="background1"/>
               </w:rPr>
             </w:pPr>
             <w:r>
               <w:rPr>
-                <w:rStyle w:val="SchwacherVerweis"/>
+                <w:rStyle w:val="SubtleReference"/>
                 <w:color w:val="FFFFFF" w:themeColor="background1"/>
               </w:rPr>
               <w:t>ID</w:t>
@@ -5504,14 +5685,14 @@
               <w:pStyle w:val="Table"/>
               <w:cnfStyle w:val="100000000000"/>
               <w:rPr>
-                <w:rStyle w:val="SchwacherVerweis"/>
+                <w:rStyle w:val="SubtleReference"/>
                 <w:b/>
                 <w:color w:val="FFFFFF" w:themeColor="background1"/>
               </w:rPr>
             </w:pPr>
             <w:r>
               <w:rPr>
-                <w:rStyle w:val="SchwacherVerweis"/>
+                <w:rStyle w:val="SubtleReference"/>
                 <w:color w:val="FFFFFF" w:themeColor="background1"/>
               </w:rPr>
               <w:t xml:space="preserve">Requirement </w:t>
@@ -5528,14 +5709,14 @@
               <w:pStyle w:val="Table"/>
               <w:cnfStyle w:val="100000000000"/>
               <w:rPr>
-                <w:rStyle w:val="SchwacherVerweis"/>
+                <w:rStyle w:val="SubtleReference"/>
                 <w:b/>
                 <w:color w:val="FFFFFF" w:themeColor="background1"/>
               </w:rPr>
             </w:pPr>
             <w:r>
               <w:rPr>
-                <w:rStyle w:val="SchwacherVerweis"/>
+                <w:rStyle w:val="SubtleReference"/>
                 <w:color w:val="FFFFFF" w:themeColor="background1"/>
               </w:rPr>
               <w:t>Description</w:t>
@@ -6004,13 +6185,13 @@
     </w:tbl>
     <w:p>
       <w:pPr>
-        <w:pStyle w:val="berschrift2"/>
+        <w:pStyle w:val="Heading2"/>
         <w:rPr>
           <w:rFonts w:eastAsia="Times New Roman"/>
           <w:lang w:eastAsia="de-CH"/>
         </w:rPr>
       </w:pPr>
-      <w:bookmarkStart w:id="21" w:name="_Toc224922832"/>
+      <w:bookmarkStart w:id="21" w:name="_Toc224924385"/>
       <w:r>
         <w:rPr>
           <w:rFonts w:eastAsia="Times New Roman"/>
@@ -6045,14 +6226,14 @@
             <w:pPr>
               <w:pStyle w:val="Table"/>
               <w:rPr>
-                <w:rStyle w:val="SchwacherVerweis"/>
+                <w:rStyle w:val="SubtleReference"/>
                 <w:b/>
                 <w:color w:val="FFFFFF" w:themeColor="background1"/>
               </w:rPr>
             </w:pPr>
             <w:r>
               <w:rPr>
-                <w:rStyle w:val="SchwacherVerweis"/>
+                <w:rStyle w:val="SubtleReference"/>
                 <w:color w:val="FFFFFF" w:themeColor="background1"/>
               </w:rPr>
               <w:t>ID</w:t>
@@ -6069,14 +6250,14 @@
               <w:pStyle w:val="Table"/>
               <w:cnfStyle w:val="100000000000"/>
               <w:rPr>
-                <w:rStyle w:val="SchwacherVerweis"/>
+                <w:rStyle w:val="SubtleReference"/>
                 <w:b/>
                 <w:color w:val="FFFFFF" w:themeColor="background1"/>
               </w:rPr>
             </w:pPr>
             <w:r>
               <w:rPr>
-                <w:rStyle w:val="SchwacherVerweis"/>
+                <w:rStyle w:val="SubtleReference"/>
                 <w:color w:val="FFFFFF" w:themeColor="background1"/>
               </w:rPr>
               <w:t xml:space="preserve">Requirement </w:t>
@@ -6093,14 +6274,14 @@
               <w:pStyle w:val="Table"/>
               <w:cnfStyle w:val="100000000000"/>
               <w:rPr>
-                <w:rStyle w:val="SchwacherVerweis"/>
+                <w:rStyle w:val="SubtleReference"/>
                 <w:b/>
                 <w:color w:val="FFFFFF" w:themeColor="background1"/>
               </w:rPr>
             </w:pPr>
             <w:r>
               <w:rPr>
-                <w:rStyle w:val="SchwacherVerweis"/>
+                <w:rStyle w:val="SubtleReference"/>
                 <w:color w:val="FFFFFF" w:themeColor="background1"/>
               </w:rPr>
               <w:t>Description</w:t>
@@ -6552,13 +6733,13 @@
     </w:tbl>
     <w:p>
       <w:pPr>
-        <w:pStyle w:val="berschrift2"/>
+        <w:pStyle w:val="Heading2"/>
         <w:rPr>
           <w:rFonts w:eastAsia="Times New Roman"/>
           <w:lang w:eastAsia="de-CH"/>
         </w:rPr>
       </w:pPr>
-      <w:bookmarkStart w:id="22" w:name="_Toc224922833"/>
+      <w:bookmarkStart w:id="22" w:name="_Toc224924386"/>
       <w:r>
         <w:rPr>
           <w:rFonts w:eastAsia="Times New Roman"/>
@@ -6600,14 +6781,14 @@
             <w:pPr>
               <w:pStyle w:val="Table"/>
               <w:rPr>
-                <w:rStyle w:val="SchwacherVerweis"/>
+                <w:rStyle w:val="SubtleReference"/>
                 <w:b/>
                 <w:color w:val="FFFFFF" w:themeColor="background1"/>
               </w:rPr>
             </w:pPr>
             <w:r>
               <w:rPr>
-                <w:rStyle w:val="SchwacherVerweis"/>
+                <w:rStyle w:val="SubtleReference"/>
                 <w:color w:val="FFFFFF" w:themeColor="background1"/>
               </w:rPr>
               <w:t>ID</w:t>
@@ -6624,14 +6805,14 @@
               <w:pStyle w:val="Table"/>
               <w:cnfStyle w:val="100000000000"/>
               <w:rPr>
-                <w:rStyle w:val="SchwacherVerweis"/>
+                <w:rStyle w:val="SubtleReference"/>
                 <w:b/>
                 <w:color w:val="FFFFFF" w:themeColor="background1"/>
               </w:rPr>
             </w:pPr>
             <w:r>
               <w:rPr>
-                <w:rStyle w:val="SchwacherVerweis"/>
+                <w:rStyle w:val="SubtleReference"/>
                 <w:color w:val="FFFFFF" w:themeColor="background1"/>
               </w:rPr>
               <w:t xml:space="preserve">Requirement </w:t>
@@ -6648,14 +6829,14 @@
               <w:pStyle w:val="Table"/>
               <w:cnfStyle w:val="100000000000"/>
               <w:rPr>
-                <w:rStyle w:val="SchwacherVerweis"/>
+                <w:rStyle w:val="SubtleReference"/>
                 <w:b/>
                 <w:color w:val="FFFFFF" w:themeColor="background1"/>
               </w:rPr>
             </w:pPr>
             <w:r>
               <w:rPr>
-                <w:rStyle w:val="SchwacherVerweis"/>
+                <w:rStyle w:val="SubtleReference"/>
                 <w:color w:val="FFFFFF" w:themeColor="background1"/>
               </w:rPr>
               <w:t>Description</w:t>
@@ -7569,13 +7750,13 @@
     </w:tbl>
     <w:p>
       <w:pPr>
-        <w:pStyle w:val="berschrift2"/>
+        <w:pStyle w:val="Heading2"/>
         <w:rPr>
           <w:rFonts w:eastAsia="Times New Roman"/>
           <w:lang w:eastAsia="de-CH"/>
         </w:rPr>
       </w:pPr>
-      <w:bookmarkStart w:id="23" w:name="_Toc224922834"/>
+      <w:bookmarkStart w:id="23" w:name="_Toc224924387"/>
       <w:r>
         <w:rPr>
           <w:rFonts w:eastAsia="Times New Roman"/>
@@ -7610,14 +7791,14 @@
             <w:pPr>
               <w:pStyle w:val="Table"/>
               <w:rPr>
-                <w:rStyle w:val="SchwacherVerweis"/>
+                <w:rStyle w:val="SubtleReference"/>
                 <w:b/>
                 <w:color w:val="FFFFFF" w:themeColor="background1"/>
               </w:rPr>
             </w:pPr>
             <w:r>
               <w:rPr>
-                <w:rStyle w:val="SchwacherVerweis"/>
+                <w:rStyle w:val="SubtleReference"/>
                 <w:color w:val="FFFFFF" w:themeColor="background1"/>
               </w:rPr>
               <w:t>ID</w:t>
@@ -7634,14 +7815,14 @@
               <w:pStyle w:val="Table"/>
               <w:cnfStyle w:val="100000000000"/>
               <w:rPr>
-                <w:rStyle w:val="SchwacherVerweis"/>
+                <w:rStyle w:val="SubtleReference"/>
                 <w:b/>
                 <w:color w:val="FFFFFF" w:themeColor="background1"/>
               </w:rPr>
             </w:pPr>
             <w:r>
               <w:rPr>
-                <w:rStyle w:val="SchwacherVerweis"/>
+                <w:rStyle w:val="SubtleReference"/>
                 <w:color w:val="FFFFFF" w:themeColor="background1"/>
               </w:rPr>
               <w:t xml:space="preserve">Requirement </w:t>
@@ -7658,14 +7839,14 @@
               <w:pStyle w:val="Table"/>
               <w:cnfStyle w:val="100000000000"/>
               <w:rPr>
-                <w:rStyle w:val="SchwacherVerweis"/>
+                <w:rStyle w:val="SubtleReference"/>
                 <w:b/>
                 <w:color w:val="FFFFFF" w:themeColor="background1"/>
               </w:rPr>
             </w:pPr>
             <w:r>
               <w:rPr>
-                <w:rStyle w:val="SchwacherVerweis"/>
+                <w:rStyle w:val="SubtleReference"/>
                 <w:color w:val="FFFFFF" w:themeColor="background1"/>
               </w:rPr>
               <w:t>Description</w:t>
@@ -9256,7 +9437,7 @@
     </w:tbl>
     <w:p>
       <w:pPr>
-        <w:pStyle w:val="berschrift1"/>
+        <w:pStyle w:val="Heading1"/>
         <w:rPr>
           <w:rFonts w:eastAsia="Times New Roman"/>
           <w:kern w:val="36"/>
@@ -9291,7 +9472,7 @@
     </w:p>
     <w:p>
       <w:pPr>
-        <w:pStyle w:val="Listenabsatz"/>
+        <w:pStyle w:val="ListParagraph"/>
         <w:numPr>
           <w:ilvl w:val="0"/>
           <w:numId w:val="8"/>
@@ -9330,7 +9511,7 @@
     </w:p>
     <w:p>
       <w:pPr>
-        <w:pStyle w:val="Listenabsatz"/>
+        <w:pStyle w:val="ListParagraph"/>
         <w:numPr>
           <w:ilvl w:val="0"/>
           <w:numId w:val="8"/>
@@ -9399,7 +9580,7 @@
     </w:p>
     <w:p>
       <w:pPr>
-        <w:pStyle w:val="Listenabsatz"/>
+        <w:pStyle w:val="ListParagraph"/>
         <w:numPr>
           <w:ilvl w:val="0"/>
           <w:numId w:val="8"/>
@@ -9450,7 +9631,7 @@
     </w:p>
     <w:p>
       <w:pPr>
-        <w:pStyle w:val="Listenabsatz"/>
+        <w:pStyle w:val="ListParagraph"/>
         <w:numPr>
           <w:ilvl w:val="0"/>
           <w:numId w:val="8"/>
@@ -9489,7 +9670,7 @@
     </w:p>
     <w:p>
       <w:pPr>
-        <w:pStyle w:val="Listenabsatz"/>
+        <w:pStyle w:val="ListParagraph"/>
         <w:numPr>
           <w:ilvl w:val="0"/>
           <w:numId w:val="8"/>
@@ -9522,7 +9703,7 @@
     </w:p>
     <w:p>
       <w:pPr>
-        <w:pStyle w:val="Listenabsatz"/>
+        <w:pStyle w:val="ListParagraph"/>
         <w:numPr>
           <w:ilvl w:val="0"/>
           <w:numId w:val="8"/>
@@ -9581,13 +9762,13 @@
     </w:p>
     <w:p>
       <w:pPr>
-        <w:pStyle w:val="berschrift2"/>
+        <w:pStyle w:val="Heading2"/>
         <w:rPr>
           <w:rFonts w:eastAsia="Times New Roman"/>
           <w:lang w:eastAsia="de-CH"/>
         </w:rPr>
       </w:pPr>
-      <w:bookmarkStart w:id="26" w:name="_Toc224922835"/>
+      <w:bookmarkStart w:id="26" w:name="_Toc224924388"/>
       <w:r>
         <w:rPr>
           <w:rFonts w:eastAsia="Times New Roman"/>
@@ -9599,7 +9780,7 @@
     </w:p>
     <w:p>
       <w:pPr>
-        <w:pStyle w:val="berschrift3"/>
+        <w:pStyle w:val="Heading3"/>
         <w:rPr>
           <w:rFonts w:eastAsia="Times New Roman"/>
           <w:lang w:eastAsia="de-CH"/>
@@ -10530,7 +10711,7 @@
     </w:tbl>
     <w:p>
       <w:pPr>
-        <w:pStyle w:val="berschrift3"/>
+        <w:pStyle w:val="Heading3"/>
         <w:rPr>
           <w:rFonts w:eastAsia="Times New Roman"/>
           <w:lang w:eastAsia="de-CH"/>
@@ -11068,7 +11249,7 @@
     </w:tbl>
     <w:p>
       <w:pPr>
-        <w:pStyle w:val="berschrift3"/>
+        <w:pStyle w:val="Heading3"/>
         <w:rPr>
           <w:rFonts w:eastAsia="Times New Roman"/>
           <w:lang w:eastAsia="de-CH"/>
@@ -11457,7 +11638,7 @@
     </w:tbl>
     <w:p>
       <w:pPr>
-        <w:pStyle w:val="berschrift3"/>
+        <w:pStyle w:val="Heading3"/>
         <w:rPr>
           <w:rFonts w:eastAsia="Times New Roman"/>
           <w:lang w:eastAsia="de-CH"/>
@@ -12021,7 +12202,7 @@
     </w:tbl>
     <w:p>
       <w:pPr>
-        <w:pStyle w:val="berschrift3"/>
+        <w:pStyle w:val="Heading3"/>
         <w:rPr>
           <w:rFonts w:eastAsia="Times New Roman"/>
           <w:lang w:eastAsia="de-CH"/>
@@ -12493,7 +12674,7 @@
     </w:tbl>
     <w:p>
       <w:pPr>
-        <w:pStyle w:val="berschrift3"/>
+        <w:pStyle w:val="Heading3"/>
         <w:rPr>
           <w:rFonts w:eastAsia="Times New Roman"/>
           <w:lang w:eastAsia="de-CH"/>
@@ -12818,14 +12999,14 @@
     </w:tbl>
     <w:p>
       <w:pPr>
-        <w:pStyle w:val="berschrift2"/>
+        <w:pStyle w:val="Heading2"/>
         <w:rPr>
           <w:rFonts w:eastAsia="Times New Roman"/>
           <w:lang w:eastAsia="de-CH"/>
         </w:rPr>
       </w:pPr>
       <w:bookmarkStart w:id="27" w:name="Milestones"/>
-      <w:bookmarkStart w:id="28" w:name="_Toc224922836"/>
+      <w:bookmarkStart w:id="28" w:name="_Toc224924389"/>
       <w:bookmarkEnd w:id="27"/>
       <w:r>
         <w:rPr>
@@ -13724,14 +13905,14 @@
     </w:tbl>
     <w:p>
       <w:pPr>
-        <w:pStyle w:val="berschrift2"/>
+        <w:pStyle w:val="Heading2"/>
         <w:rPr>
           <w:rFonts w:eastAsia="Times New Roman"/>
           <w:lang w:eastAsia="de-CH"/>
         </w:rPr>
       </w:pPr>
       <w:bookmarkStart w:id="29" w:name="Task_Assignments_and_Work_Estimation"/>
-      <w:bookmarkStart w:id="30" w:name="_Toc224922837"/>
+      <w:bookmarkStart w:id="30" w:name="_Toc224924390"/>
       <w:bookmarkEnd w:id="29"/>
       <w:r>
         <w:rPr>
@@ -13744,7 +13925,7 @@
     </w:p>
     <w:p>
       <w:pPr>
-        <w:pStyle w:val="berschrift3"/>
+        <w:pStyle w:val="Heading3"/>
         <w:rPr>
           <w:lang w:eastAsia="de-CH"/>
         </w:rPr>
@@ -15503,7 +15684,7 @@
     </w:tbl>
     <w:p>
       <w:pPr>
-        <w:pStyle w:val="berschrift3"/>
+        <w:pStyle w:val="Heading3"/>
         <w:rPr>
           <w:lang w:eastAsia="de-CH"/>
         </w:rPr>
@@ -16594,14 +16775,14 @@
     </w:tbl>
     <w:p>
       <w:pPr>
-        <w:pStyle w:val="berschrift2"/>
+        <w:pStyle w:val="Heading2"/>
         <w:rPr>
           <w:rFonts w:eastAsia="Times New Roman"/>
           <w:lang w:eastAsia="de-CH"/>
         </w:rPr>
       </w:pPr>
       <w:bookmarkStart w:id="31" w:name="Development_Timetable"/>
-      <w:bookmarkStart w:id="32" w:name="_Toc224922838"/>
+      <w:bookmarkStart w:id="32" w:name="_Toc224924391"/>
       <w:bookmarkEnd w:id="31"/>
       <w:r>
         <w:rPr>
@@ -16615,7 +16796,7 @@
     </w:p>
     <w:p>
       <w:pPr>
-        <w:pStyle w:val="Untertitel"/>
+        <w:pStyle w:val="Subtitle"/>
         <w:rPr>
           <w:szCs w:val="36"/>
         </w:rPr>
@@ -20581,7 +20762,7 @@
     </w:tbl>
     <w:p>
       <w:pPr>
-        <w:pStyle w:val="Untertitel"/>
+        <w:pStyle w:val="Subtitle"/>
         <w:rPr>
           <w:szCs w:val="36"/>
         </w:rPr>
@@ -23638,7 +23819,7 @@
     </w:tbl>
     <w:p>
       <w:pPr>
-        <w:pStyle w:val="Untertitel"/>
+        <w:pStyle w:val="Subtitle"/>
         <w:rPr>
           <w:lang w:eastAsia="de-CH"/>
         </w:rPr>
@@ -23663,7 +23844,7 @@
     </w:p>
     <w:p>
       <w:pPr>
-        <w:pStyle w:val="Untertitel"/>
+        <w:pStyle w:val="Subtitle"/>
         <w:rPr>
           <w:rFonts w:eastAsia="Times New Roman"/>
           <w:lang w:eastAsia="de-CH"/>
@@ -23684,7 +23865,7 @@
     </w:p>
     <w:p>
       <w:pPr>
-        <w:pStyle w:val="Untertitel"/>
+        <w:pStyle w:val="Subtitle"/>
       </w:pPr>
       <w:r>
         <w:t>Week 15: 06.4.-12.4. Working towards MS04</w:t>
@@ -23697,7 +23878,7 @@
     </w:p>
     <w:p>
       <w:pPr>
-        <w:pStyle w:val="Untertitel"/>
+        <w:pStyle w:val="Subtitle"/>
       </w:pPr>
       <w:r>
         <w:t xml:space="preserve">Week 16: 13.4.-19.4. Working towards MS05 </w:t>
@@ -23710,7 +23891,7 @@
     </w:p>
     <w:p>
       <w:pPr>
-        <w:pStyle w:val="Untertitel"/>
+        <w:pStyle w:val="Subtitle"/>
       </w:pPr>
       <w:r>
         <w:t xml:space="preserve">Week 17: 20.4.-26.4. Working towards MS05 </w:t>
@@ -23723,7 +23904,7 @@
     </w:p>
     <w:p>
       <w:pPr>
-        <w:pStyle w:val="Untertitel"/>
+        <w:pStyle w:val="Subtitle"/>
       </w:pPr>
       <w:r>
         <w:t>Week 18: 27.4.-03.5. Working towards MS05</w:t>
@@ -23736,7 +23917,7 @@
     </w:p>
     <w:p>
       <w:pPr>
-        <w:pStyle w:val="Untertitel"/>
+        <w:pStyle w:val="Subtitle"/>
       </w:pPr>
       <w:r>
         <w:t>Week 19: 04.5.-10.5. Working towards MS06</w:t>
@@ -23749,7 +23930,7 @@
     </w:p>
     <w:p>
       <w:pPr>
-        <w:pStyle w:val="Untertitel"/>
+        <w:pStyle w:val="Subtitle"/>
       </w:pPr>
       <w:r>
         <w:t>Week 20: 11.5.-17.5. Working towards MS07</w:t>
@@ -23762,7 +23943,7 @@
     </w:p>
     <w:p>
       <w:pPr>
-        <w:pStyle w:val="Untertitel"/>
+        <w:pStyle w:val="Subtitle"/>
       </w:pPr>
       <w:r>
         <w:t>Week 21: 18.5.-24.5. Working towards MS07</w:t>
@@ -23775,7 +23956,7 @@
     </w:p>
     <w:p>
       <w:pPr>
-        <w:pStyle w:val="Untertitel"/>
+        <w:pStyle w:val="Subtitle"/>
       </w:pPr>
       <w:r>
         <w:t>Week 22: 25.5.-29.5. Working towards MS08</w:t>
@@ -23797,7 +23978,7 @@
     </w:p>
     <w:p>
       <w:pPr>
-        <w:pStyle w:val="berschrift1"/>
+        <w:pStyle w:val="Heading1"/>
         <w:rPr>
           <w:rFonts w:eastAsia="Times New Roman"/>
           <w:kern w:val="36"/>
@@ -23954,7 +24135,7 @@
     </w:p>
     <w:p>
       <w:pPr>
-        <w:pStyle w:val="Titel"/>
+        <w:pStyle w:val="Title"/>
         <w:jc w:val="left"/>
         <w:rPr>
           <w:lang w:eastAsia="de-CH"/>
@@ -23999,7 +24180,309 @@
     </w:p>
     <w:p>
       <w:pPr>
-        <w:pStyle w:val="Titel"/>
+        <w:pStyle w:val="Title"/>
+      </w:pPr>
+      <w:bookmarkStart w:id="34" w:name="_Toc224924392"/>
+      <w:r>
+        <w:lastRenderedPageBreak/>
+        <w:t>Part 2 - Prototyp</w:t>
+      </w:r>
+      <w:r>
+        <w:t>e</w:t>
+      </w:r>
+      <w:bookmarkEnd w:id="34"/>
+    </w:p>
+    <w:p>
+      <w:pPr>
+        <w:pStyle w:val="Heading1"/>
+      </w:pPr>
+      <w:r>
+        <w:t>Screenshots</w:t>
+      </w:r>
+    </w:p>
+    <w:p>
+      <w:pPr>
+        <w:keepNext/>
+      </w:pPr>
+      <w:r>
+        <w:rPr>
+          <w:noProof/>
+          <w:lang w:val="de-CH" w:eastAsia="de-CH" w:bidi="ar-SA"/>
+        </w:rPr>
+        <w:drawing>
+          <wp:inline distT="0" distB="0" distL="0" distR="0">
+            <wp:extent cx="5199380" cy="3902075"/>
+            <wp:effectExtent l="19050" t="0" r="1270" b="0"/>
+            <wp:docPr id="7" name="Picture 2" descr="F:\Studium\Master\Game Programming Lab\documentation\screenshots_prototype\islands.png"/>
+            <wp:cNvGraphicFramePr>
+              <a:graphicFrameLocks xmlns:a="http://schemas.openxmlformats.org/drawingml/2006/main" noChangeAspect="1"/>
+            </wp:cNvGraphicFramePr>
+            <a:graphic xmlns:a="http://schemas.openxmlformats.org/drawingml/2006/main">
+              <a:graphicData uri="http://schemas.openxmlformats.org/drawingml/2006/picture">
+                <pic:pic xmlns:pic="http://schemas.openxmlformats.org/drawingml/2006/picture">
+                  <pic:nvPicPr>
+                    <pic:cNvPr id="0" name="Picture 2" descr="F:\Studium\Master\Game Programming Lab\documentation\screenshots_prototype\islands.png"/>
+                    <pic:cNvPicPr>
+                      <a:picLocks noChangeAspect="1" noChangeArrowheads="1"/>
+                    </pic:cNvPicPr>
+                  </pic:nvPicPr>
+                  <pic:blipFill>
+                    <a:blip r:embed="rId21"/>
+                    <a:srcRect/>
+                    <a:stretch>
+                      <a:fillRect/>
+                    </a:stretch>
+                  </pic:blipFill>
+                  <pic:spPr bwMode="auto">
+                    <a:xfrm>
+                      <a:off x="0" y="0"/>
+                      <a:ext cx="5199380" cy="3902075"/>
+                    </a:xfrm>
+                    <a:prstGeom prst="rect">
+                      <a:avLst/>
+                    </a:prstGeom>
+                    <a:noFill/>
+                    <a:ln w="9525">
+                      <a:noFill/>
+                      <a:miter lim="800000"/>
+                      <a:headEnd/>
+                      <a:tailEnd/>
+                    </a:ln>
+                  </pic:spPr>
+                </pic:pic>
+              </a:graphicData>
+            </a:graphic>
+          </wp:inline>
+        </w:drawing>
+      </w:r>
+    </w:p>
+    <w:p>
+      <w:pPr>
+        <w:pStyle w:val="Caption"/>
+      </w:pPr>
+      <w:r>
+        <w:t>Two players standing on a moving island. There are two power ups on two different other islands which can be collected by the players.</w:t>
+      </w:r>
+    </w:p>
+    <w:p>
+      <w:pPr>
+        <w:keepNext/>
+      </w:pPr>
+      <w:r>
+        <w:rPr>
+          <w:noProof/>
+          <w:lang w:val="de-CH" w:eastAsia="de-CH" w:bidi="ar-SA"/>
+        </w:rPr>
+        <w:lastRenderedPageBreak/>
+        <w:drawing>
+          <wp:inline distT="0" distB="0" distL="0" distR="0">
+            <wp:extent cx="5199380" cy="3902075"/>
+            <wp:effectExtent l="19050" t="0" r="1270" b="0"/>
+            <wp:docPr id="2" name="Picture 1" descr="F:\Studium\Master\Game Programming Lab\documentation\screenshots_prototype\ice_spikes.png"/>
+            <wp:cNvGraphicFramePr>
+              <a:graphicFrameLocks xmlns:a="http://schemas.openxmlformats.org/drawingml/2006/main" noChangeAspect="1"/>
+            </wp:cNvGraphicFramePr>
+            <a:graphic xmlns:a="http://schemas.openxmlformats.org/drawingml/2006/main">
+              <a:graphicData uri="http://schemas.openxmlformats.org/drawingml/2006/picture">
+                <pic:pic xmlns:pic="http://schemas.openxmlformats.org/drawingml/2006/picture">
+                  <pic:nvPicPr>
+                    <pic:cNvPr id="0" name="Picture 1" descr="F:\Studium\Master\Game Programming Lab\documentation\screenshots_prototype\ice_spikes.png"/>
+                    <pic:cNvPicPr>
+                      <a:picLocks noChangeAspect="1" noChangeArrowheads="1"/>
+                    </pic:cNvPicPr>
+                  </pic:nvPicPr>
+                  <pic:blipFill>
+                    <a:blip r:embed="rId22"/>
+                    <a:srcRect/>
+                    <a:stretch>
+                      <a:fillRect/>
+                    </a:stretch>
+                  </pic:blipFill>
+                  <pic:spPr bwMode="auto">
+                    <a:xfrm>
+                      <a:off x="0" y="0"/>
+                      <a:ext cx="5199380" cy="3902075"/>
+                    </a:xfrm>
+                    <a:prstGeom prst="rect">
+                      <a:avLst/>
+                    </a:prstGeom>
+                    <a:noFill/>
+                    <a:ln w="9525">
+                      <a:noFill/>
+                      <a:miter lim="800000"/>
+                      <a:headEnd/>
+                      <a:tailEnd/>
+                    </a:ln>
+                  </pic:spPr>
+                </pic:pic>
+              </a:graphicData>
+            </a:graphic>
+          </wp:inline>
+        </w:drawing>
+      </w:r>
+    </w:p>
+    <w:p>
+      <w:pPr>
+        <w:pStyle w:val="Caption"/>
+      </w:pPr>
+      <w:r>
+        <w:t>A player shooting a bunch of ice-spike.</w:t>
+      </w:r>
+    </w:p>
+    <w:p>
+      <w:pPr>
+        <w:keepNext/>
+      </w:pPr>
+      <w:r>
+        <w:rPr>
+          <w:noProof/>
+          <w:lang w:val="de-CH" w:eastAsia="de-CH" w:bidi="ar-SA"/>
+        </w:rPr>
+        <w:drawing>
+          <wp:inline distT="0" distB="0" distL="0" distR="0">
+            <wp:extent cx="5199380" cy="3902075"/>
+            <wp:effectExtent l="19050" t="0" r="1270" b="0"/>
+            <wp:docPr id="4" name="Picture 3" descr="F:\Studium\Master\Game Programming Lab\documentation\screenshots_prototype\jetpack.png"/>
+            <wp:cNvGraphicFramePr>
+              <a:graphicFrameLocks xmlns:a="http://schemas.openxmlformats.org/drawingml/2006/main" noChangeAspect="1"/>
+            </wp:cNvGraphicFramePr>
+            <a:graphic xmlns:a="http://schemas.openxmlformats.org/drawingml/2006/main">
+              <a:graphicData uri="http://schemas.openxmlformats.org/drawingml/2006/picture">
+                <pic:pic xmlns:pic="http://schemas.openxmlformats.org/drawingml/2006/picture">
+                  <pic:nvPicPr>
+                    <pic:cNvPr id="0" name="Picture 3" descr="F:\Studium\Master\Game Programming Lab\documentation\screenshots_prototype\jetpack.png"/>
+                    <pic:cNvPicPr>
+                      <a:picLocks noChangeAspect="1" noChangeArrowheads="1"/>
+                    </pic:cNvPicPr>
+                  </pic:nvPicPr>
+                  <pic:blipFill>
+                    <a:blip r:embed="rId23"/>
+                    <a:srcRect/>
+                    <a:stretch>
+                      <a:fillRect/>
+                    </a:stretch>
+                  </pic:blipFill>
+                  <pic:spPr bwMode="auto">
+                    <a:xfrm>
+                      <a:off x="0" y="0"/>
+                      <a:ext cx="5199380" cy="3902075"/>
+                    </a:xfrm>
+                    <a:prstGeom prst="rect">
+                      <a:avLst/>
+                    </a:prstGeom>
+                    <a:noFill/>
+                    <a:ln w="9525">
+                      <a:noFill/>
+                      <a:miter lim="800000"/>
+                      <a:headEnd/>
+                      <a:tailEnd/>
+                    </a:ln>
+                  </pic:spPr>
+                </pic:pic>
+              </a:graphicData>
+            </a:graphic>
+          </wp:inline>
+        </w:drawing>
+      </w:r>
+    </w:p>
+    <w:p>
+      <w:pPr>
+        <w:pStyle w:val="Caption"/>
+      </w:pPr>
+      <w:r>
+        <w:t>A player using his jetpack to move to the smaller, upper island. As visible in the text on top, using the jetpack needs fuel.</w:t>
+      </w:r>
+    </w:p>
+    <w:p>
+      <w:pPr>
+        <w:jc w:val="left"/>
+        <w:rPr>
+          <w:b/>
+          <w:bCs/>
+          <w:caps/>
+          <w:color w:val="FFFFFF" w:themeColor="background1"/>
+          <w:spacing w:val="15"/>
+          <w:sz w:val="24"/>
+          <w:szCs w:val="22"/>
+        </w:rPr>
+      </w:pPr>
+      <w:r>
+        <w:br w:type="page"/>
+      </w:r>
+    </w:p>
+    <w:p>
+      <w:pPr>
+        <w:pStyle w:val="Heading1"/>
+      </w:pPr>
+      <w:r>
+        <w:lastRenderedPageBreak/>
+        <w:t>Findings</w:t>
+      </w:r>
+    </w:p>
+    <w:p>
+      <w:pPr>
+        <w:pStyle w:val="Heading2"/>
+      </w:pPr>
+      <w:bookmarkStart w:id="35" w:name="_Toc224924393"/>
+      <w:r>
+        <w:t>Positioning</w:t>
+      </w:r>
+      <w:bookmarkEnd w:id="35"/>
+    </w:p>
+    <w:p>
+      <w:r>
+        <w:t>It is very hard to position on selves in the 3D environment. To make the task easier we added shadows so a player can look at the 3D projection of the island and his robot to more easily track his position. To control a player hidden behind an island or another object, we will implement some feature showing his contours projected onto such object. Finally, we will have to further experiment with the angle and lens used for the camera to reduce positioning problems.</w:t>
+      </w:r>
+    </w:p>
+    <w:p>
+      <w:pPr>
+        <w:pStyle w:val="Heading2"/>
+      </w:pPr>
+      <w:bookmarkStart w:id="36" w:name="_Toc224924394"/>
+      <w:r>
+        <w:t>Island movement</w:t>
+      </w:r>
+      <w:bookmarkEnd w:id="36"/>
+    </w:p>
+    <w:p>
+      <w:r>
+        <w:t>Using free jetpack movement it’s nearly impossible to move between islands. Therefore a more passive approach (like selecting the island and automatic flying) should be taken. This could also have the advantage that a player can look around and shoot spikes at another while flying.</w:t>
+      </w:r>
+    </w:p>
+    <w:p>
+      <w:pPr>
+        <w:pStyle w:val="Heading2"/>
+      </w:pPr>
+      <w:bookmarkStart w:id="37" w:name="_Toc224924395"/>
+      <w:r>
+        <w:t>Parameter Tuning</w:t>
+      </w:r>
+      <w:bookmarkEnd w:id="37"/>
+    </w:p>
+    <w:p>
+      <w:r>
+        <w:t>Without the need to drastically change certain implementations and aspects of the game, one can heavily improve the experience by tuning parameters (like damage done, gravity, jetpack-acceleration, etc.). To simplify this task and to allow fast testing of different parameters we implemented a game console which shows the state of all active entities on screen and allows to directly manipulate them.</w:t>
+      </w:r>
+    </w:p>
+    <w:p>
+      <w:pPr>
+        <w:jc w:val="left"/>
+        <w:rPr>
+          <w:caps/>
+          <w:color w:val="D34817" w:themeColor="accent1"/>
+          <w:spacing w:val="10"/>
+          <w:kern w:val="28"/>
+          <w:sz w:val="52"/>
+          <w:szCs w:val="52"/>
+        </w:rPr>
+      </w:pPr>
+      <w:r>
+        <w:br w:type="page"/>
+      </w:r>
+    </w:p>
+    <w:p>
+      <w:pPr>
+        <w:pStyle w:val="Title"/>
         <w:jc w:val="left"/>
       </w:pPr>
       <w:r>
@@ -24007,16 +24490,16 @@
         <w:fldChar w:fldCharType="begin"/>
       </w:r>
       <w:r>
-        <w:instrText xml:space="preserve"> INCLUDETEXT "E:\\Projekte\\eth_magma\\trunk\\documentation\\chapter2_game_prototype.docx" </w:instrText>
+        <w:instrText xml:space="preserve"> INCLUDETEXT "E:\\Projekte\\eth_magma\\trunk\\documentation\\chapter3_interim_report.docx" </w:instrText>
       </w:r>
       <w:r>
         <w:fldChar w:fldCharType="separate"/>
       </w:r>
-      <w:bookmarkStart w:id="34" w:name="_Toc224922839"/>
-      <w:r>
-        <w:t>Part 2 – Game Prototype</w:t>
-      </w:r>
-      <w:bookmarkEnd w:id="34"/>
+      <w:bookmarkStart w:id="38" w:name="_Toc224924396"/>
+      <w:r>
+        <w:t>Part 3 – Interim Report</w:t>
+      </w:r>
+      <w:bookmarkEnd w:id="38"/>
     </w:p>
     <w:p>
       <w:r>
@@ -24033,7 +24516,7 @@
     </w:p>
     <w:p>
       <w:pPr>
-        <w:pStyle w:val="Titel"/>
+        <w:pStyle w:val="Title"/>
         <w:jc w:val="left"/>
       </w:pPr>
       <w:r>
@@ -24041,16 +24524,16 @@
         <w:fldChar w:fldCharType="begin"/>
       </w:r>
       <w:r>
-        <w:instrText xml:space="preserve"> INCLUDETEXT "E:\\Projekte\\eth_magma\\trunk\\documentation\\chapter3_interim_report.docx" </w:instrText>
+        <w:instrText xml:space="preserve"> INCLUDETEXT "E:\\Projekte\\eth_magma\\trunk\\documentation\\chapter4_alpha_release.docx" </w:instrText>
       </w:r>
       <w:r>
         <w:fldChar w:fldCharType="separate"/>
       </w:r>
-      <w:bookmarkStart w:id="35" w:name="_Toc224922840"/>
-      <w:r>
-        <w:t>Part 3 – Interim Report</w:t>
-      </w:r>
-      <w:bookmarkEnd w:id="35"/>
+      <w:bookmarkStart w:id="39" w:name="_Toc224924397"/>
+      <w:r>
+        <w:t>Part 4 – Alpha Release</w:t>
+      </w:r>
+      <w:bookmarkEnd w:id="39"/>
     </w:p>
     <w:p>
       <w:r>
@@ -24067,7 +24550,7 @@
     </w:p>
     <w:p>
       <w:pPr>
-        <w:pStyle w:val="Titel"/>
+        <w:pStyle w:val="Title"/>
         <w:jc w:val="left"/>
       </w:pPr>
       <w:r>
@@ -24075,16 +24558,16 @@
         <w:fldChar w:fldCharType="begin"/>
       </w:r>
       <w:r>
-        <w:instrText xml:space="preserve"> INCLUDETEXT "E:\\Projekte\\eth_magma\\trunk\\documentation\\chapter4_alpha_release.docx" </w:instrText>
+        <w:instrText xml:space="preserve"> INCLUDETEXT "E:\\Projekte\\eth_magma\\trunk\\documentation\\chapter5_playtesting.docx" </w:instrText>
       </w:r>
       <w:r>
         <w:fldChar w:fldCharType="separate"/>
       </w:r>
-      <w:bookmarkStart w:id="36" w:name="_Toc224922841"/>
-      <w:r>
-        <w:t>Part 4 – Alpha Release</w:t>
-      </w:r>
-      <w:bookmarkEnd w:id="36"/>
+      <w:bookmarkStart w:id="40" w:name="_Toc224924398"/>
+      <w:r>
+        <w:t>Part 5 – Playtesting</w:t>
+      </w:r>
+      <w:bookmarkEnd w:id="40"/>
     </w:p>
     <w:p>
       <w:r>
@@ -24101,7 +24584,7 @@
     </w:p>
     <w:p>
       <w:pPr>
-        <w:pStyle w:val="Titel"/>
+        <w:pStyle w:val="Title"/>
         <w:jc w:val="left"/>
       </w:pPr>
       <w:r>
@@ -24109,50 +24592,16 @@
         <w:fldChar w:fldCharType="begin"/>
       </w:r>
       <w:r>
-        <w:instrText xml:space="preserve"> INCLUDETEXT "E:\\Projekte\\eth_magma\\trunk\\documentation\\chapter5_playtesting.docx" </w:instrText>
+        <w:instrText xml:space="preserve"> INCLUDETEXT "E:\\Projekte\\eth_magma\\trunk\\documentation\\chapter6_public_presentation_and_conclusion.docx" </w:instrText>
       </w:r>
       <w:r>
         <w:fldChar w:fldCharType="separate"/>
       </w:r>
-      <w:bookmarkStart w:id="37" w:name="_Toc224922842"/>
-      <w:r>
-        <w:t>Part 5 – Playtesting</w:t>
-      </w:r>
-      <w:bookmarkEnd w:id="37"/>
-    </w:p>
-    <w:p>
-      <w:r>
-        <w:fldChar w:fldCharType="end"/>
-      </w:r>
-    </w:p>
-    <w:p>
-      <w:pPr>
-        <w:jc w:val="left"/>
-      </w:pPr>
-      <w:r>
-        <w:br w:type="page"/>
-      </w:r>
-    </w:p>
-    <w:p>
-      <w:pPr>
-        <w:pStyle w:val="Titel"/>
-        <w:jc w:val="left"/>
-      </w:pPr>
-      <w:r>
-        <w:lastRenderedPageBreak/>
-        <w:fldChar w:fldCharType="begin"/>
-      </w:r>
-      <w:r>
-        <w:instrText xml:space="preserve"> INCLUDETEXT "E:\\Projekte\\eth_magma\\trunk\\documentation\\chapter6_public_presentation_and_conclusion.docx" </w:instrText>
-      </w:r>
-      <w:r>
-        <w:fldChar w:fldCharType="separate"/>
-      </w:r>
-      <w:bookmarkStart w:id="38" w:name="_Toc224922843"/>
+      <w:bookmarkStart w:id="41" w:name="_Toc224924399"/>
       <w:r>
         <w:t>Part 6 – Public Presentation and Conclusion</w:t>
       </w:r>
-      <w:bookmarkEnd w:id="38"/>
+      <w:bookmarkEnd w:id="41"/>
     </w:p>
     <w:p>
       <w:r>
@@ -24161,8 +24610,8 @@
     </w:p>
     <w:p/>
     <w:sectPr>
-      <w:footerReference w:type="even" r:id="rId21"/>
-      <w:footerReference w:type="default" r:id="rId22"/>
+      <w:footerReference w:type="even" r:id="rId24"/>
+      <w:footerReference w:type="default" r:id="rId25"/>
       <w:pgSz w:w="11906" w:h="16838" w:code="9"/>
       <w:pgMar w:top="1134" w:right="1440" w:bottom="1440" w:left="2268" w:header="709" w:footer="709" w:gutter="0"/>
       <w:cols w:space="708"/>
@@ -24223,7 +24672,7 @@
         </w:tcPr>
         <w:p>
           <w:pPr>
-            <w:pStyle w:val="Fuzeile"/>
+            <w:pStyle w:val="Footer"/>
             <w:rPr>
               <w:color w:val="FFFFFF" w:themeColor="background1"/>
             </w:rPr>
@@ -24245,7 +24694,7 @@
         </w:tcPr>
         <w:p>
           <w:pPr>
-            <w:pStyle w:val="Fuzeile"/>
+            <w:pStyle w:val="Footer"/>
           </w:pPr>
         </w:p>
       </w:tc>
@@ -24253,7 +24702,7 @@
   </w:tbl>
   <w:p>
     <w:pPr>
-      <w:pStyle w:val="Fuzeile"/>
+      <w:pStyle w:val="Footer"/>
     </w:pPr>
   </w:p>
 </w:ftr>
@@ -24283,7 +24732,7 @@
         </w:tcPr>
         <w:p>
           <w:pPr>
-            <w:pStyle w:val="Fuzeile"/>
+            <w:pStyle w:val="Footer"/>
             <w:jc w:val="right"/>
           </w:pPr>
         </w:p>
@@ -24295,7 +24744,7 @@
         </w:tcPr>
         <w:p>
           <w:pPr>
-            <w:pStyle w:val="Fuzeile"/>
+            <w:pStyle w:val="Footer"/>
             <w:jc w:val="right"/>
             <w:rPr>
               <w:color w:val="FFFFFF" w:themeColor="background1"/>
@@ -24307,7 +24756,7 @@
                 <w:noProof/>
                 <w:color w:val="FFFFFF" w:themeColor="background1"/>
               </w:rPr>
-              <w:t>23</w:t>
+              <w:t>3</w:t>
             </w:r>
           </w:fldSimple>
         </w:p>
@@ -24316,7 +24765,7 @@
   </w:tbl>
   <w:p>
     <w:pPr>
-      <w:pStyle w:val="Fuzeile"/>
+      <w:pStyle w:val="Footer"/>
     </w:pPr>
   </w:p>
 </w:ftr>
@@ -25589,7 +26038,7 @@
     <w:lsdException w:name="Bibliography" w:uiPriority="37"/>
     <w:lsdException w:name="TOC Heading" w:uiPriority="39" w:qFormat="1"/>
   </w:latentStyles>
-  <w:style w:type="paragraph" w:default="1" w:styleId="Standard">
+  <w:style w:type="paragraph" w:default="1" w:styleId="Normal">
     <w:name w:val="Normal"/>
     <w:qFormat/>
     <w:rsid w:val="00CC226D"/>
@@ -25600,12 +26049,11 @@
       <w:szCs w:val="20"/>
     </w:rPr>
   </w:style>
-  <w:style w:type="paragraph" w:styleId="berschrift1">
+  <w:style w:type="paragraph" w:styleId="Heading1">
     <w:name w:val="heading 1"/>
-    <w:aliases w:val="Heading 1"/>
-    <w:basedOn w:val="Standard"/>
-    <w:next w:val="Standard"/>
-    <w:link w:val="berschrift1Zchn"/>
+    <w:basedOn w:val="Normal"/>
+    <w:next w:val="Normal"/>
+    <w:link w:val="Heading1Char"/>
     <w:uiPriority w:val="9"/>
     <w:qFormat/>
     <w:rsid w:val="00392CA6"/>
@@ -25630,12 +26078,11 @@
       <w:szCs w:val="22"/>
     </w:rPr>
   </w:style>
-  <w:style w:type="paragraph" w:styleId="berschrift2">
+  <w:style w:type="paragraph" w:styleId="Heading2">
     <w:name w:val="heading 2"/>
-    <w:aliases w:val="Heading 2"/>
-    <w:basedOn w:val="Standard"/>
-    <w:next w:val="Standard"/>
-    <w:link w:val="berschrift2Zchn"/>
+    <w:basedOn w:val="Normal"/>
+    <w:next w:val="Normal"/>
+    <w:link w:val="Heading2Char"/>
     <w:uiPriority w:val="9"/>
     <w:unhideWhenUsed/>
     <w:qFormat/>
@@ -25658,11 +26105,11 @@
       <w:szCs w:val="22"/>
     </w:rPr>
   </w:style>
-  <w:style w:type="paragraph" w:styleId="berschrift3">
+  <w:style w:type="paragraph" w:styleId="Heading3">
     <w:name w:val="heading 3"/>
-    <w:basedOn w:val="Standard"/>
-    <w:next w:val="Standard"/>
-    <w:link w:val="berschrift3Zchn"/>
+    <w:basedOn w:val="Normal"/>
+    <w:next w:val="Normal"/>
+    <w:link w:val="Heading3Char"/>
     <w:uiPriority w:val="9"/>
     <w:unhideWhenUsed/>
     <w:qFormat/>
@@ -25682,11 +26129,11 @@
       <w:szCs w:val="22"/>
     </w:rPr>
   </w:style>
-  <w:style w:type="paragraph" w:styleId="berschrift4">
+  <w:style w:type="paragraph" w:styleId="Heading4">
     <w:name w:val="heading 4"/>
-    <w:basedOn w:val="Standard"/>
-    <w:next w:val="Standard"/>
-    <w:link w:val="berschrift4Zchn"/>
+    <w:basedOn w:val="Normal"/>
+    <w:next w:val="Normal"/>
+    <w:link w:val="Heading4Char"/>
     <w:uiPriority w:val="9"/>
     <w:unhideWhenUsed/>
     <w:qFormat/>
@@ -25706,11 +26153,11 @@
       <w:szCs w:val="22"/>
     </w:rPr>
   </w:style>
-  <w:style w:type="paragraph" w:styleId="berschrift5">
+  <w:style w:type="paragraph" w:styleId="Heading5">
     <w:name w:val="heading 5"/>
-    <w:basedOn w:val="Standard"/>
-    <w:next w:val="Standard"/>
-    <w:link w:val="berschrift5Zchn"/>
+    <w:basedOn w:val="Normal"/>
+    <w:next w:val="Normal"/>
+    <w:link w:val="Heading5Char"/>
     <w:uiPriority w:val="9"/>
     <w:semiHidden/>
     <w:unhideWhenUsed/>
@@ -25730,11 +26177,11 @@
       <w:szCs w:val="22"/>
     </w:rPr>
   </w:style>
-  <w:style w:type="paragraph" w:styleId="berschrift6">
+  <w:style w:type="paragraph" w:styleId="Heading6">
     <w:name w:val="heading 6"/>
-    <w:basedOn w:val="Standard"/>
-    <w:next w:val="Standard"/>
-    <w:link w:val="berschrift6Zchn"/>
+    <w:basedOn w:val="Normal"/>
+    <w:next w:val="Normal"/>
+    <w:link w:val="Heading6Char"/>
     <w:uiPriority w:val="9"/>
     <w:semiHidden/>
     <w:unhideWhenUsed/>
@@ -25754,11 +26201,11 @@
       <w:szCs w:val="22"/>
     </w:rPr>
   </w:style>
-  <w:style w:type="paragraph" w:styleId="berschrift7">
+  <w:style w:type="paragraph" w:styleId="Heading7">
     <w:name w:val="heading 7"/>
-    <w:basedOn w:val="Standard"/>
-    <w:next w:val="Standard"/>
-    <w:link w:val="berschrift7Zchn"/>
+    <w:basedOn w:val="Normal"/>
+    <w:next w:val="Normal"/>
+    <w:link w:val="Heading7Char"/>
     <w:uiPriority w:val="9"/>
     <w:semiHidden/>
     <w:unhideWhenUsed/>
@@ -25775,11 +26222,11 @@
       <w:szCs w:val="22"/>
     </w:rPr>
   </w:style>
-  <w:style w:type="paragraph" w:styleId="berschrift8">
+  <w:style w:type="paragraph" w:styleId="Heading8">
     <w:name w:val="heading 8"/>
-    <w:basedOn w:val="Standard"/>
-    <w:next w:val="Standard"/>
-    <w:link w:val="berschrift8Zchn"/>
+    <w:basedOn w:val="Normal"/>
+    <w:next w:val="Normal"/>
+    <w:link w:val="Heading8Char"/>
     <w:uiPriority w:val="9"/>
     <w:semiHidden/>
     <w:unhideWhenUsed/>
@@ -25796,11 +26243,11 @@
       <w:szCs w:val="18"/>
     </w:rPr>
   </w:style>
-  <w:style w:type="paragraph" w:styleId="berschrift9">
+  <w:style w:type="paragraph" w:styleId="Heading9">
     <w:name w:val="heading 9"/>
-    <w:basedOn w:val="Standard"/>
-    <w:next w:val="Standard"/>
-    <w:link w:val="berschrift9Zchn"/>
+    <w:basedOn w:val="Normal"/>
+    <w:next w:val="Normal"/>
+    <w:link w:val="Heading9Char"/>
     <w:uiPriority w:val="9"/>
     <w:semiHidden/>
     <w:unhideWhenUsed/>
@@ -25818,13 +26265,13 @@
       <w:szCs w:val="18"/>
     </w:rPr>
   </w:style>
-  <w:style w:type="character" w:default="1" w:styleId="Absatz-Standardschriftart">
+  <w:style w:type="character" w:default="1" w:styleId="DefaultParagraphFont">
     <w:name w:val="Default Paragraph Font"/>
     <w:uiPriority w:val="1"/>
     <w:semiHidden/>
     <w:unhideWhenUsed/>
   </w:style>
-  <w:style w:type="table" w:default="1" w:styleId="NormaleTabelle">
+  <w:style w:type="table" w:default="1" w:styleId="TableNormal">
     <w:name w:val="Normal Table"/>
     <w:uiPriority w:val="99"/>
     <w:semiHidden/>
@@ -25840,17 +26287,16 @@
       </w:tblCellMar>
     </w:tblPr>
   </w:style>
-  <w:style w:type="numbering" w:default="1" w:styleId="KeineListe">
+  <w:style w:type="numbering" w:default="1" w:styleId="NoList">
     <w:name w:val="No List"/>
     <w:uiPriority w:val="99"/>
     <w:semiHidden/>
     <w:unhideWhenUsed/>
   </w:style>
-  <w:style w:type="character" w:customStyle="1" w:styleId="berschrift1Zchn">
-    <w:name w:val="Überschrift 1 Zchn"/>
-    <w:aliases w:val="Heading 1 Zchn"/>
-    <w:basedOn w:val="Absatz-Standardschriftart"/>
-    <w:link w:val="berschrift1"/>
+  <w:style w:type="character" w:customStyle="1" w:styleId="Heading1Char">
+    <w:name w:val="Heading 1 Char"/>
+    <w:basedOn w:val="DefaultParagraphFont"/>
+    <w:link w:val="Heading1"/>
     <w:uiPriority w:val="9"/>
     <w:rsid w:val="00392CA6"/>
     <w:rPr>
@@ -25863,11 +26309,10 @@
       <w:shd w:val="clear" w:color="auto" w:fill="D34817" w:themeFill="accent1"/>
     </w:rPr>
   </w:style>
-  <w:style w:type="character" w:customStyle="1" w:styleId="berschrift2Zchn">
-    <w:name w:val="Überschrift 2 Zchn"/>
-    <w:aliases w:val="Heading 2 Zchn"/>
-    <w:basedOn w:val="Absatz-Standardschriftart"/>
-    <w:link w:val="berschrift2"/>
+  <w:style w:type="character" w:customStyle="1" w:styleId="Heading2Char">
+    <w:name w:val="Heading 2 Char"/>
+    <w:basedOn w:val="DefaultParagraphFont"/>
+    <w:link w:val="Heading2"/>
     <w:uiPriority w:val="9"/>
     <w:rsid w:val="00392CA6"/>
     <w:rPr>
@@ -25877,10 +26322,10 @@
       <w:shd w:val="clear" w:color="auto" w:fill="F9D8CD" w:themeFill="accent1" w:themeFillTint="33"/>
     </w:rPr>
   </w:style>
-  <w:style w:type="character" w:customStyle="1" w:styleId="berschrift3Zchn">
-    <w:name w:val="Überschrift 3 Zchn"/>
-    <w:basedOn w:val="Absatz-Standardschriftart"/>
-    <w:link w:val="berschrift3"/>
+  <w:style w:type="character" w:customStyle="1" w:styleId="Heading3Char">
+    <w:name w:val="Heading 3 Char"/>
+    <w:basedOn w:val="DefaultParagraphFont"/>
+    <w:link w:val="Heading3"/>
     <w:uiPriority w:val="9"/>
     <w:rsid w:val="006A25C9"/>
     <w:rPr>
@@ -25891,17 +26336,17 @@
   </w:style>
   <w:style w:type="character" w:customStyle="1" w:styleId="mw-headline">
     <w:name w:val="mw-headline"/>
-    <w:basedOn w:val="Absatz-Standardschriftart"/>
+    <w:basedOn w:val="DefaultParagraphFont"/>
     <w:rsid w:val="002D0A71"/>
   </w:style>
   <w:style w:type="character" w:customStyle="1" w:styleId="editsection">
     <w:name w:val="editsection"/>
-    <w:basedOn w:val="Absatz-Standardschriftart"/>
+    <w:basedOn w:val="DefaultParagraphFont"/>
     <w:rsid w:val="002D0A71"/>
   </w:style>
   <w:style w:type="character" w:styleId="Hyperlink">
     <w:name w:val="Hyperlink"/>
-    <w:basedOn w:val="Absatz-Standardschriftart"/>
+    <w:basedOn w:val="DefaultParagraphFont"/>
     <w:uiPriority w:val="99"/>
     <w:unhideWhenUsed/>
     <w:rsid w:val="002D0A71"/>
@@ -25910,9 +26355,9 @@
       <w:u w:val="single"/>
     </w:rPr>
   </w:style>
-  <w:style w:type="character" w:styleId="BesuchterHyperlink">
+  <w:style w:type="character" w:styleId="FollowedHyperlink">
     <w:name w:val="FollowedHyperlink"/>
-    <w:basedOn w:val="Absatz-Standardschriftart"/>
+    <w:basedOn w:val="DefaultParagraphFont"/>
     <w:uiPriority w:val="99"/>
     <w:semiHidden/>
     <w:unhideWhenUsed/>
@@ -25922,9 +26367,9 @@
       <w:u w:val="single"/>
     </w:rPr>
   </w:style>
-  <w:style w:type="paragraph" w:styleId="StandardWeb">
+  <w:style w:type="paragraph" w:styleId="NormalWeb">
     <w:name w:val="Normal (Web)"/>
-    <w:basedOn w:val="Standard"/>
+    <w:basedOn w:val="Normal"/>
     <w:uiPriority w:val="99"/>
     <w:semiHidden/>
     <w:unhideWhenUsed/>
@@ -25939,10 +26384,10 @@
       <w:lang w:eastAsia="de-CH"/>
     </w:rPr>
   </w:style>
-  <w:style w:type="paragraph" w:styleId="Sprechblasentext">
+  <w:style w:type="paragraph" w:styleId="BalloonText">
     <w:name w:val="Balloon Text"/>
-    <w:basedOn w:val="Standard"/>
-    <w:link w:val="SprechblasentextZchn"/>
+    <w:basedOn w:val="Normal"/>
+    <w:link w:val="BalloonTextChar"/>
     <w:uiPriority w:val="99"/>
     <w:semiHidden/>
     <w:unhideWhenUsed/>
@@ -25956,10 +26401,10 @@
       <w:szCs w:val="16"/>
     </w:rPr>
   </w:style>
-  <w:style w:type="character" w:customStyle="1" w:styleId="SprechblasentextZchn">
-    <w:name w:val="Sprechblasentext Zchn"/>
-    <w:basedOn w:val="Absatz-Standardschriftart"/>
-    <w:link w:val="Sprechblasentext"/>
+  <w:style w:type="character" w:customStyle="1" w:styleId="BalloonTextChar">
+    <w:name w:val="Balloon Text Char"/>
+    <w:basedOn w:val="DefaultParagraphFont"/>
+    <w:link w:val="BalloonText"/>
     <w:uiPriority w:val="99"/>
     <w:semiHidden/>
     <w:rsid w:val="002D0A71"/>
@@ -25969,12 +26414,11 @@
       <w:szCs w:val="16"/>
     </w:rPr>
   </w:style>
-  <w:style w:type="paragraph" w:styleId="Titel">
+  <w:style w:type="paragraph" w:styleId="Title">
     <w:name w:val="Title"/>
-    <w:aliases w:val="Title"/>
-    <w:basedOn w:val="Standard"/>
-    <w:next w:val="Standard"/>
-    <w:link w:val="TitelZchn"/>
+    <w:basedOn w:val="Normal"/>
+    <w:next w:val="Normal"/>
+    <w:link w:val="TitleChar"/>
     <w:uiPriority w:val="10"/>
     <w:qFormat/>
     <w:rsid w:val="006A25C9"/>
@@ -25990,11 +26434,10 @@
       <w:szCs w:val="52"/>
     </w:rPr>
   </w:style>
-  <w:style w:type="character" w:customStyle="1" w:styleId="TitelZchn">
-    <w:name w:val="Titel Zchn"/>
-    <w:aliases w:val="Title Zchn"/>
-    <w:basedOn w:val="Absatz-Standardschriftart"/>
-    <w:link w:val="Titel"/>
+  <w:style w:type="character" w:customStyle="1" w:styleId="TitleChar">
+    <w:name w:val="Title Char"/>
+    <w:basedOn w:val="DefaultParagraphFont"/>
+    <w:link w:val="Title"/>
     <w:uiPriority w:val="10"/>
     <w:rsid w:val="006A25C9"/>
     <w:rPr>
@@ -26006,11 +26449,11 @@
       <w:szCs w:val="52"/>
     </w:rPr>
   </w:style>
-  <w:style w:type="paragraph" w:styleId="Untertitel">
+  <w:style w:type="paragraph" w:styleId="Subtitle">
     <w:name w:val="Subtitle"/>
-    <w:basedOn w:val="Standard"/>
-    <w:next w:val="Standard"/>
-    <w:link w:val="UntertitelZchn"/>
+    <w:basedOn w:val="Normal"/>
+    <w:next w:val="Normal"/>
+    <w:link w:val="SubtitleChar"/>
     <w:uiPriority w:val="11"/>
     <w:qFormat/>
     <w:rsid w:val="00DE7DB8"/>
@@ -26025,10 +26468,10 @@
       <w:szCs w:val="24"/>
     </w:rPr>
   </w:style>
-  <w:style w:type="character" w:customStyle="1" w:styleId="UntertitelZchn">
-    <w:name w:val="Untertitel Zchn"/>
-    <w:basedOn w:val="Absatz-Standardschriftart"/>
-    <w:link w:val="Untertitel"/>
+  <w:style w:type="character" w:customStyle="1" w:styleId="SubtitleChar">
+    <w:name w:val="Subtitle Char"/>
+    <w:basedOn w:val="DefaultParagraphFont"/>
+    <w:link w:val="Subtitle"/>
     <w:uiPriority w:val="11"/>
     <w:rsid w:val="00DE7DB8"/>
     <w:rPr>
@@ -26039,10 +26482,10 @@
       <w:szCs w:val="24"/>
     </w:rPr>
   </w:style>
-  <w:style w:type="character" w:customStyle="1" w:styleId="berschrift4Zchn">
-    <w:name w:val="Überschrift 4 Zchn"/>
-    <w:basedOn w:val="Absatz-Standardschriftart"/>
-    <w:link w:val="berschrift4"/>
+  <w:style w:type="character" w:customStyle="1" w:styleId="Heading4Char">
+    <w:name w:val="Heading 4 Char"/>
+    <w:basedOn w:val="DefaultParagraphFont"/>
+    <w:link w:val="Heading4"/>
     <w:uiPriority w:val="9"/>
     <w:rsid w:val="006A25C9"/>
     <w:rPr>
@@ -26051,10 +26494,10 @@
       <w:spacing w:val="10"/>
     </w:rPr>
   </w:style>
-  <w:style w:type="character" w:customStyle="1" w:styleId="berschrift5Zchn">
-    <w:name w:val="Überschrift 5 Zchn"/>
-    <w:basedOn w:val="Absatz-Standardschriftart"/>
-    <w:link w:val="berschrift5"/>
+  <w:style w:type="character" w:customStyle="1" w:styleId="Heading5Char">
+    <w:name w:val="Heading 5 Char"/>
+    <w:basedOn w:val="DefaultParagraphFont"/>
+    <w:link w:val="Heading5"/>
     <w:uiPriority w:val="9"/>
     <w:semiHidden/>
     <w:rsid w:val="006A25C9"/>
@@ -26064,10 +26507,10 @@
       <w:spacing w:val="10"/>
     </w:rPr>
   </w:style>
-  <w:style w:type="character" w:customStyle="1" w:styleId="berschrift6Zchn">
-    <w:name w:val="Überschrift 6 Zchn"/>
-    <w:basedOn w:val="Absatz-Standardschriftart"/>
-    <w:link w:val="berschrift6"/>
+  <w:style w:type="character" w:customStyle="1" w:styleId="Heading6Char">
+    <w:name w:val="Heading 6 Char"/>
+    <w:basedOn w:val="DefaultParagraphFont"/>
+    <w:link w:val="Heading6"/>
     <w:uiPriority w:val="9"/>
     <w:semiHidden/>
     <w:rsid w:val="006A25C9"/>
@@ -26077,10 +26520,10 @@
       <w:spacing w:val="10"/>
     </w:rPr>
   </w:style>
-  <w:style w:type="character" w:customStyle="1" w:styleId="berschrift7Zchn">
-    <w:name w:val="Überschrift 7 Zchn"/>
-    <w:basedOn w:val="Absatz-Standardschriftart"/>
-    <w:link w:val="berschrift7"/>
+  <w:style w:type="character" w:customStyle="1" w:styleId="Heading7Char">
+    <w:name w:val="Heading 7 Char"/>
+    <w:basedOn w:val="DefaultParagraphFont"/>
+    <w:link w:val="Heading7"/>
     <w:uiPriority w:val="9"/>
     <w:semiHidden/>
     <w:rsid w:val="006A25C9"/>
@@ -26090,10 +26533,10 @@
       <w:spacing w:val="10"/>
     </w:rPr>
   </w:style>
-  <w:style w:type="character" w:customStyle="1" w:styleId="berschrift8Zchn">
-    <w:name w:val="Überschrift 8 Zchn"/>
-    <w:basedOn w:val="Absatz-Standardschriftart"/>
-    <w:link w:val="berschrift8"/>
+  <w:style w:type="character" w:customStyle="1" w:styleId="Heading8Char">
+    <w:name w:val="Heading 8 Char"/>
+    <w:basedOn w:val="DefaultParagraphFont"/>
+    <w:link w:val="Heading8"/>
     <w:uiPriority w:val="9"/>
     <w:semiHidden/>
     <w:rsid w:val="006A25C9"/>
@@ -26104,10 +26547,10 @@
       <w:szCs w:val="18"/>
     </w:rPr>
   </w:style>
-  <w:style w:type="character" w:customStyle="1" w:styleId="berschrift9Zchn">
-    <w:name w:val="Überschrift 9 Zchn"/>
-    <w:basedOn w:val="Absatz-Standardschriftart"/>
-    <w:link w:val="berschrift9"/>
+  <w:style w:type="character" w:customStyle="1" w:styleId="Heading9Char">
+    <w:name w:val="Heading 9 Char"/>
+    <w:basedOn w:val="DefaultParagraphFont"/>
+    <w:link w:val="Heading9"/>
     <w:uiPriority w:val="9"/>
     <w:semiHidden/>
     <w:rsid w:val="006A25C9"/>
@@ -26119,10 +26562,10 @@
       <w:szCs w:val="18"/>
     </w:rPr>
   </w:style>
-  <w:style w:type="paragraph" w:styleId="Beschriftung">
+  <w:style w:type="paragraph" w:styleId="Caption">
     <w:name w:val="caption"/>
-    <w:basedOn w:val="Standard"/>
-    <w:next w:val="Standard"/>
+    <w:basedOn w:val="Normal"/>
+    <w:next w:val="Normal"/>
     <w:uiPriority w:val="35"/>
     <w:unhideWhenUsed/>
     <w:qFormat/>
@@ -26135,7 +26578,7 @@
       <w:szCs w:val="16"/>
     </w:rPr>
   </w:style>
-  <w:style w:type="character" w:styleId="Fett">
+  <w:style w:type="character" w:styleId="Strong">
     <w:name w:val="Strong"/>
     <w:uiPriority w:val="22"/>
     <w:qFormat/>
@@ -26145,7 +26588,7 @@
       <w:bCs/>
     </w:rPr>
   </w:style>
-  <w:style w:type="character" w:styleId="Hervorhebung">
+  <w:style w:type="character" w:styleId="Emphasis">
     <w:name w:val="Emphasis"/>
     <w:uiPriority w:val="20"/>
     <w:qFormat/>
@@ -26156,10 +26599,10 @@
       <w:spacing w:val="5"/>
     </w:rPr>
   </w:style>
-  <w:style w:type="paragraph" w:styleId="KeinLeerraum">
+  <w:style w:type="paragraph" w:styleId="NoSpacing">
     <w:name w:val="No Spacing"/>
-    <w:basedOn w:val="Standard"/>
-    <w:link w:val="KeinLeerraumZchn"/>
+    <w:basedOn w:val="Normal"/>
+    <w:link w:val="NoSpacingChar"/>
     <w:uiPriority w:val="1"/>
     <w:qFormat/>
     <w:rsid w:val="006A25C9"/>
@@ -26167,10 +26610,10 @@
       <w:spacing w:before="0" w:after="0" w:line="240" w:lineRule="auto"/>
     </w:pPr>
   </w:style>
-  <w:style w:type="character" w:customStyle="1" w:styleId="KeinLeerraumZchn">
-    <w:name w:val="Kein Leerraum Zchn"/>
-    <w:basedOn w:val="Absatz-Standardschriftart"/>
-    <w:link w:val="KeinLeerraum"/>
+  <w:style w:type="character" w:customStyle="1" w:styleId="NoSpacingChar">
+    <w:name w:val="No Spacing Char"/>
+    <w:basedOn w:val="DefaultParagraphFont"/>
+    <w:link w:val="NoSpacing"/>
     <w:uiPriority w:val="1"/>
     <w:rsid w:val="006A25C9"/>
     <w:rPr>
@@ -26178,9 +26621,9 @@
       <w:szCs w:val="20"/>
     </w:rPr>
   </w:style>
-  <w:style w:type="paragraph" w:styleId="Listenabsatz">
+  <w:style w:type="paragraph" w:styleId="ListParagraph">
     <w:name w:val="List Paragraph"/>
-    <w:basedOn w:val="Standard"/>
+    <w:basedOn w:val="Normal"/>
     <w:uiPriority w:val="34"/>
     <w:qFormat/>
     <w:rsid w:val="00ED140D"/>
@@ -26189,11 +26632,11 @@
       <w:contextualSpacing/>
     </w:pPr>
   </w:style>
-  <w:style w:type="paragraph" w:styleId="Anfhrungszeichen">
+  <w:style w:type="paragraph" w:styleId="Quote">
     <w:name w:val="Quote"/>
-    <w:basedOn w:val="Standard"/>
-    <w:next w:val="Standard"/>
-    <w:link w:val="AnfhrungszeichenZchn"/>
+    <w:basedOn w:val="Normal"/>
+    <w:next w:val="Normal"/>
+    <w:link w:val="QuoteChar"/>
     <w:uiPriority w:val="29"/>
     <w:qFormat/>
     <w:rsid w:val="006A25C9"/>
@@ -26202,10 +26645,10 @@
       <w:iCs/>
     </w:rPr>
   </w:style>
-  <w:style w:type="character" w:customStyle="1" w:styleId="AnfhrungszeichenZchn">
-    <w:name w:val="Anführungszeichen Zchn"/>
-    <w:basedOn w:val="Absatz-Standardschriftart"/>
-    <w:link w:val="Anfhrungszeichen"/>
+  <w:style w:type="character" w:customStyle="1" w:styleId="QuoteChar">
+    <w:name w:val="Quote Char"/>
+    <w:basedOn w:val="DefaultParagraphFont"/>
+    <w:link w:val="Quote"/>
     <w:uiPriority w:val="29"/>
     <w:rsid w:val="006A25C9"/>
     <w:rPr>
@@ -26215,11 +26658,11 @@
       <w:szCs w:val="20"/>
     </w:rPr>
   </w:style>
-  <w:style w:type="paragraph" w:styleId="IntensivesAnfhrungszeichen">
+  <w:style w:type="paragraph" w:styleId="IntenseQuote">
     <w:name w:val="Intense Quote"/>
-    <w:basedOn w:val="Standard"/>
-    <w:next w:val="Standard"/>
-    <w:link w:val="IntensivesAnfhrungszeichenZchn"/>
+    <w:basedOn w:val="Normal"/>
+    <w:next w:val="Normal"/>
+    <w:link w:val="IntenseQuoteChar"/>
     <w:uiPriority w:val="30"/>
     <w:qFormat/>
     <w:rsid w:val="006A25C9"/>
@@ -26237,10 +26680,10 @@
       <w:color w:val="D34817" w:themeColor="accent1"/>
     </w:rPr>
   </w:style>
-  <w:style w:type="character" w:customStyle="1" w:styleId="IntensivesAnfhrungszeichenZchn">
-    <w:name w:val="Intensives Anführungszeichen Zchn"/>
-    <w:basedOn w:val="Absatz-Standardschriftart"/>
-    <w:link w:val="IntensivesAnfhrungszeichen"/>
+  <w:style w:type="character" w:customStyle="1" w:styleId="IntenseQuoteChar">
+    <w:name w:val="Intense Quote Char"/>
+    <w:basedOn w:val="DefaultParagraphFont"/>
+    <w:link w:val="IntenseQuote"/>
     <w:uiPriority w:val="30"/>
     <w:rsid w:val="006A25C9"/>
     <w:rPr>
@@ -26251,7 +26694,7 @@
       <w:szCs w:val="20"/>
     </w:rPr>
   </w:style>
-  <w:style w:type="character" w:styleId="SchwacheHervorhebung">
+  <w:style w:type="character" w:styleId="SubtleEmphasis">
     <w:name w:val="Subtle Emphasis"/>
     <w:uiPriority w:val="19"/>
     <w:qFormat/>
@@ -26262,7 +26705,7 @@
       <w:color w:val="68230B" w:themeColor="accent1" w:themeShade="7F"/>
     </w:rPr>
   </w:style>
-  <w:style w:type="character" w:styleId="IntensiveHervorhebung">
+  <w:style w:type="character" w:styleId="IntenseEmphasis">
     <w:name w:val="Intense Emphasis"/>
     <w:uiPriority w:val="21"/>
     <w:qFormat/>
@@ -26275,7 +26718,7 @@
       <w:spacing w:val="10"/>
     </w:rPr>
   </w:style>
-  <w:style w:type="character" w:styleId="SchwacherVerweis">
+  <w:style w:type="character" w:styleId="SubtleReference">
     <w:name w:val="Subtle Reference"/>
     <w:uiPriority w:val="31"/>
     <w:qFormat/>
@@ -26286,7 +26729,7 @@
       <w:color w:val="D34817" w:themeColor="accent1"/>
     </w:rPr>
   </w:style>
-  <w:style w:type="character" w:styleId="IntensiverVerweis">
+  <w:style w:type="character" w:styleId="IntenseReference">
     <w:name w:val="Intense Reference"/>
     <w:uiPriority w:val="32"/>
     <w:qFormat/>
@@ -26300,7 +26743,7 @@
       <w:color w:val="D34817" w:themeColor="accent1"/>
     </w:rPr>
   </w:style>
-  <w:style w:type="character" w:styleId="Buchtitel">
+  <w:style w:type="character" w:styleId="BookTitle">
     <w:name w:val="Book Title"/>
     <w:uiPriority w:val="33"/>
     <w:qFormat/>
@@ -26313,10 +26756,10 @@
       <w:spacing w:val="9"/>
     </w:rPr>
   </w:style>
-  <w:style w:type="paragraph" w:styleId="Inhaltsverzeichnisberschrift">
+  <w:style w:type="paragraph" w:styleId="TOCHeading">
     <w:name w:val="TOC Heading"/>
-    <w:basedOn w:val="berschrift1"/>
-    <w:next w:val="Standard"/>
+    <w:basedOn w:val="Heading1"/>
+    <w:next w:val="Normal"/>
     <w:uiPriority w:val="39"/>
     <w:unhideWhenUsed/>
     <w:qFormat/>
@@ -26327,7 +26770,7 @@
   </w:style>
   <w:style w:type="table" w:customStyle="1" w:styleId="LightList-Accent11">
     <w:name w:val="Light List - Accent 11"/>
-    <w:basedOn w:val="NormaleTabelle"/>
+    <w:basedOn w:val="TableNormal"/>
     <w:uiPriority w:val="61"/>
     <w:rsid w:val="0022786C"/>
     <w:pPr>
@@ -26417,9 +26860,9 @@
       </w:tcPr>
     </w:tblStylePr>
   </w:style>
-  <w:style w:type="table" w:styleId="MittleresRaster3-Akzent1">
+  <w:style w:type="table" w:styleId="MediumGrid3-Accent1">
     <w:name w:val="Medium Grid 3 Accent 1"/>
-    <w:basedOn w:val="NormaleTabelle"/>
+    <w:basedOn w:val="TableNormal"/>
     <w:uiPriority w:val="69"/>
     <w:rsid w:val="0022786C"/>
     <w:pPr>
@@ -26560,7 +27003,7 @@
   </w:style>
   <w:style w:type="table" w:customStyle="1" w:styleId="MediumShading1-Accent11">
     <w:name w:val="Medium Shading 1 - Accent 11"/>
-    <w:basedOn w:val="NormaleTabelle"/>
+    <w:basedOn w:val="TableNormal"/>
     <w:uiPriority w:val="63"/>
     <w:rsid w:val="0022786C"/>
     <w:pPr>
@@ -26664,10 +27107,10 @@
       </w:tcPr>
     </w:tblStylePr>
   </w:style>
-  <w:style w:type="paragraph" w:styleId="Verzeichnis1">
+  <w:style w:type="paragraph" w:styleId="TOC1">
     <w:name w:val="toc 1"/>
-    <w:basedOn w:val="Standard"/>
-    <w:next w:val="Standard"/>
+    <w:basedOn w:val="Normal"/>
+    <w:next w:val="Normal"/>
     <w:autoRedefine/>
     <w:uiPriority w:val="39"/>
     <w:unhideWhenUsed/>
@@ -26685,10 +27128,10 @@
       <w:u w:val="single"/>
     </w:rPr>
   </w:style>
-  <w:style w:type="paragraph" w:styleId="Verzeichnis2">
+  <w:style w:type="paragraph" w:styleId="TOC2">
     <w:name w:val="toc 2"/>
-    <w:basedOn w:val="Standard"/>
-    <w:next w:val="Standard"/>
+    <w:basedOn w:val="Normal"/>
+    <w:next w:val="Normal"/>
     <w:autoRedefine/>
     <w:uiPriority w:val="39"/>
     <w:unhideWhenUsed/>
@@ -26701,10 +27144,10 @@
       <w:spacing w:after="0"/>
     </w:pPr>
   </w:style>
-  <w:style w:type="paragraph" w:styleId="Kopfzeile">
+  <w:style w:type="paragraph" w:styleId="Header">
     <w:name w:val="header"/>
-    <w:basedOn w:val="Standard"/>
-    <w:link w:val="KopfzeileZchn"/>
+    <w:basedOn w:val="Normal"/>
+    <w:link w:val="HeaderChar"/>
     <w:uiPriority w:val="99"/>
     <w:unhideWhenUsed/>
     <w:rsid w:val="00F950B7"/>
@@ -26716,10 +27159,10 @@
       <w:spacing w:before="0" w:after="0" w:line="240" w:lineRule="auto"/>
     </w:pPr>
   </w:style>
-  <w:style w:type="paragraph" w:styleId="Verzeichnis4">
+  <w:style w:type="paragraph" w:styleId="TOC4">
     <w:name w:val="toc 4"/>
-    <w:basedOn w:val="Standard"/>
-    <w:next w:val="Standard"/>
+    <w:basedOn w:val="Normal"/>
+    <w:next w:val="Normal"/>
     <w:autoRedefine/>
     <w:uiPriority w:val="39"/>
     <w:semiHidden/>
@@ -26730,10 +27173,10 @@
       <w:ind w:left="660"/>
     </w:pPr>
   </w:style>
-  <w:style w:type="paragraph" w:styleId="Verzeichnis3">
+  <w:style w:type="paragraph" w:styleId="TOC3">
     <w:name w:val="toc 3"/>
-    <w:basedOn w:val="Standard"/>
-    <w:next w:val="Standard"/>
+    <w:basedOn w:val="Normal"/>
+    <w:next w:val="Normal"/>
     <w:autoRedefine/>
     <w:uiPriority w:val="39"/>
     <w:unhideWhenUsed/>
@@ -26747,20 +27190,20 @@
       <w:ind w:left="221"/>
     </w:pPr>
   </w:style>
-  <w:style w:type="character" w:customStyle="1" w:styleId="KopfzeileZchn">
-    <w:name w:val="Kopfzeile Zchn"/>
-    <w:basedOn w:val="Absatz-Standardschriftart"/>
-    <w:link w:val="Kopfzeile"/>
+  <w:style w:type="character" w:customStyle="1" w:styleId="HeaderChar">
+    <w:name w:val="Header Char"/>
+    <w:basedOn w:val="DefaultParagraphFont"/>
+    <w:link w:val="Header"/>
     <w:uiPriority w:val="99"/>
     <w:rsid w:val="00F950B7"/>
     <w:rPr>
       <w:szCs w:val="20"/>
     </w:rPr>
   </w:style>
-  <w:style w:type="paragraph" w:styleId="Fuzeile">
+  <w:style w:type="paragraph" w:styleId="Footer">
     <w:name w:val="footer"/>
-    <w:basedOn w:val="Standard"/>
-    <w:link w:val="FuzeileZchn"/>
+    <w:basedOn w:val="Normal"/>
+    <w:link w:val="FooterChar"/>
     <w:uiPriority w:val="99"/>
     <w:unhideWhenUsed/>
     <w:rsid w:val="00F950B7"/>
@@ -26772,17 +27215,17 @@
       <w:spacing w:before="0" w:after="0" w:line="240" w:lineRule="auto"/>
     </w:pPr>
   </w:style>
-  <w:style w:type="character" w:customStyle="1" w:styleId="FuzeileZchn">
-    <w:name w:val="Fußzeile Zchn"/>
-    <w:basedOn w:val="Absatz-Standardschriftart"/>
-    <w:link w:val="Fuzeile"/>
+  <w:style w:type="character" w:customStyle="1" w:styleId="FooterChar">
+    <w:name w:val="Footer Char"/>
+    <w:basedOn w:val="DefaultParagraphFont"/>
+    <w:link w:val="Footer"/>
     <w:uiPriority w:val="99"/>
     <w:rsid w:val="00F950B7"/>
     <w:rPr>
       <w:szCs w:val="20"/>
     </w:rPr>
   </w:style>
-  <w:style w:type="paragraph" w:styleId="berarbeitung">
+  <w:style w:type="paragraph" w:styleId="Revision">
     <w:name w:val="Revision"/>
     <w:hidden/>
     <w:uiPriority w:val="99"/>
@@ -26795,9 +27238,9 @@
       <w:szCs w:val="20"/>
     </w:rPr>
   </w:style>
-  <w:style w:type="table" w:styleId="Tabellengitternetz">
+  <w:style w:type="table" w:styleId="TableGrid">
     <w:name w:val="Table Grid"/>
-    <w:basedOn w:val="NormaleTabelle"/>
+    <w:basedOn w:val="TableNormal"/>
     <w:uiPriority w:val="59"/>
     <w:rsid w:val="00DB4F29"/>
     <w:pPr>
@@ -26823,7 +27266,7 @@
   </w:style>
   <w:style w:type="paragraph" w:customStyle="1" w:styleId="Table">
     <w:name w:val="Table"/>
-    <w:basedOn w:val="Standard"/>
+    <w:basedOn w:val="Normal"/>
     <w:link w:val="TableChar"/>
     <w:qFormat/>
     <w:rsid w:val="007B6A90"/>
@@ -26837,7 +27280,7 @@
   </w:style>
   <w:style w:type="character" w:customStyle="1" w:styleId="TableChar">
     <w:name w:val="Table Char"/>
-    <w:basedOn w:val="Absatz-Standardschriftart"/>
+    <w:basedOn w:val="DefaultParagraphFont"/>
     <w:link w:val="Table"/>
     <w:rsid w:val="007B6A90"/>
     <w:rPr>
@@ -26961,6 +27404,7 @@
     <w:rsid w:val="00D26FFB"/>
     <w:rsid w:val="00D7733A"/>
     <w:rsid w:val="00E15F89"/>
+    <w:rsid w:val="00F42D1D"/>
   </w:rsids>
   <m:mathPr>
     <m:mathFont m:val="Cambria Math"/>
@@ -27138,18 +27582,18 @@
     <w:lsdException w:name="Bibliography" w:uiPriority="37"/>
     <w:lsdException w:name="TOC Heading" w:uiPriority="39" w:qFormat="1"/>
   </w:latentStyles>
-  <w:style w:type="paragraph" w:default="1" w:styleId="Standard">
+  <w:style w:type="paragraph" w:default="1" w:styleId="Normal">
     <w:name w:val="Normal"/>
     <w:qFormat/>
     <w:rsid w:val="00D7733A"/>
   </w:style>
-  <w:style w:type="character" w:default="1" w:styleId="Absatz-Standardschriftart">
+  <w:style w:type="character" w:default="1" w:styleId="DefaultParagraphFont">
     <w:name w:val="Default Paragraph Font"/>
     <w:uiPriority w:val="1"/>
     <w:semiHidden/>
     <w:unhideWhenUsed/>
   </w:style>
-  <w:style w:type="table" w:default="1" w:styleId="NormaleTabelle">
+  <w:style w:type="table" w:default="1" w:styleId="TableNormal">
     <w:name w:val="Normal Table"/>
     <w:uiPriority w:val="99"/>
     <w:semiHidden/>
@@ -27165,7 +27609,7 @@
       </w:tblCellMar>
     </w:tblPr>
   </w:style>
-  <w:style w:type="numbering" w:default="1" w:styleId="KeineListe">
+  <w:style w:type="numbering" w:default="1" w:styleId="NoList">
     <w:name w:val="No List"/>
     <w:uiPriority w:val="99"/>
     <w:semiHidden/>

</xml_diff>

<commit_message>
made it orange again
git-svn-id: https://svn.vis.ethz.ch/svn/kob_gamelab09/trunk@162 fc16ba98-2866-4055-be8f-df951a5456ab
</commit_message>
<xml_diff>
--- a/documentation/game_notebook.docx
+++ b/documentation/game_notebook.docx
@@ -14,7 +14,7 @@
           <w:lang w:val="de-DE"/>
         </w:rPr>
         <w:pict>
-          <v:group id="_x0000_s1026" style="position:absolute;left:0;text-align:left;margin-left:3875.95pt;margin-top:0;width:238.15pt;height:841.95pt;z-index:251660288;mso-width-percent:400;mso-height-percent:1000;mso-position-horizontal:right;mso-position-horizontal-relative:page;mso-position-vertical:top;mso-position-vertical-relative:page;mso-width-percent:400;mso-height-percent:1000" coordorigin="7329" coordsize="4911,15840" o:allowincell="f">
+          <v:group id="_x0000_s1026" style="position:absolute;left:0;text-align:left;margin-left:4074.1pt;margin-top:0;width:238.15pt;height:841.95pt;z-index:251660288;mso-width-percent:400;mso-height-percent:1000;mso-position-horizontal:right;mso-position-horizontal-relative:page;mso-position-vertical:top;mso-position-vertical-relative:page;mso-width-percent:400;mso-height-percent:1000" coordorigin="7329" coordsize="4911,15840" o:allowincell="f">
             <v:group id="_x0000_s1027" style="position:absolute;left:7344;width:4896;height:15840;mso-width-percent:400;mso-height-percent:1000;mso-position-horizontal:right;mso-position-horizontal-relative:page;mso-position-vertical:top;mso-position-vertical-relative:page;mso-width-percent:400;mso-height-percent:1000" coordorigin="7560" coordsize="4700,15840" o:allowincell="f">
               <v:rect id="_x0000_s1028" style="position:absolute;left:7755;width:4505;height:15840;mso-height-percent:1000;mso-position-vertical:top;mso-position-vertical-relative:page;mso-height-percent:1000" fillcolor="#a28e6a [3206]" stroked="f" strokecolor="#d8d8d8 [2732]">
                 <v:fill color2="#bfbfbf [2412]" rotate="t"/>
@@ -31,7 +31,7 @@
                 <w:txbxContent>
                   <w:p>
                     <w:pPr>
-                      <w:pStyle w:val="KeinLeerraum"/>
+                      <w:pStyle w:val="NoSpacing"/>
                       <w:rPr>
                         <w:rFonts w:asciiTheme="majorHAnsi" w:eastAsiaTheme="majorEastAsia" w:hAnsiTheme="majorHAnsi" w:cstheme="majorBidi"/>
                         <w:b/>
@@ -52,7 +52,7 @@
                 <w:txbxContent>
                   <w:p>
                     <w:pPr>
-                      <w:pStyle w:val="KeinLeerraum"/>
+                      <w:pStyle w:val="NoSpacing"/>
                       <w:spacing w:line="360" w:lineRule="auto"/>
                       <w:rPr>
                         <w:color w:val="FFFFFF" w:themeColor="background1"/>
@@ -69,7 +69,7 @@
                   </w:p>
                   <w:p>
                     <w:pPr>
-                      <w:pStyle w:val="KeinLeerraum"/>
+                      <w:pStyle w:val="NoSpacing"/>
                       <w:spacing w:line="360" w:lineRule="auto"/>
                       <w:rPr>
                         <w:color w:val="FFFFFF" w:themeColor="background1"/>
@@ -86,7 +86,7 @@
                   </w:p>
                   <w:p>
                     <w:pPr>
-                      <w:pStyle w:val="KeinLeerraum"/>
+                      <w:pStyle w:val="NoSpacing"/>
                       <w:spacing w:line="360" w:lineRule="auto"/>
                       <w:rPr>
                         <w:color w:val="FFFFFF" w:themeColor="background1"/>
@@ -122,7 +122,7 @@
                     <w:sdtContent>
                       <w:p>
                         <w:pPr>
-                          <w:pStyle w:val="KeinLeerraum"/>
+                          <w:pStyle w:val="NoSpacing"/>
                           <w:spacing w:line="360" w:lineRule="auto"/>
                           <w:rPr>
                             <w:color w:val="FFFFFF" w:themeColor="background1"/>
@@ -156,14 +156,14 @@
           <w:lang w:val="de-DE"/>
         </w:rPr>
         <w:pict>
-          <v:rect id="_x0000_s1032" style="position:absolute;margin-left:.5pt;margin-top:168.85pt;width:534.75pt;height:92.6pt;z-index:251662336;mso-width-percent:900;mso-height-percent:73;mso-position-horizontal-relative:page;mso-position-vertical-relative:page;mso-width-percent:900;mso-height-percent:73;v-text-anchor:middle" o:allowincell="f" fillcolor="#d34817 [3204]" strokecolor="white [3212]" strokeweight="1pt">
-            <v:fill color2="#9d3511 [2404]"/>
+          <v:rect id="_x0000_s1032" style="position:absolute;margin-left:.5pt;margin-top:168.85pt;width:534.75pt;height:92.6pt;z-index:251662336;mso-width-percent:900;mso-height-percent:73;mso-position-horizontal-relative:page;mso-position-vertical-relative:page;mso-width-percent:900;mso-height-percent:73;v-text-anchor:middle" o:allowincell="f" fillcolor="#e67300 [3204]" strokecolor="white [3212]" strokeweight="1pt">
+            <v:fill color2="#ac5500 [2404]"/>
             <v:shadow color="#d8d8d8 [2732]" offset="3pt,3pt" offset2="2pt,2pt"/>
             <v:textbox style="mso-next-textbox:#_x0000_s1032;mso-fit-shape-to-text:t" inset="14.4pt,,14.4pt">
               <w:txbxContent>
                 <w:p>
                   <w:pPr>
-                    <w:pStyle w:val="KeinLeerraum"/>
+                    <w:pStyle w:val="NoSpacing"/>
                     <w:jc w:val="right"/>
                     <w:rPr>
                       <w:rFonts w:asciiTheme="majorHAnsi" w:eastAsiaTheme="majorEastAsia" w:hAnsiTheme="majorHAnsi" w:cstheme="majorBidi"/>
@@ -184,7 +184,7 @@
                 </w:p>
                 <w:p>
                   <w:pPr>
-                    <w:pStyle w:val="KeinLeerraum"/>
+                    <w:pStyle w:val="NoSpacing"/>
                     <w:jc w:val="right"/>
                     <w:rPr>
                       <w:rFonts w:asciiTheme="majorHAnsi" w:eastAsiaTheme="majorEastAsia" w:hAnsiTheme="majorHAnsi" w:cstheme="majorBidi"/>
@@ -272,7 +272,7 @@
     </w:p>
     <w:p>
       <w:pPr>
-        <w:pStyle w:val="Titel"/>
+        <w:pStyle w:val="Title"/>
       </w:pPr>
       <w:bookmarkStart w:id="0" w:name="_Toc224924757"/>
       <w:r>
@@ -283,7 +283,7 @@
     </w:p>
     <w:p>
       <w:pPr>
-        <w:pStyle w:val="Verzeichnis1"/>
+        <w:pStyle w:val="TOC1"/>
         <w:rPr>
           <w:sz w:val="22"/>
           <w:szCs w:val="22"/>
@@ -388,7 +388,7 @@
     </w:p>
     <w:p>
       <w:pPr>
-        <w:pStyle w:val="Verzeichnis1"/>
+        <w:pStyle w:val="TOC1"/>
         <w:rPr>
           <w:sz w:val="22"/>
           <w:szCs w:val="22"/>
@@ -448,7 +448,7 @@
     </w:p>
     <w:p>
       <w:pPr>
-        <w:pStyle w:val="Verzeichnis2"/>
+        <w:pStyle w:val="TOC2"/>
         <w:rPr>
           <w:noProof/>
           <w:szCs w:val="22"/>
@@ -515,7 +515,7 @@
     </w:p>
     <w:p>
       <w:pPr>
-        <w:pStyle w:val="Verzeichnis2"/>
+        <w:pStyle w:val="TOC2"/>
         <w:rPr>
           <w:noProof/>
           <w:szCs w:val="22"/>
@@ -584,7 +584,7 @@
     </w:p>
     <w:p>
       <w:pPr>
-        <w:pStyle w:val="Verzeichnis3"/>
+        <w:pStyle w:val="TOC3"/>
         <w:rPr>
           <w:noProof/>
           <w:szCs w:val="22"/>
@@ -651,7 +651,7 @@
     </w:p>
     <w:p>
       <w:pPr>
-        <w:pStyle w:val="Verzeichnis3"/>
+        <w:pStyle w:val="TOC3"/>
         <w:rPr>
           <w:noProof/>
           <w:szCs w:val="22"/>
@@ -718,7 +718,7 @@
     </w:p>
     <w:p>
       <w:pPr>
-        <w:pStyle w:val="Verzeichnis3"/>
+        <w:pStyle w:val="TOC3"/>
         <w:rPr>
           <w:noProof/>
           <w:szCs w:val="22"/>
@@ -785,7 +785,7 @@
     </w:p>
     <w:p>
       <w:pPr>
-        <w:pStyle w:val="Verzeichnis2"/>
+        <w:pStyle w:val="TOC2"/>
         <w:rPr>
           <w:noProof/>
           <w:szCs w:val="22"/>
@@ -854,7 +854,7 @@
     </w:p>
     <w:p>
       <w:pPr>
-        <w:pStyle w:val="Verzeichnis3"/>
+        <w:pStyle w:val="TOC3"/>
         <w:rPr>
           <w:noProof/>
           <w:szCs w:val="22"/>
@@ -922,7 +922,7 @@
     </w:p>
     <w:p>
       <w:pPr>
-        <w:pStyle w:val="Verzeichnis3"/>
+        <w:pStyle w:val="TOC3"/>
         <w:rPr>
           <w:noProof/>
           <w:szCs w:val="22"/>
@@ -990,7 +990,7 @@
     </w:p>
     <w:p>
       <w:pPr>
-        <w:pStyle w:val="Verzeichnis3"/>
+        <w:pStyle w:val="TOC3"/>
         <w:rPr>
           <w:noProof/>
           <w:szCs w:val="22"/>
@@ -1059,7 +1059,7 @@
     </w:p>
     <w:p>
       <w:pPr>
-        <w:pStyle w:val="Verzeichnis3"/>
+        <w:pStyle w:val="TOC3"/>
         <w:rPr>
           <w:noProof/>
           <w:szCs w:val="22"/>
@@ -1128,7 +1128,7 @@
     </w:p>
     <w:p>
       <w:pPr>
-        <w:pStyle w:val="Verzeichnis3"/>
+        <w:pStyle w:val="TOC3"/>
         <w:rPr>
           <w:noProof/>
           <w:szCs w:val="22"/>
@@ -1197,7 +1197,7 @@
     </w:p>
     <w:p>
       <w:pPr>
-        <w:pStyle w:val="Verzeichnis3"/>
+        <w:pStyle w:val="TOC3"/>
         <w:rPr>
           <w:noProof/>
           <w:szCs w:val="22"/>
@@ -1266,7 +1266,7 @@
     </w:p>
     <w:p>
       <w:pPr>
-        <w:pStyle w:val="Verzeichnis2"/>
+        <w:pStyle w:val="TOC2"/>
         <w:rPr>
           <w:noProof/>
           <w:szCs w:val="22"/>
@@ -1336,7 +1336,7 @@
     </w:p>
     <w:p>
       <w:pPr>
-        <w:pStyle w:val="Verzeichnis3"/>
+        <w:pStyle w:val="TOC3"/>
         <w:rPr>
           <w:noProof/>
           <w:szCs w:val="22"/>
@@ -1405,7 +1405,7 @@
     </w:p>
     <w:p>
       <w:pPr>
-        <w:pStyle w:val="Verzeichnis3"/>
+        <w:pStyle w:val="TOC3"/>
         <w:rPr>
           <w:noProof/>
           <w:szCs w:val="22"/>
@@ -1474,7 +1474,7 @@
     </w:p>
     <w:p>
       <w:pPr>
-        <w:pStyle w:val="Verzeichnis3"/>
+        <w:pStyle w:val="TOC3"/>
         <w:rPr>
           <w:noProof/>
           <w:szCs w:val="22"/>
@@ -1543,7 +1543,7 @@
     </w:p>
     <w:p>
       <w:pPr>
-        <w:pStyle w:val="Verzeichnis3"/>
+        <w:pStyle w:val="TOC3"/>
         <w:rPr>
           <w:noProof/>
           <w:szCs w:val="22"/>
@@ -1612,7 +1612,7 @@
     </w:p>
     <w:p>
       <w:pPr>
-        <w:pStyle w:val="Verzeichnis2"/>
+        <w:pStyle w:val="TOC2"/>
         <w:rPr>
           <w:noProof/>
           <w:szCs w:val="22"/>
@@ -1682,7 +1682,7 @@
     </w:p>
     <w:p>
       <w:pPr>
-        <w:pStyle w:val="Verzeichnis1"/>
+        <w:pStyle w:val="TOC1"/>
         <w:rPr>
           <w:sz w:val="22"/>
           <w:szCs w:val="22"/>
@@ -1742,7 +1742,7 @@
     </w:p>
     <w:p>
       <w:pPr>
-        <w:pStyle w:val="Verzeichnis2"/>
+        <w:pStyle w:val="TOC2"/>
         <w:rPr>
           <w:noProof/>
           <w:szCs w:val="22"/>
@@ -1809,7 +1809,7 @@
     </w:p>
     <w:p>
       <w:pPr>
-        <w:pStyle w:val="Verzeichnis2"/>
+        <w:pStyle w:val="TOC2"/>
         <w:rPr>
           <w:noProof/>
           <w:szCs w:val="22"/>
@@ -1876,7 +1876,7 @@
     </w:p>
     <w:p>
       <w:pPr>
-        <w:pStyle w:val="Verzeichnis3"/>
+        <w:pStyle w:val="TOC3"/>
         <w:rPr>
           <w:noProof/>
           <w:szCs w:val="22"/>
@@ -1943,7 +1943,7 @@
     </w:p>
     <w:p>
       <w:pPr>
-        <w:pStyle w:val="Verzeichnis3"/>
+        <w:pStyle w:val="TOC3"/>
         <w:rPr>
           <w:noProof/>
           <w:szCs w:val="22"/>
@@ -2010,7 +2010,7 @@
     </w:p>
     <w:p>
       <w:pPr>
-        <w:pStyle w:val="Verzeichnis3"/>
+        <w:pStyle w:val="TOC3"/>
         <w:rPr>
           <w:noProof/>
           <w:szCs w:val="22"/>
@@ -2077,7 +2077,7 @@
     </w:p>
     <w:p>
       <w:pPr>
-        <w:pStyle w:val="Verzeichnis1"/>
+        <w:pStyle w:val="TOC1"/>
         <w:rPr>
           <w:sz w:val="22"/>
           <w:szCs w:val="22"/>
@@ -2137,7 +2137,7 @@
     </w:p>
     <w:p>
       <w:pPr>
-        <w:pStyle w:val="Verzeichnis1"/>
+        <w:pStyle w:val="TOC1"/>
         <w:rPr>
           <w:sz w:val="22"/>
           <w:szCs w:val="22"/>
@@ -2197,7 +2197,7 @@
     </w:p>
     <w:p>
       <w:pPr>
-        <w:pStyle w:val="Verzeichnis1"/>
+        <w:pStyle w:val="TOC1"/>
         <w:rPr>
           <w:sz w:val="22"/>
           <w:szCs w:val="22"/>
@@ -2257,7 +2257,7 @@
     </w:p>
     <w:p>
       <w:pPr>
-        <w:pStyle w:val="Verzeichnis1"/>
+        <w:pStyle w:val="TOC1"/>
         <w:rPr>
           <w:sz w:val="22"/>
           <w:szCs w:val="22"/>
@@ -2322,24 +2322,7 @@
     </w:p>
     <w:p>
       <w:pPr>
-        <w:jc w:val="left"/>
-        <w:rPr>
-          <w:caps/>
-          <w:color w:val="D34817" w:themeColor="accent1"/>
-          <w:spacing w:val="10"/>
-          <w:kern w:val="28"/>
-          <w:sz w:val="52"/>
-          <w:szCs w:val="52"/>
-        </w:rPr>
-      </w:pPr>
-      <w:r>
-        <w:lastRenderedPageBreak/>
-        <w:br w:type="page"/>
-      </w:r>
-    </w:p>
-    <w:p>
-      <w:pPr>
-        <w:pStyle w:val="Titel"/>
+        <w:pStyle w:val="Title"/>
       </w:pPr>
       <w:bookmarkStart w:id="1" w:name="_Toc224924758"/>
       <w:r>
@@ -2350,7 +2333,7 @@
     </w:p>
     <w:p>
       <w:pPr>
-        <w:pStyle w:val="berschrift1"/>
+        <w:pStyle w:val="Heading1"/>
       </w:pPr>
       <w:bookmarkStart w:id="2" w:name="Intro"/>
       <w:bookmarkStart w:id="3" w:name="_Toc224924759"/>
@@ -2458,7 +2441,7 @@
     </w:p>
     <w:p>
       <w:pPr>
-        <w:pStyle w:val="berschrift1"/>
+        <w:pStyle w:val="Heading1"/>
         <w:rPr>
           <w:rFonts w:eastAsia="Times New Roman"/>
           <w:kern w:val="36"/>
@@ -2490,7 +2473,7 @@
     </w:p>
     <w:p>
       <w:pPr>
-        <w:pStyle w:val="berschrift2"/>
+        <w:pStyle w:val="Heading2"/>
       </w:pPr>
       <w:bookmarkStart w:id="6" w:name="_Toc224924761"/>
       <w:r>
@@ -2621,7 +2604,7 @@
     </w:p>
     <w:p>
       <w:pPr>
-        <w:pStyle w:val="berschrift2"/>
+        <w:pStyle w:val="Heading2"/>
       </w:pPr>
       <w:bookmarkStart w:id="8" w:name="_Toc224924762"/>
       <w:r>
@@ -2634,7 +2617,7 @@
     </w:p>
     <w:p>
       <w:pPr>
-        <w:pStyle w:val="berschrift3"/>
+        <w:pStyle w:val="Heading3"/>
       </w:pPr>
       <w:bookmarkStart w:id="9" w:name="Environment"/>
       <w:bookmarkEnd w:id="9"/>
@@ -2685,7 +2668,7 @@
     </w:p>
     <w:p>
       <w:pPr>
-        <w:pStyle w:val="Listenabsatz"/>
+        <w:pStyle w:val="ListParagraph"/>
         <w:numPr>
           <w:ilvl w:val="0"/>
           <w:numId w:val="7"/>
@@ -2705,7 +2688,7 @@
     </w:p>
     <w:p>
       <w:pPr>
-        <w:pStyle w:val="Listenabsatz"/>
+        <w:pStyle w:val="ListParagraph"/>
         <w:numPr>
           <w:ilvl w:val="0"/>
           <w:numId w:val="7"/>
@@ -2737,7 +2720,7 @@
     </w:p>
     <w:p>
       <w:pPr>
-        <w:pStyle w:val="Listenabsatz"/>
+        <w:pStyle w:val="ListParagraph"/>
         <w:numPr>
           <w:ilvl w:val="0"/>
           <w:numId w:val="7"/>
@@ -2765,15 +2748,15 @@
         <w:rPr>
           <w:lang w:eastAsia="de-CH"/>
         </w:rPr>
+        <w:lastRenderedPageBreak/>
         <w:t xml:space="preserve">A more precise definition of these elements follows. </w:t>
       </w:r>
     </w:p>
     <w:p>
       <w:pPr>
-        <w:pStyle w:val="berschrift3"/>
+        <w:pStyle w:val="Heading3"/>
       </w:pPr>
       <w:r>
-        <w:lastRenderedPageBreak/>
         <w:t xml:space="preserve">Pillars </w:t>
       </w:r>
     </w:p>
@@ -2840,7 +2823,7 @@
     </w:p>
     <w:p>
       <w:pPr>
-        <w:pStyle w:val="berschrift3"/>
+        <w:pStyle w:val="Heading3"/>
       </w:pPr>
       <w:r>
         <w:t xml:space="preserve">Hovering islands </w:t>
@@ -2915,7 +2898,7 @@
     </w:p>
     <w:p>
       <w:pPr>
-        <w:pStyle w:val="berschrift3"/>
+        <w:pStyle w:val="Heading3"/>
       </w:pPr>
       <w:r>
         <w:t xml:space="preserve">Player characters </w:t>
@@ -3036,7 +3019,7 @@
     </w:p>
     <w:p>
       <w:pPr>
-        <w:pStyle w:val="berschrift3"/>
+        <w:pStyle w:val="Heading3"/>
       </w:pPr>
       <w:r>
         <w:t>Power-ups</w:t>
@@ -3057,7 +3040,7 @@
     </w:p>
     <w:p>
       <w:pPr>
-        <w:pStyle w:val="berschrift3"/>
+        <w:pStyle w:val="Heading3"/>
       </w:pPr>
       <w:r>
         <w:t>Player Interactions</w:t>
@@ -3082,9 +3065,9 @@
     </w:p>
     <w:p>
       <w:pPr>
-        <w:pStyle w:val="berschrift4"/>
+        <w:pStyle w:val="Heading4"/>
         <w:pBdr>
-          <w:left w:val="dotted" w:sz="6" w:space="0" w:color="D34817" w:themeColor="accent1"/>
+          <w:left w:val="dotted" w:sz="6" w:space="0" w:color="E67300" w:themeColor="accent1"/>
         </w:pBdr>
         <w:rPr>
           <w:lang w:eastAsia="de-CH"/>
@@ -3130,9 +3113,9 @@
     </w:p>
     <w:p>
       <w:pPr>
-        <w:pStyle w:val="berschrift4"/>
+        <w:pStyle w:val="Heading4"/>
         <w:pBdr>
-          <w:left w:val="dotted" w:sz="6" w:space="0" w:color="D34817" w:themeColor="accent1"/>
+          <w:left w:val="dotted" w:sz="6" w:space="0" w:color="E67300" w:themeColor="accent1"/>
         </w:pBdr>
         <w:rPr>
           <w:lang w:eastAsia="de-CH"/>
@@ -3178,7 +3161,7 @@
     </w:p>
     <w:p>
       <w:pPr>
-        <w:pStyle w:val="berschrift4"/>
+        <w:pStyle w:val="Heading4"/>
         <w:rPr>
           <w:lang w:eastAsia="de-CH"/>
         </w:rPr>
@@ -3217,7 +3200,7 @@
     </w:p>
     <w:p>
       <w:pPr>
-        <w:pStyle w:val="berschrift4"/>
+        <w:pStyle w:val="Heading4"/>
         <w:rPr>
           <w:lang w:eastAsia="de-CH"/>
         </w:rPr>
@@ -3226,6 +3209,7 @@
         <w:rPr>
           <w:lang w:eastAsia="de-CH"/>
         </w:rPr>
+        <w:lastRenderedPageBreak/>
         <w:t xml:space="preserve">Island jump (Up and at them) </w:t>
       </w:r>
     </w:p>
@@ -3239,7 +3223,6 @@
         <w:rPr>
           <w:lang w:eastAsia="de-CH"/>
         </w:rPr>
-        <w:lastRenderedPageBreak/>
         <w:t xml:space="preserve">The player can activate </w:t>
       </w:r>
       <w:r>
@@ -3257,7 +3240,7 @@
     </w:p>
     <w:p>
       <w:pPr>
-        <w:pStyle w:val="berschrift4"/>
+        <w:pStyle w:val="Heading4"/>
         <w:rPr>
           <w:lang w:eastAsia="de-CH"/>
         </w:rPr>
@@ -3309,7 +3292,7 @@
     </w:p>
     <w:p>
       <w:pPr>
-        <w:pStyle w:val="berschrift4"/>
+        <w:pStyle w:val="Heading4"/>
         <w:rPr>
           <w:lang w:eastAsia="de-CH"/>
         </w:rPr>
@@ -3349,7 +3332,7 @@
     </w:p>
     <w:p>
       <w:pPr>
-        <w:pStyle w:val="berschrift4"/>
+        <w:pStyle w:val="Heading4"/>
       </w:pPr>
       <w:r>
         <w:t xml:space="preserve">Indirect combat (Chicken tactics) </w:t>
@@ -3370,7 +3353,7 @@
     </w:p>
     <w:p>
       <w:pPr>
-        <w:pStyle w:val="Listenabsatz"/>
+        <w:pStyle w:val="ListParagraph"/>
         <w:numPr>
           <w:ilvl w:val="0"/>
           <w:numId w:val="5"/>
@@ -3439,7 +3422,7 @@
     </w:p>
     <w:p>
       <w:pPr>
-        <w:pStyle w:val="Listenabsatz"/>
+        <w:pStyle w:val="ListParagraph"/>
         <w:numPr>
           <w:ilvl w:val="0"/>
           <w:numId w:val="5"/>
@@ -3472,7 +3455,7 @@
     </w:p>
     <w:p>
       <w:pPr>
-        <w:pStyle w:val="Listenabsatz"/>
+        <w:pStyle w:val="ListParagraph"/>
         <w:numPr>
           <w:ilvl w:val="0"/>
           <w:numId w:val="5"/>
@@ -3505,7 +3488,7 @@
     </w:p>
     <w:p>
       <w:pPr>
-        <w:pStyle w:val="Listenabsatz"/>
+        <w:pStyle w:val="ListParagraph"/>
         <w:numPr>
           <w:ilvl w:val="0"/>
           <w:numId w:val="5"/>
@@ -3553,7 +3536,7 @@
     </w:p>
     <w:p>
       <w:pPr>
-        <w:pStyle w:val="berschrift2"/>
+        <w:pStyle w:val="Heading2"/>
       </w:pPr>
       <w:bookmarkStart w:id="16" w:name="_Toc224924763"/>
       <w:r>
@@ -3564,7 +3547,7 @@
     </w:p>
     <w:p>
       <w:pPr>
-        <w:pStyle w:val="berschrift3"/>
+        <w:pStyle w:val="Heading3"/>
         <w:rPr>
           <w:rFonts w:eastAsia="Times New Roman"/>
           <w:lang w:eastAsia="de-CH"/>
@@ -3655,7 +3638,7 @@
     </w:p>
     <w:p>
       <w:pPr>
-        <w:pStyle w:val="Listenabsatz"/>
+        <w:pStyle w:val="ListParagraph"/>
         <w:numPr>
           <w:ilvl w:val="0"/>
           <w:numId w:val="6"/>
@@ -3677,7 +3660,7 @@
     </w:p>
     <w:p>
       <w:pPr>
-        <w:pStyle w:val="Listenabsatz"/>
+        <w:pStyle w:val="ListParagraph"/>
         <w:numPr>
           <w:ilvl w:val="0"/>
           <w:numId w:val="6"/>
@@ -3699,7 +3682,7 @@
     </w:p>
     <w:p>
       <w:pPr>
-        <w:pStyle w:val="Listenabsatz"/>
+        <w:pStyle w:val="ListParagraph"/>
         <w:numPr>
           <w:ilvl w:val="0"/>
           <w:numId w:val="6"/>
@@ -3761,7 +3744,7 @@
     </w:p>
     <w:p>
       <w:pPr>
-        <w:pStyle w:val="Listenabsatz"/>
+        <w:pStyle w:val="ListParagraph"/>
         <w:numPr>
           <w:ilvl w:val="0"/>
           <w:numId w:val="6"/>
@@ -3840,7 +3823,7 @@
     </w:p>
     <w:p>
       <w:pPr>
-        <w:pStyle w:val="berschrift3"/>
+        <w:pStyle w:val="Heading3"/>
         <w:rPr>
           <w:rFonts w:eastAsia="Times New Roman"/>
           <w:lang w:eastAsia="de-CH"/>
@@ -3857,14 +3840,14 @@
           <wp:anchor distT="0" distB="0" distL="114300" distR="114300" simplePos="0" relativeHeight="251664384" behindDoc="1" locked="0" layoutInCell="1" allowOverlap="1">
             <wp:simplePos x="0" y="0"/>
             <wp:positionH relativeFrom="margin">
-              <wp:posOffset>-1459230</wp:posOffset>
+              <wp:align>center</wp:align>
             </wp:positionH>
-            <wp:positionV relativeFrom="paragraph">
-              <wp:posOffset>2106295</wp:posOffset>
+            <wp:positionV relativeFrom="margin">
+              <wp:align>center</wp:align>
             </wp:positionV>
-            <wp:extent cx="8244840" cy="4729480"/>
-            <wp:effectExtent l="0" t="1752600" r="0" b="1747520"/>
-            <wp:wrapTopAndBottom/>
+            <wp:extent cx="7987665" cy="4653280"/>
+            <wp:effectExtent l="0" t="1676400" r="0" b="1652270"/>
+            <wp:wrapSquare wrapText="bothSides"/>
             <wp:docPr id="14" name="Grafik 2" descr="islands_overdrawn3b.jpg"/>
             <wp:cNvGraphicFramePr>
               <a:graphicFrameLocks xmlns:a="http://schemas.openxmlformats.org/drawingml/2006/main" noChangeAspect="1"/>
@@ -3885,7 +3868,7 @@
                   <pic:spPr>
                     <a:xfrm rot="5400000">
                       <a:off x="0" y="0"/>
-                      <a:ext cx="8244840" cy="4729480"/>
+                      <a:ext cx="7987665" cy="4653280"/>
                     </a:xfrm>
                     <a:prstGeom prst="rect">
                       <a:avLst/>
@@ -3948,7 +3931,7 @@
     </w:p>
     <w:p>
       <w:pPr>
-        <w:pStyle w:val="berschrift3"/>
+        <w:pStyle w:val="Heading3"/>
         <w:rPr>
           <w:rFonts w:eastAsia="Times New Roman"/>
           <w:lang w:eastAsia="de-CH"/>
@@ -3973,7 +3956,7 @@
     </w:p>
     <w:tbl>
       <w:tblPr>
-        <w:tblStyle w:val="Tabellengitternetz"/>
+        <w:tblStyle w:val="TableGrid"/>
         <w:tblW w:w="0" w:type="auto"/>
         <w:tblBorders>
           <w:top w:val="none" w:sz="0" w:space="0" w:color="auto"/>
@@ -4396,7 +4379,7 @@
     </w:tbl>
     <w:p>
       <w:pPr>
-        <w:pStyle w:val="berschrift3"/>
+        <w:pStyle w:val="Heading3"/>
         <w:rPr>
           <w:rFonts w:eastAsia="Times New Roman"/>
           <w:noProof/>
@@ -4419,7 +4402,7 @@
               <w:txbxContent>
                 <w:p>
                   <w:pPr>
-                    <w:pStyle w:val="Beschriftung"/>
+                    <w:pStyle w:val="Caption"/>
                     <w:jc w:val="left"/>
                     <w:rPr>
                       <w:noProof/>
@@ -4544,7 +4527,7 @@
     </w:p>
     <w:p>
       <w:pPr>
-        <w:pStyle w:val="berschrift3"/>
+        <w:pStyle w:val="Heading3"/>
         <w:rPr>
           <w:rFonts w:eastAsia="Times New Roman"/>
           <w:noProof/>
@@ -4578,7 +4561,7 @@
               <w:txbxContent>
                 <w:p>
                   <w:pPr>
-                    <w:pStyle w:val="Beschriftung"/>
+                    <w:pStyle w:val="Caption"/>
                     <w:rPr>
                       <w:noProof/>
                       <w:sz w:val="18"/>
@@ -4595,7 +4578,7 @@
                 </w:p>
                 <w:p>
                   <w:pPr>
-                    <w:pStyle w:val="Beschriftung"/>
+                    <w:pStyle w:val="Caption"/>
                     <w:rPr>
                       <w:noProof/>
                       <w:sz w:val="18"/>
@@ -4689,7 +4672,7 @@
               <w:txbxContent>
                 <w:p>
                   <w:pPr>
-                    <w:pStyle w:val="Beschriftung"/>
+                    <w:pStyle w:val="Caption"/>
                     <w:rPr>
                       <w:sz w:val="18"/>
                       <w:szCs w:val="18"/>
@@ -4776,7 +4759,7 @@
     </w:p>
     <w:p>
       <w:pPr>
-        <w:pStyle w:val="berschrift1"/>
+        <w:pStyle w:val="Heading1"/>
         <w:rPr>
           <w:rFonts w:eastAsia="Times New Roman"/>
           <w:lang w:eastAsia="de-CH"/>
@@ -4803,7 +4786,7 @@
     </w:p>
     <w:p>
       <w:pPr>
-        <w:pStyle w:val="berschrift2"/>
+        <w:pStyle w:val="Heading2"/>
         <w:rPr>
           <w:lang w:eastAsia="de-CH"/>
         </w:rPr>
@@ -4842,14 +4825,14 @@
             <w:pPr>
               <w:pStyle w:val="Table"/>
               <w:rPr>
-                <w:rStyle w:val="SchwacherVerweis"/>
+                <w:rStyle w:val="SubtleReference"/>
                 <w:b/>
                 <w:color w:val="FFFFFF" w:themeColor="background1"/>
               </w:rPr>
             </w:pPr>
             <w:r>
               <w:rPr>
-                <w:rStyle w:val="SchwacherVerweis"/>
+                <w:rStyle w:val="SubtleReference"/>
                 <w:color w:val="FFFFFF" w:themeColor="background1"/>
               </w:rPr>
               <w:t>ID</w:t>
@@ -4866,14 +4849,14 @@
               <w:pStyle w:val="Table"/>
               <w:cnfStyle w:val="100000000000"/>
               <w:rPr>
-                <w:rStyle w:val="SchwacherVerweis"/>
+                <w:rStyle w:val="SubtleReference"/>
                 <w:b/>
                 <w:color w:val="FFFFFF" w:themeColor="background1"/>
               </w:rPr>
             </w:pPr>
             <w:r>
               <w:rPr>
-                <w:rStyle w:val="SchwacherVerweis"/>
+                <w:rStyle w:val="SubtleReference"/>
                 <w:color w:val="FFFFFF" w:themeColor="background1"/>
               </w:rPr>
               <w:t xml:space="preserve">Requirement </w:t>
@@ -4890,14 +4873,14 @@
               <w:pStyle w:val="Table"/>
               <w:cnfStyle w:val="100000000000"/>
               <w:rPr>
-                <w:rStyle w:val="SchwacherVerweis"/>
+                <w:rStyle w:val="SubtleReference"/>
                 <w:b/>
                 <w:color w:val="FFFFFF" w:themeColor="background1"/>
               </w:rPr>
             </w:pPr>
             <w:r>
               <w:rPr>
-                <w:rStyle w:val="SchwacherVerweis"/>
+                <w:rStyle w:val="SubtleReference"/>
                 <w:color w:val="FFFFFF" w:themeColor="background1"/>
               </w:rPr>
               <w:t>Description</w:t>
@@ -5380,7 +5363,7 @@
     </w:tbl>
     <w:p>
       <w:pPr>
-        <w:pStyle w:val="berschrift2"/>
+        <w:pStyle w:val="Heading2"/>
         <w:rPr>
           <w:lang w:eastAsia="de-CH"/>
         </w:rPr>
@@ -5419,14 +5402,14 @@
             <w:pPr>
               <w:pStyle w:val="Table"/>
               <w:rPr>
-                <w:rStyle w:val="SchwacherVerweis"/>
+                <w:rStyle w:val="SubtleReference"/>
                 <w:b/>
                 <w:color w:val="FFFFFF" w:themeColor="background1"/>
               </w:rPr>
             </w:pPr>
             <w:r>
               <w:rPr>
-                <w:rStyle w:val="SchwacherVerweis"/>
+                <w:rStyle w:val="SubtleReference"/>
                 <w:color w:val="FFFFFF" w:themeColor="background1"/>
               </w:rPr>
               <w:t>ID</w:t>
@@ -5443,14 +5426,14 @@
               <w:pStyle w:val="Table"/>
               <w:cnfStyle w:val="100000000000"/>
               <w:rPr>
-                <w:rStyle w:val="SchwacherVerweis"/>
+                <w:rStyle w:val="SubtleReference"/>
                 <w:b/>
                 <w:color w:val="FFFFFF" w:themeColor="background1"/>
               </w:rPr>
             </w:pPr>
             <w:r>
               <w:rPr>
-                <w:rStyle w:val="SchwacherVerweis"/>
+                <w:rStyle w:val="SubtleReference"/>
                 <w:color w:val="FFFFFF" w:themeColor="background1"/>
               </w:rPr>
               <w:t xml:space="preserve">Requirement </w:t>
@@ -5467,14 +5450,14 @@
               <w:pStyle w:val="Table"/>
               <w:cnfStyle w:val="100000000000"/>
               <w:rPr>
-                <w:rStyle w:val="SchwacherVerweis"/>
+                <w:rStyle w:val="SubtleReference"/>
                 <w:b/>
                 <w:color w:val="FFFFFF" w:themeColor="background1"/>
               </w:rPr>
             </w:pPr>
             <w:r>
               <w:rPr>
-                <w:rStyle w:val="SchwacherVerweis"/>
+                <w:rStyle w:val="SubtleReference"/>
                 <w:color w:val="FFFFFF" w:themeColor="background1"/>
               </w:rPr>
               <w:t>Description</w:t>
@@ -6119,7 +6102,7 @@
     </w:tbl>
     <w:p>
       <w:pPr>
-        <w:pStyle w:val="berschrift2"/>
+        <w:pStyle w:val="Heading2"/>
         <w:rPr>
           <w:rFonts w:eastAsia="Times New Roman"/>
           <w:lang w:eastAsia="de-CH"/>
@@ -6160,14 +6143,14 @@
             <w:pPr>
               <w:pStyle w:val="Table"/>
               <w:rPr>
-                <w:rStyle w:val="SchwacherVerweis"/>
+                <w:rStyle w:val="SubtleReference"/>
                 <w:b/>
                 <w:color w:val="FFFFFF" w:themeColor="background1"/>
               </w:rPr>
             </w:pPr>
             <w:r>
               <w:rPr>
-                <w:rStyle w:val="SchwacherVerweis"/>
+                <w:rStyle w:val="SubtleReference"/>
                 <w:color w:val="FFFFFF" w:themeColor="background1"/>
               </w:rPr>
               <w:t>ID</w:t>
@@ -6184,14 +6167,14 @@
               <w:pStyle w:val="Table"/>
               <w:cnfStyle w:val="100000000000"/>
               <w:rPr>
-                <w:rStyle w:val="SchwacherVerweis"/>
+                <w:rStyle w:val="SubtleReference"/>
                 <w:b/>
                 <w:color w:val="FFFFFF" w:themeColor="background1"/>
               </w:rPr>
             </w:pPr>
             <w:r>
               <w:rPr>
-                <w:rStyle w:val="SchwacherVerweis"/>
+                <w:rStyle w:val="SubtleReference"/>
                 <w:color w:val="FFFFFF" w:themeColor="background1"/>
               </w:rPr>
               <w:t xml:space="preserve">Requirement </w:t>
@@ -6208,14 +6191,14 @@
               <w:pStyle w:val="Table"/>
               <w:cnfStyle w:val="100000000000"/>
               <w:rPr>
-                <w:rStyle w:val="SchwacherVerweis"/>
+                <w:rStyle w:val="SubtleReference"/>
                 <w:b/>
                 <w:color w:val="FFFFFF" w:themeColor="background1"/>
               </w:rPr>
             </w:pPr>
             <w:r>
               <w:rPr>
-                <w:rStyle w:val="SchwacherVerweis"/>
+                <w:rStyle w:val="SubtleReference"/>
                 <w:color w:val="FFFFFF" w:themeColor="background1"/>
               </w:rPr>
               <w:t>Description</w:t>
@@ -6684,7 +6667,7 @@
     </w:tbl>
     <w:p>
       <w:pPr>
-        <w:pStyle w:val="berschrift2"/>
+        <w:pStyle w:val="Heading2"/>
         <w:rPr>
           <w:rFonts w:eastAsia="Times New Roman"/>
           <w:lang w:eastAsia="de-CH"/>
@@ -6725,14 +6708,14 @@
             <w:pPr>
               <w:pStyle w:val="Table"/>
               <w:rPr>
-                <w:rStyle w:val="SchwacherVerweis"/>
+                <w:rStyle w:val="SubtleReference"/>
                 <w:b/>
                 <w:color w:val="FFFFFF" w:themeColor="background1"/>
               </w:rPr>
             </w:pPr>
             <w:r>
               <w:rPr>
-                <w:rStyle w:val="SchwacherVerweis"/>
+                <w:rStyle w:val="SubtleReference"/>
                 <w:color w:val="FFFFFF" w:themeColor="background1"/>
               </w:rPr>
               <w:t>ID</w:t>
@@ -6749,14 +6732,14 @@
               <w:pStyle w:val="Table"/>
               <w:cnfStyle w:val="100000000000"/>
               <w:rPr>
-                <w:rStyle w:val="SchwacherVerweis"/>
+                <w:rStyle w:val="SubtleReference"/>
                 <w:b/>
                 <w:color w:val="FFFFFF" w:themeColor="background1"/>
               </w:rPr>
             </w:pPr>
             <w:r>
               <w:rPr>
-                <w:rStyle w:val="SchwacherVerweis"/>
+                <w:rStyle w:val="SubtleReference"/>
                 <w:color w:val="FFFFFF" w:themeColor="background1"/>
               </w:rPr>
               <w:t xml:space="preserve">Requirement </w:t>
@@ -6773,14 +6756,14 @@
               <w:pStyle w:val="Table"/>
               <w:cnfStyle w:val="100000000000"/>
               <w:rPr>
-                <w:rStyle w:val="SchwacherVerweis"/>
+                <w:rStyle w:val="SubtleReference"/>
                 <w:b/>
                 <w:color w:val="FFFFFF" w:themeColor="background1"/>
               </w:rPr>
             </w:pPr>
             <w:r>
               <w:rPr>
-                <w:rStyle w:val="SchwacherVerweis"/>
+                <w:rStyle w:val="SubtleReference"/>
                 <w:color w:val="FFFFFF" w:themeColor="background1"/>
               </w:rPr>
               <w:t>Description</w:t>
@@ -6871,7 +6854,15 @@
                 <w:rFonts w:eastAsia="Times New Roman"/>
                 <w:lang w:eastAsia="de-CH"/>
               </w:rPr>
-              <w:t xml:space="preserve"> out of the lava. This requirement represents the need to model pillars with respect to in-game logic. </w:t>
+              <w:t xml:space="preserve"> out of the lava. This requirement </w:t>
+            </w:r>
+            <w:r>
+              <w:rPr>
+                <w:rFonts w:eastAsia="Times New Roman"/>
+                <w:lang w:eastAsia="de-CH"/>
+              </w:rPr>
+              <w:lastRenderedPageBreak/>
+              <w:t xml:space="preserve">represents the need to model pillars with respect to in-game logic. </w:t>
             </w:r>
           </w:p>
         </w:tc>
@@ -7232,7 +7223,7 @@
     </w:tbl>
     <w:p>
       <w:pPr>
-        <w:pStyle w:val="berschrift2"/>
+        <w:pStyle w:val="Heading2"/>
         <w:rPr>
           <w:rFonts w:eastAsia="Times New Roman"/>
           <w:lang w:eastAsia="de-CH"/>
@@ -7280,14 +7271,14 @@
             <w:pPr>
               <w:pStyle w:val="Table"/>
               <w:rPr>
-                <w:rStyle w:val="SchwacherVerweis"/>
+                <w:rStyle w:val="SubtleReference"/>
                 <w:b/>
                 <w:color w:val="FFFFFF" w:themeColor="background1"/>
               </w:rPr>
             </w:pPr>
             <w:r>
               <w:rPr>
-                <w:rStyle w:val="SchwacherVerweis"/>
+                <w:rStyle w:val="SubtleReference"/>
                 <w:color w:val="FFFFFF" w:themeColor="background1"/>
               </w:rPr>
               <w:t>ID</w:t>
@@ -7304,14 +7295,14 @@
               <w:pStyle w:val="Table"/>
               <w:cnfStyle w:val="100000000000"/>
               <w:rPr>
-                <w:rStyle w:val="SchwacherVerweis"/>
+                <w:rStyle w:val="SubtleReference"/>
                 <w:b/>
                 <w:color w:val="FFFFFF" w:themeColor="background1"/>
               </w:rPr>
             </w:pPr>
             <w:r>
               <w:rPr>
-                <w:rStyle w:val="SchwacherVerweis"/>
+                <w:rStyle w:val="SubtleReference"/>
                 <w:color w:val="FFFFFF" w:themeColor="background1"/>
               </w:rPr>
               <w:t xml:space="preserve">Requirement </w:t>
@@ -7328,14 +7319,14 @@
               <w:pStyle w:val="Table"/>
               <w:cnfStyle w:val="100000000000"/>
               <w:rPr>
-                <w:rStyle w:val="SchwacherVerweis"/>
+                <w:rStyle w:val="SubtleReference"/>
                 <w:b/>
                 <w:color w:val="FFFFFF" w:themeColor="background1"/>
               </w:rPr>
             </w:pPr>
             <w:r>
               <w:rPr>
-                <w:rStyle w:val="SchwacherVerweis"/>
+                <w:rStyle w:val="SubtleReference"/>
                 <w:color w:val="FFFFFF" w:themeColor="background1"/>
               </w:rPr>
               <w:t>Description</w:t>
@@ -8249,7 +8240,7 @@
     </w:tbl>
     <w:p>
       <w:pPr>
-        <w:pStyle w:val="berschrift2"/>
+        <w:pStyle w:val="Heading2"/>
         <w:rPr>
           <w:rFonts w:eastAsia="Times New Roman"/>
           <w:lang w:eastAsia="de-CH"/>
@@ -8290,14 +8281,14 @@
             <w:pPr>
               <w:pStyle w:val="Table"/>
               <w:rPr>
-                <w:rStyle w:val="SchwacherVerweis"/>
+                <w:rStyle w:val="SubtleReference"/>
                 <w:b/>
                 <w:color w:val="FFFFFF" w:themeColor="background1"/>
               </w:rPr>
             </w:pPr>
             <w:r>
               <w:rPr>
-                <w:rStyle w:val="SchwacherVerweis"/>
+                <w:rStyle w:val="SubtleReference"/>
                 <w:color w:val="FFFFFF" w:themeColor="background1"/>
               </w:rPr>
               <w:t>ID</w:t>
@@ -8314,14 +8305,14 @@
               <w:pStyle w:val="Table"/>
               <w:cnfStyle w:val="100000000000"/>
               <w:rPr>
-                <w:rStyle w:val="SchwacherVerweis"/>
+                <w:rStyle w:val="SubtleReference"/>
                 <w:b/>
                 <w:color w:val="FFFFFF" w:themeColor="background1"/>
               </w:rPr>
             </w:pPr>
             <w:r>
               <w:rPr>
-                <w:rStyle w:val="SchwacherVerweis"/>
+                <w:rStyle w:val="SubtleReference"/>
                 <w:color w:val="FFFFFF" w:themeColor="background1"/>
               </w:rPr>
               <w:t xml:space="preserve">Requirement </w:t>
@@ -8338,14 +8329,14 @@
               <w:pStyle w:val="Table"/>
               <w:cnfStyle w:val="100000000000"/>
               <w:rPr>
-                <w:rStyle w:val="SchwacherVerweis"/>
+                <w:rStyle w:val="SubtleReference"/>
                 <w:b/>
                 <w:color w:val="FFFFFF" w:themeColor="background1"/>
               </w:rPr>
             </w:pPr>
             <w:r>
               <w:rPr>
-                <w:rStyle w:val="SchwacherVerweis"/>
+                <w:rStyle w:val="SubtleReference"/>
                 <w:color w:val="FFFFFF" w:themeColor="background1"/>
               </w:rPr>
               <w:t>Description</w:t>
@@ -9070,6 +9061,7 @@
                 <w:rFonts w:eastAsia="Times New Roman"/>
                 <w:lang w:eastAsia="de-CH"/>
               </w:rPr>
+              <w:lastRenderedPageBreak/>
               <w:t xml:space="preserve">ReqP10 </w:t>
             </w:r>
           </w:p>
@@ -9144,7 +9136,6 @@
                 <w:rFonts w:eastAsia="Times New Roman"/>
                 <w:lang w:eastAsia="de-CH"/>
               </w:rPr>
-              <w:lastRenderedPageBreak/>
               <w:t xml:space="preserve">ReqP11 </w:t>
             </w:r>
           </w:p>
@@ -9936,7 +9927,7 @@
     </w:tbl>
     <w:p>
       <w:pPr>
-        <w:pStyle w:val="berschrift1"/>
+        <w:pStyle w:val="Heading1"/>
         <w:rPr>
           <w:rFonts w:eastAsia="Times New Roman"/>
           <w:kern w:val="36"/>
@@ -9973,7 +9964,7 @@
     </w:p>
     <w:p>
       <w:pPr>
-        <w:pStyle w:val="Listenabsatz"/>
+        <w:pStyle w:val="ListParagraph"/>
         <w:numPr>
           <w:ilvl w:val="0"/>
           <w:numId w:val="8"/>
@@ -10012,7 +10003,7 @@
     </w:p>
     <w:p>
       <w:pPr>
-        <w:pStyle w:val="Listenabsatz"/>
+        <w:pStyle w:val="ListParagraph"/>
         <w:numPr>
           <w:ilvl w:val="0"/>
           <w:numId w:val="8"/>
@@ -10081,7 +10072,7 @@
     </w:p>
     <w:p>
       <w:pPr>
-        <w:pStyle w:val="Listenabsatz"/>
+        <w:pStyle w:val="ListParagraph"/>
         <w:numPr>
           <w:ilvl w:val="0"/>
           <w:numId w:val="8"/>
@@ -10132,7 +10123,7 @@
     </w:p>
     <w:p>
       <w:pPr>
-        <w:pStyle w:val="Listenabsatz"/>
+        <w:pStyle w:val="ListParagraph"/>
         <w:numPr>
           <w:ilvl w:val="0"/>
           <w:numId w:val="8"/>
@@ -10171,7 +10162,7 @@
     </w:p>
     <w:p>
       <w:pPr>
-        <w:pStyle w:val="Listenabsatz"/>
+        <w:pStyle w:val="ListParagraph"/>
         <w:numPr>
           <w:ilvl w:val="0"/>
           <w:numId w:val="8"/>
@@ -10204,7 +10195,7 @@
     </w:p>
     <w:p>
       <w:pPr>
-        <w:pStyle w:val="Listenabsatz"/>
+        <w:pStyle w:val="ListParagraph"/>
         <w:numPr>
           <w:ilvl w:val="0"/>
           <w:numId w:val="8"/>
@@ -10263,7 +10254,7 @@
     </w:p>
     <w:p>
       <w:pPr>
-        <w:pStyle w:val="berschrift2"/>
+        <w:pStyle w:val="Heading2"/>
         <w:rPr>
           <w:rFonts w:eastAsia="Times New Roman"/>
           <w:lang w:eastAsia="de-CH"/>
@@ -10281,7 +10272,7 @@
     </w:p>
     <w:p>
       <w:pPr>
-        <w:pStyle w:val="berschrift3"/>
+        <w:pStyle w:val="Heading3"/>
         <w:rPr>
           <w:rFonts w:eastAsia="Times New Roman"/>
           <w:lang w:eastAsia="de-CH"/>
@@ -11212,7 +11203,7 @@
     </w:tbl>
     <w:p>
       <w:pPr>
-        <w:pStyle w:val="berschrift3"/>
+        <w:pStyle w:val="Heading3"/>
         <w:rPr>
           <w:rFonts w:eastAsia="Times New Roman"/>
           <w:lang w:eastAsia="de-CH"/>
@@ -11750,7 +11741,7 @@
     </w:tbl>
     <w:p>
       <w:pPr>
-        <w:pStyle w:val="berschrift3"/>
+        <w:pStyle w:val="Heading3"/>
         <w:rPr>
           <w:rFonts w:eastAsia="Times New Roman"/>
           <w:lang w:eastAsia="de-CH"/>
@@ -12139,7 +12130,7 @@
     </w:tbl>
     <w:p>
       <w:pPr>
-        <w:pStyle w:val="berschrift3"/>
+        <w:pStyle w:val="Heading3"/>
         <w:rPr>
           <w:rFonts w:eastAsia="Times New Roman"/>
           <w:lang w:eastAsia="de-CH"/>
@@ -12703,7 +12694,7 @@
     </w:tbl>
     <w:p>
       <w:pPr>
-        <w:pStyle w:val="berschrift3"/>
+        <w:pStyle w:val="Heading3"/>
         <w:rPr>
           <w:rFonts w:eastAsia="Times New Roman"/>
           <w:lang w:eastAsia="de-CH"/>
@@ -13175,7 +13166,7 @@
     </w:tbl>
     <w:p>
       <w:pPr>
-        <w:pStyle w:val="berschrift3"/>
+        <w:pStyle w:val="Heading3"/>
         <w:rPr>
           <w:rFonts w:eastAsia="Times New Roman"/>
           <w:lang w:eastAsia="de-CH"/>
@@ -13500,7 +13491,7 @@
     </w:tbl>
     <w:p>
       <w:pPr>
-        <w:pStyle w:val="berschrift2"/>
+        <w:pStyle w:val="Heading2"/>
         <w:rPr>
           <w:rFonts w:eastAsia="Times New Roman"/>
           <w:lang w:eastAsia="de-CH"/>
@@ -13959,6 +13950,7 @@
               <w:rPr>
                 <w:lang w:eastAsia="de-CH"/>
               </w:rPr>
+              <w:lastRenderedPageBreak/>
               <w:t xml:space="preserve">MS04 </w:t>
             </w:r>
           </w:p>
@@ -14034,14 +14026,7 @@
               <w:rPr>
                 <w:lang w:eastAsia="de-CH"/>
               </w:rPr>
-              <w:t xml:space="preserve">April 13, </w:t>
-            </w:r>
-            <w:r>
-              <w:rPr>
-                <w:lang w:eastAsia="de-CH"/>
-              </w:rPr>
-              <w:lastRenderedPageBreak/>
-              <w:t xml:space="preserve">12pm </w:t>
+              <w:t xml:space="preserve">April 13, 12pm </w:t>
             </w:r>
           </w:p>
         </w:tc>
@@ -14067,7 +14052,6 @@
               <w:rPr>
                 <w:lang w:eastAsia="de-CH"/>
               </w:rPr>
-              <w:lastRenderedPageBreak/>
               <w:t xml:space="preserve">MS05 </w:t>
             </w:r>
           </w:p>
@@ -14406,7 +14390,7 @@
     </w:tbl>
     <w:p>
       <w:pPr>
-        <w:pStyle w:val="berschrift2"/>
+        <w:pStyle w:val="Heading2"/>
         <w:rPr>
           <w:rFonts w:eastAsia="Times New Roman"/>
           <w:lang w:eastAsia="de-CH"/>
@@ -14426,7 +14410,7 @@
     </w:p>
     <w:p>
       <w:pPr>
-        <w:pStyle w:val="berschrift3"/>
+        <w:pStyle w:val="Heading3"/>
         <w:rPr>
           <w:lang w:eastAsia="de-CH"/>
         </w:rPr>
@@ -16185,7 +16169,7 @@
     </w:tbl>
     <w:p>
       <w:pPr>
-        <w:pStyle w:val="berschrift3"/>
+        <w:pStyle w:val="Heading3"/>
         <w:rPr>
           <w:lang w:eastAsia="de-CH"/>
         </w:rPr>
@@ -17098,6 +17082,7 @@
               <w:rPr>
                 <w:lang w:eastAsia="de-CH"/>
               </w:rPr>
+              <w:lastRenderedPageBreak/>
               <w:t>ReqUI06</w:t>
             </w:r>
           </w:p>
@@ -17276,7 +17261,7 @@
     </w:tbl>
     <w:p>
       <w:pPr>
-        <w:pStyle w:val="berschrift2"/>
+        <w:pStyle w:val="Heading2"/>
         <w:rPr>
           <w:rFonts w:eastAsia="Times New Roman"/>
           <w:lang w:eastAsia="de-CH"/>
@@ -17290,14 +17275,13 @@
           <w:rFonts w:eastAsia="Times New Roman"/>
           <w:lang w:eastAsia="de-CH"/>
         </w:rPr>
-        <w:lastRenderedPageBreak/>
         <w:t>Development Timetable</w:t>
       </w:r>
       <w:bookmarkEnd w:id="35"/>
     </w:p>
     <w:p>
       <w:pPr>
-        <w:pStyle w:val="Untertitel"/>
+        <w:pStyle w:val="Subtitle"/>
         <w:rPr>
           <w:szCs w:val="36"/>
         </w:rPr>
@@ -21263,7 +21247,7 @@
     </w:tbl>
     <w:p>
       <w:pPr>
-        <w:pStyle w:val="Untertitel"/>
+        <w:pStyle w:val="Subtitle"/>
         <w:rPr>
           <w:szCs w:val="36"/>
         </w:rPr>
@@ -23561,6 +23545,7 @@
               <w:rPr>
                 <w:lang w:eastAsia="de-CH"/>
               </w:rPr>
+              <w:lastRenderedPageBreak/>
               <w:t xml:space="preserve">ReqP06 </w:t>
             </w:r>
           </w:p>
@@ -24134,7 +24119,6 @@
               <w:rPr>
                 <w:lang w:eastAsia="de-CH"/>
               </w:rPr>
-              <w:lastRenderedPageBreak/>
               <w:t xml:space="preserve">None </w:t>
             </w:r>
           </w:p>
@@ -24320,7 +24304,7 @@
     </w:tbl>
     <w:p>
       <w:pPr>
-        <w:pStyle w:val="Untertitel"/>
+        <w:pStyle w:val="Subtitle"/>
         <w:rPr>
           <w:lang w:eastAsia="de-CH"/>
         </w:rPr>
@@ -24345,7 +24329,7 @@
     </w:p>
     <w:p>
       <w:pPr>
-        <w:pStyle w:val="Untertitel"/>
+        <w:pStyle w:val="Subtitle"/>
         <w:rPr>
           <w:rFonts w:eastAsia="Times New Roman"/>
           <w:lang w:eastAsia="de-CH"/>
@@ -24366,7 +24350,7 @@
     </w:p>
     <w:p>
       <w:pPr>
-        <w:pStyle w:val="Untertitel"/>
+        <w:pStyle w:val="Subtitle"/>
       </w:pPr>
       <w:r>
         <w:t>Week 15: 06.4.-12.4. Working towards MS04</w:t>
@@ -24379,7 +24363,7 @@
     </w:p>
     <w:p>
       <w:pPr>
-        <w:pStyle w:val="Untertitel"/>
+        <w:pStyle w:val="Subtitle"/>
       </w:pPr>
       <w:r>
         <w:t xml:space="preserve">Week 16: 13.4.-19.4. Working towards MS05 </w:t>
@@ -24392,7 +24376,7 @@
     </w:p>
     <w:p>
       <w:pPr>
-        <w:pStyle w:val="Untertitel"/>
+        <w:pStyle w:val="Subtitle"/>
       </w:pPr>
       <w:r>
         <w:t xml:space="preserve">Week 17: 20.4.-26.4. Working towards MS05 </w:t>
@@ -24405,7 +24389,7 @@
     </w:p>
     <w:p>
       <w:pPr>
-        <w:pStyle w:val="Untertitel"/>
+        <w:pStyle w:val="Subtitle"/>
       </w:pPr>
       <w:r>
         <w:t>Week 18: 27.4.-03.5. Working towards MS05</w:t>
@@ -24418,7 +24402,7 @@
     </w:p>
     <w:p>
       <w:pPr>
-        <w:pStyle w:val="Untertitel"/>
+        <w:pStyle w:val="Subtitle"/>
       </w:pPr>
       <w:r>
         <w:t>Week 19: 04.5.-10.5. Working towards MS06</w:t>
@@ -24431,7 +24415,7 @@
     </w:p>
     <w:p>
       <w:pPr>
-        <w:pStyle w:val="Untertitel"/>
+        <w:pStyle w:val="Subtitle"/>
       </w:pPr>
       <w:r>
         <w:t>Week 20: 11.5.-17.5. Working towards MS07</w:t>
@@ -24444,7 +24428,7 @@
     </w:p>
     <w:p>
       <w:pPr>
-        <w:pStyle w:val="Untertitel"/>
+        <w:pStyle w:val="Subtitle"/>
       </w:pPr>
       <w:r>
         <w:t>Week 21: 18.5.-24.5. Working towards MS07</w:t>
@@ -24457,7 +24441,7 @@
     </w:p>
     <w:p>
       <w:pPr>
-        <w:pStyle w:val="Untertitel"/>
+        <w:pStyle w:val="Subtitle"/>
       </w:pPr>
       <w:r>
         <w:t>Week 22: 25.5.-29.5. Working towards MS08</w:t>
@@ -24479,7 +24463,7 @@
     </w:p>
     <w:p>
       <w:pPr>
-        <w:pStyle w:val="berschrift1"/>
+        <w:pStyle w:val="Heading1"/>
         <w:rPr>
           <w:rFonts w:eastAsia="Times New Roman"/>
           <w:kern w:val="36"/>
@@ -24582,6 +24566,7 @@
         <w:rPr>
           <w:lang w:eastAsia="de-CH"/>
         </w:rPr>
+        <w:lastRenderedPageBreak/>
         <w:t>A game world mainly consisting of lava is a challenge, but should reward us - and the player - with a beautiful, animate</w:t>
       </w:r>
       <w:r>
@@ -24620,7 +24605,6 @@
         <w:rPr>
           <w:lang w:eastAsia="de-CH"/>
         </w:rPr>
-        <w:lastRenderedPageBreak/>
         <w:t xml:space="preserve">We regard the game to be successful if players can make real use of the floating islands - and the </w:t>
       </w:r>
       <w:r>
@@ -24638,7 +24622,7 @@
     </w:p>
     <w:p>
       <w:pPr>
-        <w:pStyle w:val="Titel"/>
+        <w:pStyle w:val="Title"/>
         <w:jc w:val="left"/>
         <w:rPr>
           <w:lang w:eastAsia="de-CH"/>
@@ -24683,7 +24667,7 @@
     </w:p>
     <w:p>
       <w:pPr>
-        <w:pStyle w:val="Titel"/>
+        <w:pStyle w:val="Title"/>
       </w:pPr>
       <w:bookmarkStart w:id="38" w:name="_Toc224924777"/>
       <w:r>
@@ -24697,7 +24681,7 @@
     </w:p>
     <w:p>
       <w:pPr>
-        <w:pStyle w:val="berschrift1"/>
+        <w:pStyle w:val="Heading1"/>
       </w:pPr>
       <w:bookmarkStart w:id="39" w:name="_Toc224924778"/>
       <w:r>
@@ -24763,7 +24747,7 @@
     </w:p>
     <w:p>
       <w:pPr>
-        <w:pStyle w:val="Beschriftung"/>
+        <w:pStyle w:val="Caption"/>
       </w:pPr>
       <w:r>
         <w:t>Two players standing on a moving island. There are two power ups on two different other islands which can be collected by the players.</w:t>
@@ -24828,7 +24812,7 @@
     </w:p>
     <w:p>
       <w:pPr>
-        <w:pStyle w:val="Beschriftung"/>
+        <w:pStyle w:val="Caption"/>
       </w:pPr>
       <w:r>
         <w:t>A player shooting a bunch of ice-spike.</w:t>
@@ -24892,7 +24876,7 @@
     </w:p>
     <w:p>
       <w:pPr>
-        <w:pStyle w:val="Beschriftung"/>
+        <w:pStyle w:val="Caption"/>
       </w:pPr>
       <w:r>
         <w:t>A player using his jetpack to move to the smaller, upper island. As visible in the text on top, using the jetpack needs fuel.</w:t>
@@ -24917,7 +24901,7 @@
     </w:p>
     <w:p>
       <w:pPr>
-        <w:pStyle w:val="berschrift1"/>
+        <w:pStyle w:val="Heading1"/>
       </w:pPr>
       <w:bookmarkStart w:id="40" w:name="_Toc224924779"/>
       <w:r>
@@ -24928,7 +24912,7 @@
     </w:p>
     <w:p>
       <w:pPr>
-        <w:pStyle w:val="berschrift2"/>
+        <w:pStyle w:val="Heading2"/>
       </w:pPr>
       <w:bookmarkStart w:id="41" w:name="_Toc224924780"/>
       <w:r>
@@ -24943,7 +24927,7 @@
     </w:p>
     <w:p>
       <w:pPr>
-        <w:pStyle w:val="berschrift2"/>
+        <w:pStyle w:val="Heading2"/>
       </w:pPr>
       <w:bookmarkStart w:id="42" w:name="_Toc224924781"/>
       <w:r>
@@ -24958,7 +24942,7 @@
     </w:p>
     <w:p>
       <w:pPr>
-        <w:pStyle w:val="berschrift2"/>
+        <w:pStyle w:val="Heading2"/>
       </w:pPr>
       <w:bookmarkStart w:id="43" w:name="_Toc224924782"/>
       <w:r>
@@ -24976,7 +24960,7 @@
         <w:jc w:val="left"/>
         <w:rPr>
           <w:caps/>
-          <w:color w:val="D34817" w:themeColor="accent1"/>
+          <w:color w:val="E67300" w:themeColor="accent1"/>
           <w:spacing w:val="10"/>
           <w:kern w:val="28"/>
           <w:sz w:val="52"/>
@@ -24989,7 +24973,7 @@
     </w:p>
     <w:p>
       <w:pPr>
-        <w:pStyle w:val="Titel"/>
+        <w:pStyle w:val="Title"/>
         <w:jc w:val="left"/>
       </w:pPr>
       <w:r>
@@ -25023,7 +25007,7 @@
     </w:p>
     <w:p>
       <w:pPr>
-        <w:pStyle w:val="Titel"/>
+        <w:pStyle w:val="Title"/>
         <w:jc w:val="left"/>
       </w:pPr>
       <w:r>
@@ -25057,7 +25041,7 @@
     </w:p>
     <w:p>
       <w:pPr>
-        <w:pStyle w:val="Titel"/>
+        <w:pStyle w:val="Title"/>
         <w:jc w:val="left"/>
       </w:pPr>
       <w:r>
@@ -25091,7 +25075,7 @@
     </w:p>
     <w:p>
       <w:pPr>
-        <w:pStyle w:val="Titel"/>
+        <w:pStyle w:val="Title"/>
         <w:jc w:val="left"/>
       </w:pPr>
       <w:r>
@@ -25120,7 +25104,7 @@
       <w:footerReference w:type="even" r:id="rId24"/>
       <w:footerReference w:type="default" r:id="rId25"/>
       <w:pgSz w:w="11906" w:h="16838" w:code="9"/>
-      <w:pgMar w:top="1134" w:right="1440" w:bottom="1440" w:left="2268" w:header="709" w:footer="709" w:gutter="0"/>
+      <w:pgMar w:top="1134" w:right="1440" w:bottom="1588" w:left="2268" w:header="709" w:footer="709" w:gutter="0"/>
       <w:cols w:space="708"/>
       <w:titlePg/>
       <w:docGrid w:linePitch="360"/>
@@ -25160,7 +25144,7 @@
     <w:tblPr>
       <w:tblW w:w="5000" w:type="pct"/>
       <w:tblBorders>
-        <w:top w:val="single" w:sz="4" w:space="0" w:color="956251" w:themeColor="accent4"/>
+        <w:top w:val="single" w:sz="4" w:space="0" w:color="D66B00" w:themeColor="accent4"/>
       </w:tblBorders>
       <w:tblLook w:val="04A0"/>
     </w:tblPr>
@@ -25175,11 +25159,11 @@
       <w:tc>
         <w:tcPr>
           <w:tcW w:w="1500" w:type="pct"/>
-          <w:shd w:val="clear" w:color="auto" w:fill="956251" w:themeFill="accent4"/>
+          <w:shd w:val="clear" w:color="auto" w:fill="D66B00" w:themeFill="accent4"/>
         </w:tcPr>
         <w:p>
           <w:pPr>
-            <w:pStyle w:val="Fuzeile"/>
+            <w:pStyle w:val="Footer"/>
             <w:rPr>
               <w:color w:val="FFFFFF" w:themeColor="background1"/>
             </w:rPr>
@@ -25190,7 +25174,7 @@
                 <w:noProof/>
                 <w:color w:val="FFFFFF" w:themeColor="background1"/>
               </w:rPr>
-              <w:t>26</w:t>
+              <w:t>6</w:t>
             </w:r>
           </w:fldSimple>
         </w:p>
@@ -25201,7 +25185,7 @@
         </w:tcPr>
         <w:p>
           <w:pPr>
-            <w:pStyle w:val="Fuzeile"/>
+            <w:pStyle w:val="Footer"/>
           </w:pPr>
         </w:p>
       </w:tc>
@@ -25209,7 +25193,7 @@
   </w:tbl>
   <w:p>
     <w:pPr>
-      <w:pStyle w:val="Fuzeile"/>
+      <w:pStyle w:val="Footer"/>
     </w:pPr>
   </w:p>
 </w:ftr>
@@ -25221,7 +25205,7 @@
     <w:tblPr>
       <w:tblW w:w="5000" w:type="pct"/>
       <w:tblBorders>
-        <w:top w:val="single" w:sz="4" w:space="0" w:color="956251" w:themeColor="accent4"/>
+        <w:top w:val="single" w:sz="4" w:space="0" w:color="D66B00" w:themeColor="accent4"/>
       </w:tblBorders>
       <w:tblLook w:val="04A0"/>
     </w:tblPr>
@@ -25239,7 +25223,7 @@
         </w:tcPr>
         <w:p>
           <w:pPr>
-            <w:pStyle w:val="Fuzeile"/>
+            <w:pStyle w:val="Footer"/>
             <w:jc w:val="right"/>
           </w:pPr>
         </w:p>
@@ -25247,11 +25231,11 @@
       <w:tc>
         <w:tcPr>
           <w:tcW w:w="1500" w:type="pct"/>
-          <w:shd w:val="clear" w:color="auto" w:fill="956251" w:themeFill="accent4"/>
+          <w:shd w:val="clear" w:color="auto" w:fill="D66B00" w:themeFill="accent4"/>
         </w:tcPr>
         <w:p>
           <w:pPr>
-            <w:pStyle w:val="Fuzeile"/>
+            <w:pStyle w:val="Footer"/>
             <w:jc w:val="right"/>
             <w:rPr>
               <w:color w:val="FFFFFF" w:themeColor="background1"/>
@@ -25263,7 +25247,7 @@
                 <w:noProof/>
                 <w:color w:val="FFFFFF" w:themeColor="background1"/>
               </w:rPr>
-              <w:t>25</w:t>
+              <w:t>7</w:t>
             </w:r>
           </w:fldSimple>
         </w:p>
@@ -25272,7 +25256,7 @@
   </w:tbl>
   <w:p>
     <w:pPr>
-      <w:pStyle w:val="Fuzeile"/>
+      <w:pStyle w:val="Footer"/>
     </w:pPr>
   </w:p>
 </w:ftr>
@@ -26545,7 +26529,7 @@
     <w:lsdException w:name="Bibliography" w:uiPriority="37"/>
     <w:lsdException w:name="TOC Heading" w:uiPriority="39" w:qFormat="1"/>
   </w:latentStyles>
-  <w:style w:type="paragraph" w:default="1" w:styleId="Standard">
+  <w:style w:type="paragraph" w:default="1" w:styleId="Normal">
     <w:name w:val="Normal"/>
     <w:qFormat/>
     <w:rsid w:val="00CC226D"/>
@@ -26556,23 +26540,23 @@
       <w:szCs w:val="20"/>
     </w:rPr>
   </w:style>
-  <w:style w:type="paragraph" w:styleId="berschrift1">
+  <w:style w:type="paragraph" w:styleId="Heading1">
     <w:name w:val="heading 1"/>
     <w:aliases w:val="TOC Heading 1"/>
-    <w:basedOn w:val="Standard"/>
-    <w:next w:val="Standard"/>
-    <w:link w:val="berschrift1Zchn"/>
+    <w:basedOn w:val="Normal"/>
+    <w:next w:val="Normal"/>
+    <w:link w:val="Heading1Char"/>
     <w:uiPriority w:val="9"/>
     <w:qFormat/>
     <w:rsid w:val="00392CA6"/>
     <w:pPr>
       <w:pBdr>
-        <w:top w:val="single" w:sz="24" w:space="0" w:color="D34817" w:themeColor="accent1"/>
-        <w:left w:val="single" w:sz="24" w:space="0" w:color="D34817" w:themeColor="accent1"/>
-        <w:bottom w:val="single" w:sz="24" w:space="0" w:color="D34817" w:themeColor="accent1"/>
-        <w:right w:val="single" w:sz="24" w:space="0" w:color="D34817" w:themeColor="accent1"/>
+        <w:top w:val="single" w:sz="24" w:space="0" w:color="E67300" w:themeColor="accent1"/>
+        <w:left w:val="single" w:sz="24" w:space="0" w:color="E67300" w:themeColor="accent1"/>
+        <w:bottom w:val="single" w:sz="24" w:space="0" w:color="E67300" w:themeColor="accent1"/>
+        <w:right w:val="single" w:sz="24" w:space="0" w:color="E67300" w:themeColor="accent1"/>
       </w:pBdr>
-      <w:shd w:val="clear" w:color="auto" w:fill="D34817" w:themeFill="accent1"/>
+      <w:shd w:val="clear" w:color="auto" w:fill="E67300" w:themeFill="accent1"/>
       <w:spacing w:after="0"/>
       <w:outlineLvl w:val="0"/>
     </w:pPr>
@@ -26586,24 +26570,24 @@
       <w:szCs w:val="22"/>
     </w:rPr>
   </w:style>
-  <w:style w:type="paragraph" w:styleId="berschrift2">
+  <w:style w:type="paragraph" w:styleId="Heading2">
     <w:name w:val="heading 2"/>
     <w:aliases w:val="TOC Heading 2"/>
-    <w:basedOn w:val="Standard"/>
-    <w:next w:val="Standard"/>
-    <w:link w:val="berschrift2Zchn"/>
+    <w:basedOn w:val="Normal"/>
+    <w:next w:val="Normal"/>
+    <w:link w:val="Heading2Char"/>
     <w:uiPriority w:val="9"/>
     <w:unhideWhenUsed/>
     <w:qFormat/>
     <w:rsid w:val="00392CA6"/>
     <w:pPr>
       <w:pBdr>
-        <w:top w:val="single" w:sz="24" w:space="0" w:color="F9D8CD" w:themeColor="accent1" w:themeTint="33"/>
-        <w:left w:val="single" w:sz="24" w:space="0" w:color="F9D8CD" w:themeColor="accent1" w:themeTint="33"/>
-        <w:bottom w:val="single" w:sz="24" w:space="0" w:color="F9D8CD" w:themeColor="accent1" w:themeTint="33"/>
-        <w:right w:val="single" w:sz="24" w:space="0" w:color="F9D8CD" w:themeColor="accent1" w:themeTint="33"/>
+        <w:top w:val="single" w:sz="24" w:space="0" w:color="FFE2C7" w:themeColor="accent1" w:themeTint="33"/>
+        <w:left w:val="single" w:sz="24" w:space="0" w:color="FFE2C7" w:themeColor="accent1" w:themeTint="33"/>
+        <w:bottom w:val="single" w:sz="24" w:space="0" w:color="FFE2C7" w:themeColor="accent1" w:themeTint="33"/>
+        <w:right w:val="single" w:sz="24" w:space="0" w:color="FFE2C7" w:themeColor="accent1" w:themeTint="33"/>
       </w:pBdr>
-      <w:shd w:val="clear" w:color="auto" w:fill="F9D8CD" w:themeFill="accent1" w:themeFillTint="33"/>
+      <w:shd w:val="clear" w:color="auto" w:fill="FFE2C7" w:themeFill="accent1" w:themeFillTint="33"/>
       <w:spacing w:after="0"/>
       <w:outlineLvl w:val="1"/>
     </w:pPr>
@@ -26614,59 +26598,59 @@
       <w:szCs w:val="22"/>
     </w:rPr>
   </w:style>
-  <w:style w:type="paragraph" w:styleId="berschrift3">
+  <w:style w:type="paragraph" w:styleId="Heading3">
     <w:name w:val="heading 3"/>
-    <w:basedOn w:val="Standard"/>
-    <w:next w:val="Standard"/>
-    <w:link w:val="berschrift3Zchn"/>
+    <w:basedOn w:val="Normal"/>
+    <w:next w:val="Normal"/>
+    <w:link w:val="Heading3Char"/>
     <w:uiPriority w:val="9"/>
     <w:unhideWhenUsed/>
     <w:qFormat/>
     <w:rsid w:val="006A25C9"/>
     <w:pPr>
       <w:pBdr>
-        <w:top w:val="single" w:sz="6" w:space="2" w:color="D34817" w:themeColor="accent1"/>
-        <w:left w:val="single" w:sz="6" w:space="2" w:color="D34817" w:themeColor="accent1"/>
+        <w:top w:val="single" w:sz="6" w:space="2" w:color="E67300" w:themeColor="accent1"/>
+        <w:left w:val="single" w:sz="6" w:space="2" w:color="E67300" w:themeColor="accent1"/>
       </w:pBdr>
       <w:spacing w:before="300" w:after="0"/>
       <w:outlineLvl w:val="2"/>
     </w:pPr>
     <w:rPr>
       <w:caps/>
-      <w:color w:val="68230B" w:themeColor="accent1" w:themeShade="7F"/>
+      <w:color w:val="723800" w:themeColor="accent1" w:themeShade="7F"/>
       <w:spacing w:val="15"/>
       <w:szCs w:val="22"/>
     </w:rPr>
   </w:style>
-  <w:style w:type="paragraph" w:styleId="berschrift4">
+  <w:style w:type="paragraph" w:styleId="Heading4">
     <w:name w:val="heading 4"/>
-    <w:basedOn w:val="Standard"/>
-    <w:next w:val="Standard"/>
-    <w:link w:val="berschrift4Zchn"/>
+    <w:basedOn w:val="Normal"/>
+    <w:next w:val="Normal"/>
+    <w:link w:val="Heading4Char"/>
     <w:uiPriority w:val="9"/>
     <w:unhideWhenUsed/>
     <w:qFormat/>
     <w:rsid w:val="006A25C9"/>
     <w:pPr>
       <w:pBdr>
-        <w:top w:val="dotted" w:sz="6" w:space="2" w:color="D34817" w:themeColor="accent1"/>
-        <w:left w:val="dotted" w:sz="6" w:space="2" w:color="D34817" w:themeColor="accent1"/>
+        <w:top w:val="dotted" w:sz="6" w:space="2" w:color="E67300" w:themeColor="accent1"/>
+        <w:left w:val="dotted" w:sz="6" w:space="2" w:color="E67300" w:themeColor="accent1"/>
       </w:pBdr>
       <w:spacing w:before="300" w:after="0"/>
       <w:outlineLvl w:val="3"/>
     </w:pPr>
     <w:rPr>
       <w:caps/>
-      <w:color w:val="9D3511" w:themeColor="accent1" w:themeShade="BF"/>
+      <w:color w:val="AC5500" w:themeColor="accent1" w:themeShade="BF"/>
       <w:spacing w:val="10"/>
       <w:szCs w:val="22"/>
     </w:rPr>
   </w:style>
-  <w:style w:type="paragraph" w:styleId="berschrift5">
+  <w:style w:type="paragraph" w:styleId="Heading5">
     <w:name w:val="heading 5"/>
-    <w:basedOn w:val="Standard"/>
-    <w:next w:val="Standard"/>
-    <w:link w:val="berschrift5Zchn"/>
+    <w:basedOn w:val="Normal"/>
+    <w:next w:val="Normal"/>
+    <w:link w:val="Heading5Char"/>
     <w:uiPriority w:val="9"/>
     <w:semiHidden/>
     <w:unhideWhenUsed/>
@@ -26674,23 +26658,23 @@
     <w:rsid w:val="006A25C9"/>
     <w:pPr>
       <w:pBdr>
-        <w:bottom w:val="single" w:sz="6" w:space="1" w:color="D34817" w:themeColor="accent1"/>
+        <w:bottom w:val="single" w:sz="6" w:space="1" w:color="E67300" w:themeColor="accent1"/>
       </w:pBdr>
       <w:spacing w:before="300" w:after="0"/>
       <w:outlineLvl w:val="4"/>
     </w:pPr>
     <w:rPr>
       <w:caps/>
-      <w:color w:val="9D3511" w:themeColor="accent1" w:themeShade="BF"/>
+      <w:color w:val="AC5500" w:themeColor="accent1" w:themeShade="BF"/>
       <w:spacing w:val="10"/>
       <w:szCs w:val="22"/>
     </w:rPr>
   </w:style>
-  <w:style w:type="paragraph" w:styleId="berschrift6">
+  <w:style w:type="paragraph" w:styleId="Heading6">
     <w:name w:val="heading 6"/>
-    <w:basedOn w:val="Standard"/>
-    <w:next w:val="Standard"/>
-    <w:link w:val="berschrift6Zchn"/>
+    <w:basedOn w:val="Normal"/>
+    <w:next w:val="Normal"/>
+    <w:link w:val="Heading6Char"/>
     <w:uiPriority w:val="9"/>
     <w:semiHidden/>
     <w:unhideWhenUsed/>
@@ -26698,23 +26682,23 @@
     <w:rsid w:val="006A25C9"/>
     <w:pPr>
       <w:pBdr>
-        <w:bottom w:val="dotted" w:sz="6" w:space="1" w:color="D34817" w:themeColor="accent1"/>
+        <w:bottom w:val="dotted" w:sz="6" w:space="1" w:color="E67300" w:themeColor="accent1"/>
       </w:pBdr>
       <w:spacing w:before="300" w:after="0"/>
       <w:outlineLvl w:val="5"/>
     </w:pPr>
     <w:rPr>
       <w:caps/>
-      <w:color w:val="9D3511" w:themeColor="accent1" w:themeShade="BF"/>
+      <w:color w:val="AC5500" w:themeColor="accent1" w:themeShade="BF"/>
       <w:spacing w:val="10"/>
       <w:szCs w:val="22"/>
     </w:rPr>
   </w:style>
-  <w:style w:type="paragraph" w:styleId="berschrift7">
+  <w:style w:type="paragraph" w:styleId="Heading7">
     <w:name w:val="heading 7"/>
-    <w:basedOn w:val="Standard"/>
-    <w:next w:val="Standard"/>
-    <w:link w:val="berschrift7Zchn"/>
+    <w:basedOn w:val="Normal"/>
+    <w:next w:val="Normal"/>
+    <w:link w:val="Heading7Char"/>
     <w:uiPriority w:val="9"/>
     <w:semiHidden/>
     <w:unhideWhenUsed/>
@@ -26726,16 +26710,16 @@
     </w:pPr>
     <w:rPr>
       <w:caps/>
-      <w:color w:val="9D3511" w:themeColor="accent1" w:themeShade="BF"/>
+      <w:color w:val="AC5500" w:themeColor="accent1" w:themeShade="BF"/>
       <w:spacing w:val="10"/>
       <w:szCs w:val="22"/>
     </w:rPr>
   </w:style>
-  <w:style w:type="paragraph" w:styleId="berschrift8">
+  <w:style w:type="paragraph" w:styleId="Heading8">
     <w:name w:val="heading 8"/>
-    <w:basedOn w:val="Standard"/>
-    <w:next w:val="Standard"/>
-    <w:link w:val="berschrift8Zchn"/>
+    <w:basedOn w:val="Normal"/>
+    <w:next w:val="Normal"/>
+    <w:link w:val="Heading8Char"/>
     <w:uiPriority w:val="9"/>
     <w:semiHidden/>
     <w:unhideWhenUsed/>
@@ -26752,11 +26736,11 @@
       <w:szCs w:val="18"/>
     </w:rPr>
   </w:style>
-  <w:style w:type="paragraph" w:styleId="berschrift9">
+  <w:style w:type="paragraph" w:styleId="Heading9">
     <w:name w:val="heading 9"/>
-    <w:basedOn w:val="Standard"/>
-    <w:next w:val="Standard"/>
-    <w:link w:val="berschrift9Zchn"/>
+    <w:basedOn w:val="Normal"/>
+    <w:next w:val="Normal"/>
+    <w:link w:val="Heading9Char"/>
     <w:uiPriority w:val="9"/>
     <w:semiHidden/>
     <w:unhideWhenUsed/>
@@ -26774,13 +26758,13 @@
       <w:szCs w:val="18"/>
     </w:rPr>
   </w:style>
-  <w:style w:type="character" w:default="1" w:styleId="Absatz-Standardschriftart">
+  <w:style w:type="character" w:default="1" w:styleId="DefaultParagraphFont">
     <w:name w:val="Default Paragraph Font"/>
     <w:uiPriority w:val="1"/>
     <w:semiHidden/>
     <w:unhideWhenUsed/>
   </w:style>
-  <w:style w:type="table" w:default="1" w:styleId="NormaleTabelle">
+  <w:style w:type="table" w:default="1" w:styleId="TableNormal">
     <w:name w:val="Normal Table"/>
     <w:uiPriority w:val="99"/>
     <w:semiHidden/>
@@ -26796,17 +26780,17 @@
       </w:tblCellMar>
     </w:tblPr>
   </w:style>
-  <w:style w:type="numbering" w:default="1" w:styleId="KeineListe">
+  <w:style w:type="numbering" w:default="1" w:styleId="NoList">
     <w:name w:val="No List"/>
     <w:uiPriority w:val="99"/>
     <w:semiHidden/>
     <w:unhideWhenUsed/>
   </w:style>
-  <w:style w:type="character" w:customStyle="1" w:styleId="berschrift1Zchn">
-    <w:name w:val="Überschrift 1 Zchn"/>
-    <w:aliases w:val="TOC Heading 1 Zchn"/>
-    <w:basedOn w:val="Absatz-Standardschriftart"/>
-    <w:link w:val="berschrift1"/>
+  <w:style w:type="character" w:customStyle="1" w:styleId="Heading1Char">
+    <w:name w:val="Heading 1 Char"/>
+    <w:aliases w:val="TOC Heading 1 Char"/>
+    <w:basedOn w:val="DefaultParagraphFont"/>
+    <w:link w:val="Heading1"/>
     <w:uiPriority w:val="9"/>
     <w:rsid w:val="00392CA6"/>
     <w:rPr>
@@ -26816,48 +26800,48 @@
       <w:color w:val="FFFFFF" w:themeColor="background1"/>
       <w:spacing w:val="15"/>
       <w:sz w:val="24"/>
-      <w:shd w:val="clear" w:color="auto" w:fill="D34817" w:themeFill="accent1"/>
+      <w:shd w:val="clear" w:color="auto" w:fill="E67300" w:themeFill="accent1"/>
     </w:rPr>
   </w:style>
-  <w:style w:type="character" w:customStyle="1" w:styleId="berschrift2Zchn">
-    <w:name w:val="Überschrift 2 Zchn"/>
-    <w:aliases w:val="TOC Heading 2 Zchn"/>
-    <w:basedOn w:val="Absatz-Standardschriftart"/>
-    <w:link w:val="berschrift2"/>
+  <w:style w:type="character" w:customStyle="1" w:styleId="Heading2Char">
+    <w:name w:val="Heading 2 Char"/>
+    <w:aliases w:val="TOC Heading 2 Char"/>
+    <w:basedOn w:val="DefaultParagraphFont"/>
+    <w:link w:val="Heading2"/>
     <w:uiPriority w:val="9"/>
     <w:rsid w:val="00392CA6"/>
     <w:rPr>
       <w:caps/>
       <w:spacing w:val="15"/>
       <w:sz w:val="24"/>
-      <w:shd w:val="clear" w:color="auto" w:fill="F9D8CD" w:themeFill="accent1" w:themeFillTint="33"/>
+      <w:shd w:val="clear" w:color="auto" w:fill="FFE2C7" w:themeFill="accent1" w:themeFillTint="33"/>
     </w:rPr>
   </w:style>
-  <w:style w:type="character" w:customStyle="1" w:styleId="berschrift3Zchn">
-    <w:name w:val="Überschrift 3 Zchn"/>
-    <w:basedOn w:val="Absatz-Standardschriftart"/>
-    <w:link w:val="berschrift3"/>
+  <w:style w:type="character" w:customStyle="1" w:styleId="Heading3Char">
+    <w:name w:val="Heading 3 Char"/>
+    <w:basedOn w:val="DefaultParagraphFont"/>
+    <w:link w:val="Heading3"/>
     <w:uiPriority w:val="9"/>
     <w:rsid w:val="006A25C9"/>
     <w:rPr>
       <w:caps/>
-      <w:color w:val="68230B" w:themeColor="accent1" w:themeShade="7F"/>
+      <w:color w:val="723800" w:themeColor="accent1" w:themeShade="7F"/>
       <w:spacing w:val="15"/>
     </w:rPr>
   </w:style>
   <w:style w:type="character" w:customStyle="1" w:styleId="mw-headline">
     <w:name w:val="mw-headline"/>
-    <w:basedOn w:val="Absatz-Standardschriftart"/>
+    <w:basedOn w:val="DefaultParagraphFont"/>
     <w:rsid w:val="002D0A71"/>
   </w:style>
   <w:style w:type="character" w:customStyle="1" w:styleId="editsection">
     <w:name w:val="editsection"/>
-    <w:basedOn w:val="Absatz-Standardschriftart"/>
+    <w:basedOn w:val="DefaultParagraphFont"/>
     <w:rsid w:val="002D0A71"/>
   </w:style>
   <w:style w:type="character" w:styleId="Hyperlink">
     <w:name w:val="Hyperlink"/>
-    <w:basedOn w:val="Absatz-Standardschriftart"/>
+    <w:basedOn w:val="DefaultParagraphFont"/>
     <w:uiPriority w:val="99"/>
     <w:unhideWhenUsed/>
     <w:rsid w:val="002D0A71"/>
@@ -26866,9 +26850,9 @@
       <w:u w:val="single"/>
     </w:rPr>
   </w:style>
-  <w:style w:type="character" w:styleId="BesuchterHyperlink">
+  <w:style w:type="character" w:styleId="FollowedHyperlink">
     <w:name w:val="FollowedHyperlink"/>
-    <w:basedOn w:val="Absatz-Standardschriftart"/>
+    <w:basedOn w:val="DefaultParagraphFont"/>
     <w:uiPriority w:val="99"/>
     <w:semiHidden/>
     <w:unhideWhenUsed/>
@@ -26878,9 +26862,9 @@
       <w:u w:val="single"/>
     </w:rPr>
   </w:style>
-  <w:style w:type="paragraph" w:styleId="StandardWeb">
+  <w:style w:type="paragraph" w:styleId="NormalWeb">
     <w:name w:val="Normal (Web)"/>
-    <w:basedOn w:val="Standard"/>
+    <w:basedOn w:val="Normal"/>
     <w:uiPriority w:val="99"/>
     <w:semiHidden/>
     <w:unhideWhenUsed/>
@@ -26895,10 +26879,10 @@
       <w:lang w:eastAsia="de-CH"/>
     </w:rPr>
   </w:style>
-  <w:style w:type="paragraph" w:styleId="Sprechblasentext">
+  <w:style w:type="paragraph" w:styleId="BalloonText">
     <w:name w:val="Balloon Text"/>
-    <w:basedOn w:val="Standard"/>
-    <w:link w:val="SprechblasentextZchn"/>
+    <w:basedOn w:val="Normal"/>
+    <w:link w:val="BalloonTextChar"/>
     <w:uiPriority w:val="99"/>
     <w:semiHidden/>
     <w:unhideWhenUsed/>
@@ -26912,10 +26896,10 @@
       <w:szCs w:val="16"/>
     </w:rPr>
   </w:style>
-  <w:style w:type="character" w:customStyle="1" w:styleId="SprechblasentextZchn">
-    <w:name w:val="Sprechblasentext Zchn"/>
-    <w:basedOn w:val="Absatz-Standardschriftart"/>
-    <w:link w:val="Sprechblasentext"/>
+  <w:style w:type="character" w:customStyle="1" w:styleId="BalloonTextChar">
+    <w:name w:val="Balloon Text Char"/>
+    <w:basedOn w:val="DefaultParagraphFont"/>
+    <w:link w:val="BalloonText"/>
     <w:uiPriority w:val="99"/>
     <w:semiHidden/>
     <w:rsid w:val="002D0A71"/>
@@ -26925,12 +26909,12 @@
       <w:szCs w:val="16"/>
     </w:rPr>
   </w:style>
-  <w:style w:type="paragraph" w:styleId="Titel">
+  <w:style w:type="paragraph" w:styleId="Title">
     <w:name w:val="Title"/>
     <w:aliases w:val="TOC Title"/>
-    <w:basedOn w:val="Standard"/>
-    <w:next w:val="Standard"/>
-    <w:link w:val="TitelZchn"/>
+    <w:basedOn w:val="Normal"/>
+    <w:next w:val="Normal"/>
+    <w:link w:val="TitleChar"/>
     <w:uiPriority w:val="10"/>
     <w:qFormat/>
     <w:rsid w:val="006A25C9"/>
@@ -26939,34 +26923,34 @@
     </w:pPr>
     <w:rPr>
       <w:caps/>
-      <w:color w:val="D34817" w:themeColor="accent1"/>
+      <w:color w:val="E67300" w:themeColor="accent1"/>
       <w:spacing w:val="10"/>
       <w:kern w:val="28"/>
       <w:sz w:val="52"/>
       <w:szCs w:val="52"/>
     </w:rPr>
   </w:style>
-  <w:style w:type="character" w:customStyle="1" w:styleId="TitelZchn">
-    <w:name w:val="Titel Zchn"/>
-    <w:aliases w:val="TOC Title Zchn"/>
-    <w:basedOn w:val="Absatz-Standardschriftart"/>
-    <w:link w:val="Titel"/>
+  <w:style w:type="character" w:customStyle="1" w:styleId="TitleChar">
+    <w:name w:val="Title Char"/>
+    <w:aliases w:val="TOC Title Char"/>
+    <w:basedOn w:val="DefaultParagraphFont"/>
+    <w:link w:val="Title"/>
     <w:uiPriority w:val="10"/>
     <w:rsid w:val="006A25C9"/>
     <w:rPr>
       <w:caps/>
-      <w:color w:val="D34817" w:themeColor="accent1"/>
+      <w:color w:val="E67300" w:themeColor="accent1"/>
       <w:spacing w:val="10"/>
       <w:kern w:val="28"/>
       <w:sz w:val="52"/>
       <w:szCs w:val="52"/>
     </w:rPr>
   </w:style>
-  <w:style w:type="paragraph" w:styleId="Untertitel">
+  <w:style w:type="paragraph" w:styleId="Subtitle">
     <w:name w:val="Subtitle"/>
-    <w:basedOn w:val="Standard"/>
-    <w:next w:val="Standard"/>
-    <w:link w:val="UntertitelZchn"/>
+    <w:basedOn w:val="Normal"/>
+    <w:next w:val="Normal"/>
+    <w:link w:val="SubtitleChar"/>
     <w:uiPriority w:val="11"/>
     <w:qFormat/>
     <w:rsid w:val="00DE7DB8"/>
@@ -26981,10 +26965,10 @@
       <w:szCs w:val="24"/>
     </w:rPr>
   </w:style>
-  <w:style w:type="character" w:customStyle="1" w:styleId="UntertitelZchn">
-    <w:name w:val="Untertitel Zchn"/>
-    <w:basedOn w:val="Absatz-Standardschriftart"/>
-    <w:link w:val="Untertitel"/>
+  <w:style w:type="character" w:customStyle="1" w:styleId="SubtitleChar">
+    <w:name w:val="Subtitle Char"/>
+    <w:basedOn w:val="DefaultParagraphFont"/>
+    <w:link w:val="Subtitle"/>
     <w:uiPriority w:val="11"/>
     <w:rsid w:val="00DE7DB8"/>
     <w:rPr>
@@ -26995,61 +26979,61 @@
       <w:szCs w:val="24"/>
     </w:rPr>
   </w:style>
-  <w:style w:type="character" w:customStyle="1" w:styleId="berschrift4Zchn">
-    <w:name w:val="Überschrift 4 Zchn"/>
-    <w:basedOn w:val="Absatz-Standardschriftart"/>
-    <w:link w:val="berschrift4"/>
+  <w:style w:type="character" w:customStyle="1" w:styleId="Heading4Char">
+    <w:name w:val="Heading 4 Char"/>
+    <w:basedOn w:val="DefaultParagraphFont"/>
+    <w:link w:val="Heading4"/>
     <w:uiPriority w:val="9"/>
     <w:rsid w:val="006A25C9"/>
     <w:rPr>
       <w:caps/>
-      <w:color w:val="9D3511" w:themeColor="accent1" w:themeShade="BF"/>
+      <w:color w:val="AC5500" w:themeColor="accent1" w:themeShade="BF"/>
       <w:spacing w:val="10"/>
     </w:rPr>
   </w:style>
-  <w:style w:type="character" w:customStyle="1" w:styleId="berschrift5Zchn">
-    <w:name w:val="Überschrift 5 Zchn"/>
-    <w:basedOn w:val="Absatz-Standardschriftart"/>
-    <w:link w:val="berschrift5"/>
+  <w:style w:type="character" w:customStyle="1" w:styleId="Heading5Char">
+    <w:name w:val="Heading 5 Char"/>
+    <w:basedOn w:val="DefaultParagraphFont"/>
+    <w:link w:val="Heading5"/>
     <w:uiPriority w:val="9"/>
     <w:semiHidden/>
     <w:rsid w:val="006A25C9"/>
     <w:rPr>
       <w:caps/>
-      <w:color w:val="9D3511" w:themeColor="accent1" w:themeShade="BF"/>
+      <w:color w:val="AC5500" w:themeColor="accent1" w:themeShade="BF"/>
       <w:spacing w:val="10"/>
     </w:rPr>
   </w:style>
-  <w:style w:type="character" w:customStyle="1" w:styleId="berschrift6Zchn">
-    <w:name w:val="Überschrift 6 Zchn"/>
-    <w:basedOn w:val="Absatz-Standardschriftart"/>
-    <w:link w:val="berschrift6"/>
+  <w:style w:type="character" w:customStyle="1" w:styleId="Heading6Char">
+    <w:name w:val="Heading 6 Char"/>
+    <w:basedOn w:val="DefaultParagraphFont"/>
+    <w:link w:val="Heading6"/>
     <w:uiPriority w:val="9"/>
     <w:semiHidden/>
     <w:rsid w:val="006A25C9"/>
     <w:rPr>
       <w:caps/>
-      <w:color w:val="9D3511" w:themeColor="accent1" w:themeShade="BF"/>
+      <w:color w:val="AC5500" w:themeColor="accent1" w:themeShade="BF"/>
       <w:spacing w:val="10"/>
     </w:rPr>
   </w:style>
-  <w:style w:type="character" w:customStyle="1" w:styleId="berschrift7Zchn">
-    <w:name w:val="Überschrift 7 Zchn"/>
-    <w:basedOn w:val="Absatz-Standardschriftart"/>
-    <w:link w:val="berschrift7"/>
+  <w:style w:type="character" w:customStyle="1" w:styleId="Heading7Char">
+    <w:name w:val="Heading 7 Char"/>
+    <w:basedOn w:val="DefaultParagraphFont"/>
+    <w:link w:val="Heading7"/>
     <w:uiPriority w:val="9"/>
     <w:semiHidden/>
     <w:rsid w:val="006A25C9"/>
     <w:rPr>
       <w:caps/>
-      <w:color w:val="9D3511" w:themeColor="accent1" w:themeShade="BF"/>
+      <w:color w:val="AC5500" w:themeColor="accent1" w:themeShade="BF"/>
       <w:spacing w:val="10"/>
     </w:rPr>
   </w:style>
-  <w:style w:type="character" w:customStyle="1" w:styleId="berschrift8Zchn">
-    <w:name w:val="Überschrift 8 Zchn"/>
-    <w:basedOn w:val="Absatz-Standardschriftart"/>
-    <w:link w:val="berschrift8"/>
+  <w:style w:type="character" w:customStyle="1" w:styleId="Heading8Char">
+    <w:name w:val="Heading 8 Char"/>
+    <w:basedOn w:val="DefaultParagraphFont"/>
+    <w:link w:val="Heading8"/>
     <w:uiPriority w:val="9"/>
     <w:semiHidden/>
     <w:rsid w:val="006A25C9"/>
@@ -27060,10 +27044,10 @@
       <w:szCs w:val="18"/>
     </w:rPr>
   </w:style>
-  <w:style w:type="character" w:customStyle="1" w:styleId="berschrift9Zchn">
-    <w:name w:val="Überschrift 9 Zchn"/>
-    <w:basedOn w:val="Absatz-Standardschriftart"/>
-    <w:link w:val="berschrift9"/>
+  <w:style w:type="character" w:customStyle="1" w:styleId="Heading9Char">
+    <w:name w:val="Heading 9 Char"/>
+    <w:basedOn w:val="DefaultParagraphFont"/>
+    <w:link w:val="Heading9"/>
     <w:uiPriority w:val="9"/>
     <w:semiHidden/>
     <w:rsid w:val="006A25C9"/>
@@ -27075,10 +27059,10 @@
       <w:szCs w:val="18"/>
     </w:rPr>
   </w:style>
-  <w:style w:type="paragraph" w:styleId="Beschriftung">
+  <w:style w:type="paragraph" w:styleId="Caption">
     <w:name w:val="caption"/>
-    <w:basedOn w:val="Standard"/>
-    <w:next w:val="Standard"/>
+    <w:basedOn w:val="Normal"/>
+    <w:next w:val="Normal"/>
     <w:uiPriority w:val="35"/>
     <w:unhideWhenUsed/>
     <w:qFormat/>
@@ -27086,12 +27070,12 @@
     <w:rPr>
       <w:b/>
       <w:bCs/>
-      <w:color w:val="9D3511" w:themeColor="accent1" w:themeShade="BF"/>
+      <w:color w:val="AC5500" w:themeColor="accent1" w:themeShade="BF"/>
       <w:sz w:val="16"/>
       <w:szCs w:val="16"/>
     </w:rPr>
   </w:style>
-  <w:style w:type="character" w:styleId="Fett">
+  <w:style w:type="character" w:styleId="Strong">
     <w:name w:val="Strong"/>
     <w:uiPriority w:val="22"/>
     <w:qFormat/>
@@ -27101,21 +27085,21 @@
       <w:bCs/>
     </w:rPr>
   </w:style>
-  <w:style w:type="character" w:styleId="Hervorhebung">
+  <w:style w:type="character" w:styleId="Emphasis">
     <w:name w:val="Emphasis"/>
     <w:uiPriority w:val="20"/>
     <w:qFormat/>
     <w:rsid w:val="006A25C9"/>
     <w:rPr>
       <w:caps/>
-      <w:color w:val="68230B" w:themeColor="accent1" w:themeShade="7F"/>
+      <w:color w:val="723800" w:themeColor="accent1" w:themeShade="7F"/>
       <w:spacing w:val="5"/>
     </w:rPr>
   </w:style>
-  <w:style w:type="paragraph" w:styleId="KeinLeerraum">
+  <w:style w:type="paragraph" w:styleId="NoSpacing">
     <w:name w:val="No Spacing"/>
-    <w:basedOn w:val="Standard"/>
-    <w:link w:val="KeinLeerraumZchn"/>
+    <w:basedOn w:val="Normal"/>
+    <w:link w:val="NoSpacingChar"/>
     <w:uiPriority w:val="1"/>
     <w:qFormat/>
     <w:rsid w:val="006A25C9"/>
@@ -27123,10 +27107,10 @@
       <w:spacing w:before="0" w:after="0" w:line="240" w:lineRule="auto"/>
     </w:pPr>
   </w:style>
-  <w:style w:type="character" w:customStyle="1" w:styleId="KeinLeerraumZchn">
-    <w:name w:val="Kein Leerraum Zchn"/>
-    <w:basedOn w:val="Absatz-Standardschriftart"/>
-    <w:link w:val="KeinLeerraum"/>
+  <w:style w:type="character" w:customStyle="1" w:styleId="NoSpacingChar">
+    <w:name w:val="No Spacing Char"/>
+    <w:basedOn w:val="DefaultParagraphFont"/>
+    <w:link w:val="NoSpacing"/>
     <w:uiPriority w:val="1"/>
     <w:rsid w:val="006A25C9"/>
     <w:rPr>
@@ -27134,9 +27118,9 @@
       <w:szCs w:val="20"/>
     </w:rPr>
   </w:style>
-  <w:style w:type="paragraph" w:styleId="Listenabsatz">
+  <w:style w:type="paragraph" w:styleId="ListParagraph">
     <w:name w:val="List Paragraph"/>
-    <w:basedOn w:val="Standard"/>
+    <w:basedOn w:val="Normal"/>
     <w:uiPriority w:val="34"/>
     <w:qFormat/>
     <w:rsid w:val="00ED140D"/>
@@ -27145,11 +27129,11 @@
       <w:contextualSpacing/>
     </w:pPr>
   </w:style>
-  <w:style w:type="paragraph" w:styleId="Anfhrungszeichen">
+  <w:style w:type="paragraph" w:styleId="Quote">
     <w:name w:val="Quote"/>
-    <w:basedOn w:val="Standard"/>
-    <w:next w:val="Standard"/>
-    <w:link w:val="AnfhrungszeichenZchn"/>
+    <w:basedOn w:val="Normal"/>
+    <w:next w:val="Normal"/>
+    <w:link w:val="QuoteChar"/>
     <w:uiPriority w:val="29"/>
     <w:qFormat/>
     <w:rsid w:val="006A25C9"/>
@@ -27158,10 +27142,10 @@
       <w:iCs/>
     </w:rPr>
   </w:style>
-  <w:style w:type="character" w:customStyle="1" w:styleId="AnfhrungszeichenZchn">
-    <w:name w:val="Anführungszeichen Zchn"/>
-    <w:basedOn w:val="Absatz-Standardschriftart"/>
-    <w:link w:val="Anfhrungszeichen"/>
+  <w:style w:type="character" w:customStyle="1" w:styleId="QuoteChar">
+    <w:name w:val="Quote Char"/>
+    <w:basedOn w:val="DefaultParagraphFont"/>
+    <w:link w:val="Quote"/>
     <w:uiPriority w:val="29"/>
     <w:rsid w:val="006A25C9"/>
     <w:rPr>
@@ -27171,18 +27155,18 @@
       <w:szCs w:val="20"/>
     </w:rPr>
   </w:style>
-  <w:style w:type="paragraph" w:styleId="IntensivesAnfhrungszeichen">
+  <w:style w:type="paragraph" w:styleId="IntenseQuote">
     <w:name w:val="Intense Quote"/>
-    <w:basedOn w:val="Standard"/>
-    <w:next w:val="Standard"/>
-    <w:link w:val="IntensivesAnfhrungszeichenZchn"/>
+    <w:basedOn w:val="Normal"/>
+    <w:next w:val="Normal"/>
+    <w:link w:val="IntenseQuoteChar"/>
     <w:uiPriority w:val="30"/>
     <w:qFormat/>
     <w:rsid w:val="006A25C9"/>
     <w:pPr>
       <w:pBdr>
-        <w:top w:val="single" w:sz="4" w:space="10" w:color="D34817" w:themeColor="accent1"/>
-        <w:left w:val="single" w:sz="4" w:space="10" w:color="D34817" w:themeColor="accent1"/>
+        <w:top w:val="single" w:sz="4" w:space="10" w:color="E67300" w:themeColor="accent1"/>
+        <w:left w:val="single" w:sz="4" w:space="10" w:color="E67300" w:themeColor="accent1"/>
       </w:pBdr>
       <w:spacing w:after="0"/>
       <w:ind w:left="1296" w:right="1152"/>
@@ -27190,24 +27174,24 @@
     <w:rPr>
       <w:i/>
       <w:iCs/>
-      <w:color w:val="D34817" w:themeColor="accent1"/>
+      <w:color w:val="E67300" w:themeColor="accent1"/>
     </w:rPr>
   </w:style>
-  <w:style w:type="character" w:customStyle="1" w:styleId="IntensivesAnfhrungszeichenZchn">
-    <w:name w:val="Intensives Anführungszeichen Zchn"/>
-    <w:basedOn w:val="Absatz-Standardschriftart"/>
-    <w:link w:val="IntensivesAnfhrungszeichen"/>
+  <w:style w:type="character" w:customStyle="1" w:styleId="IntenseQuoteChar">
+    <w:name w:val="Intense Quote Char"/>
+    <w:basedOn w:val="DefaultParagraphFont"/>
+    <w:link w:val="IntenseQuote"/>
     <w:uiPriority w:val="30"/>
     <w:rsid w:val="006A25C9"/>
     <w:rPr>
       <w:i/>
       <w:iCs/>
-      <w:color w:val="D34817" w:themeColor="accent1"/>
+      <w:color w:val="E67300" w:themeColor="accent1"/>
       <w:sz w:val="20"/>
       <w:szCs w:val="20"/>
     </w:rPr>
   </w:style>
-  <w:style w:type="character" w:styleId="SchwacheHervorhebung">
+  <w:style w:type="character" w:styleId="SubtleEmphasis">
     <w:name w:val="Subtle Emphasis"/>
     <w:uiPriority w:val="19"/>
     <w:qFormat/>
@@ -27215,10 +27199,10 @@
     <w:rPr>
       <w:i/>
       <w:iCs/>
-      <w:color w:val="68230B" w:themeColor="accent1" w:themeShade="7F"/>
+      <w:color w:val="723800" w:themeColor="accent1" w:themeShade="7F"/>
     </w:rPr>
   </w:style>
-  <w:style w:type="character" w:styleId="IntensiveHervorhebung">
+  <w:style w:type="character" w:styleId="IntenseEmphasis">
     <w:name w:val="Intense Emphasis"/>
     <w:uiPriority w:val="21"/>
     <w:qFormat/>
@@ -27227,11 +27211,11 @@
       <w:b/>
       <w:bCs/>
       <w:caps/>
-      <w:color w:val="68230B" w:themeColor="accent1" w:themeShade="7F"/>
+      <w:color w:val="723800" w:themeColor="accent1" w:themeShade="7F"/>
       <w:spacing w:val="10"/>
     </w:rPr>
   </w:style>
-  <w:style w:type="character" w:styleId="SchwacherVerweis">
+  <w:style w:type="character" w:styleId="SubtleReference">
     <w:name w:val="Subtle Reference"/>
     <w:uiPriority w:val="31"/>
     <w:qFormat/>
@@ -27239,10 +27223,10 @@
     <w:rPr>
       <w:b/>
       <w:bCs/>
-      <w:color w:val="D34817" w:themeColor="accent1"/>
+      <w:color w:val="E67300" w:themeColor="accent1"/>
     </w:rPr>
   </w:style>
-  <w:style w:type="character" w:styleId="IntensiverVerweis">
+  <w:style w:type="character" w:styleId="IntenseReference">
     <w:name w:val="Intense Reference"/>
     <w:uiPriority w:val="32"/>
     <w:qFormat/>
@@ -27253,10 +27237,10 @@
       <w:i/>
       <w:iCs/>
       <w:caps/>
-      <w:color w:val="D34817" w:themeColor="accent1"/>
+      <w:color w:val="E67300" w:themeColor="accent1"/>
     </w:rPr>
   </w:style>
-  <w:style w:type="character" w:styleId="Buchtitel">
+  <w:style w:type="character" w:styleId="BookTitle">
     <w:name w:val="Book Title"/>
     <w:uiPriority w:val="33"/>
     <w:qFormat/>
@@ -27269,10 +27253,10 @@
       <w:spacing w:val="9"/>
     </w:rPr>
   </w:style>
-  <w:style w:type="paragraph" w:styleId="Inhaltsverzeichnisberschrift">
+  <w:style w:type="paragraph" w:styleId="TOCHeading">
     <w:name w:val="TOC Heading"/>
-    <w:basedOn w:val="berschrift1"/>
-    <w:next w:val="Standard"/>
+    <w:basedOn w:val="Heading1"/>
+    <w:next w:val="Normal"/>
     <w:uiPriority w:val="39"/>
     <w:unhideWhenUsed/>
     <w:qFormat/>
@@ -27283,7 +27267,7 @@
   </w:style>
   <w:style w:type="table" w:customStyle="1" w:styleId="LightList-Accent11">
     <w:name w:val="Light List - Accent 11"/>
-    <w:basedOn w:val="NormaleTabelle"/>
+    <w:basedOn w:val="TableNormal"/>
     <w:uiPriority w:val="61"/>
     <w:rsid w:val="0022786C"/>
     <w:pPr>
@@ -27294,10 +27278,10 @@
       <w:tblStyleColBandSize w:val="1"/>
       <w:tblInd w:w="0" w:type="dxa"/>
       <w:tblBorders>
-        <w:top w:val="single" w:sz="8" w:space="0" w:color="D34817" w:themeColor="accent1"/>
-        <w:left w:val="single" w:sz="8" w:space="0" w:color="D34817" w:themeColor="accent1"/>
-        <w:bottom w:val="single" w:sz="8" w:space="0" w:color="D34817" w:themeColor="accent1"/>
-        <w:right w:val="single" w:sz="8" w:space="0" w:color="D34817" w:themeColor="accent1"/>
+        <w:top w:val="single" w:sz="8" w:space="0" w:color="E67300" w:themeColor="accent1"/>
+        <w:left w:val="single" w:sz="8" w:space="0" w:color="E67300" w:themeColor="accent1"/>
+        <w:bottom w:val="single" w:sz="8" w:space="0" w:color="E67300" w:themeColor="accent1"/>
+        <w:right w:val="single" w:sz="8" w:space="0" w:color="E67300" w:themeColor="accent1"/>
       </w:tblBorders>
       <w:tblCellMar>
         <w:top w:w="0" w:type="dxa"/>
@@ -27317,7 +27301,7 @@
       </w:rPr>
       <w:tblPr/>
       <w:tcPr>
-        <w:shd w:val="clear" w:color="auto" w:fill="D34817" w:themeFill="accent1"/>
+        <w:shd w:val="clear" w:color="auto" w:fill="E67300" w:themeFill="accent1"/>
       </w:tcPr>
     </w:tblStylePr>
     <w:tblStylePr w:type="lastRow">
@@ -27331,10 +27315,10 @@
       <w:tblPr/>
       <w:tcPr>
         <w:tcBorders>
-          <w:top w:val="double" w:sz="6" w:space="0" w:color="D34817" w:themeColor="accent1"/>
-          <w:left w:val="single" w:sz="8" w:space="0" w:color="D34817" w:themeColor="accent1"/>
-          <w:bottom w:val="single" w:sz="8" w:space="0" w:color="D34817" w:themeColor="accent1"/>
-          <w:right w:val="single" w:sz="8" w:space="0" w:color="D34817" w:themeColor="accent1"/>
+          <w:top w:val="double" w:sz="6" w:space="0" w:color="E67300" w:themeColor="accent1"/>
+          <w:left w:val="single" w:sz="8" w:space="0" w:color="E67300" w:themeColor="accent1"/>
+          <w:bottom w:val="single" w:sz="8" w:space="0" w:color="E67300" w:themeColor="accent1"/>
+          <w:right w:val="single" w:sz="8" w:space="0" w:color="E67300" w:themeColor="accent1"/>
         </w:tcBorders>
       </w:tcPr>
     </w:tblStylePr>
@@ -27354,10 +27338,10 @@
       <w:tblPr/>
       <w:tcPr>
         <w:tcBorders>
-          <w:top w:val="single" w:sz="8" w:space="0" w:color="D34817" w:themeColor="accent1"/>
-          <w:left w:val="single" w:sz="8" w:space="0" w:color="D34817" w:themeColor="accent1"/>
-          <w:bottom w:val="single" w:sz="8" w:space="0" w:color="D34817" w:themeColor="accent1"/>
-          <w:right w:val="single" w:sz="8" w:space="0" w:color="D34817" w:themeColor="accent1"/>
+          <w:top w:val="single" w:sz="8" w:space="0" w:color="E67300" w:themeColor="accent1"/>
+          <w:left w:val="single" w:sz="8" w:space="0" w:color="E67300" w:themeColor="accent1"/>
+          <w:bottom w:val="single" w:sz="8" w:space="0" w:color="E67300" w:themeColor="accent1"/>
+          <w:right w:val="single" w:sz="8" w:space="0" w:color="E67300" w:themeColor="accent1"/>
         </w:tcBorders>
       </w:tcPr>
     </w:tblStylePr>
@@ -27365,17 +27349,17 @@
       <w:tblPr/>
       <w:tcPr>
         <w:tcBorders>
-          <w:top w:val="single" w:sz="8" w:space="0" w:color="D34817" w:themeColor="accent1"/>
-          <w:left w:val="single" w:sz="8" w:space="0" w:color="D34817" w:themeColor="accent1"/>
-          <w:bottom w:val="single" w:sz="8" w:space="0" w:color="D34817" w:themeColor="accent1"/>
-          <w:right w:val="single" w:sz="8" w:space="0" w:color="D34817" w:themeColor="accent1"/>
+          <w:top w:val="single" w:sz="8" w:space="0" w:color="E67300" w:themeColor="accent1"/>
+          <w:left w:val="single" w:sz="8" w:space="0" w:color="E67300" w:themeColor="accent1"/>
+          <w:bottom w:val="single" w:sz="8" w:space="0" w:color="E67300" w:themeColor="accent1"/>
+          <w:right w:val="single" w:sz="8" w:space="0" w:color="E67300" w:themeColor="accent1"/>
         </w:tcBorders>
       </w:tcPr>
     </w:tblStylePr>
   </w:style>
-  <w:style w:type="table" w:styleId="MittleresRaster3-Akzent1">
+  <w:style w:type="table" w:styleId="MediumGrid3-Accent1">
     <w:name w:val="Medium Grid 3 Accent 1"/>
-    <w:basedOn w:val="NormaleTabelle"/>
+    <w:basedOn w:val="TableNormal"/>
     <w:uiPriority w:val="69"/>
     <w:rsid w:val="0022786C"/>
     <w:pPr>
@@ -27401,7 +27385,7 @@
       </w:tblCellMar>
     </w:tblPr>
     <w:tcPr>
-      <w:shd w:val="clear" w:color="auto" w:fill="F8CFC1" w:themeFill="accent1" w:themeFillTint="3F"/>
+      <w:shd w:val="clear" w:color="auto" w:fill="FFDCB9" w:themeFill="accent1" w:themeFillTint="3F"/>
     </w:tcPr>
     <w:tblStylePr w:type="firstRow">
       <w:rPr>
@@ -27421,7 +27405,7 @@
           <w:insideH w:val="nil"/>
           <w:insideV w:val="single" w:sz="8" w:space="0" w:color="FFFFFF" w:themeColor="background1"/>
         </w:tcBorders>
-        <w:shd w:val="clear" w:color="auto" w:fill="D34817" w:themeFill="accent1"/>
+        <w:shd w:val="clear" w:color="auto" w:fill="E67300" w:themeFill="accent1"/>
       </w:tcPr>
     </w:tblStylePr>
     <w:tblStylePr w:type="lastRow">
@@ -27442,7 +27426,7 @@
           <w:insideH w:val="nil"/>
           <w:insideV w:val="single" w:sz="8" w:space="0" w:color="FFFFFF" w:themeColor="background1"/>
         </w:tcBorders>
-        <w:shd w:val="clear" w:color="auto" w:fill="D34817" w:themeFill="accent1"/>
+        <w:shd w:val="clear" w:color="auto" w:fill="E67300" w:themeFill="accent1"/>
       </w:tcPr>
     </w:tblStylePr>
     <w:tblStylePr w:type="firstCol">
@@ -27461,7 +27445,7 @@
           <w:insideH w:val="nil"/>
           <w:insideV w:val="nil"/>
         </w:tcBorders>
-        <w:shd w:val="clear" w:color="auto" w:fill="D34817" w:themeFill="accent1"/>
+        <w:shd w:val="clear" w:color="auto" w:fill="E67300" w:themeFill="accent1"/>
       </w:tcPr>
     </w:tblStylePr>
     <w:tblStylePr w:type="lastCol">
@@ -27482,7 +27466,7 @@
           <w:insideH w:val="nil"/>
           <w:insideV w:val="nil"/>
         </w:tcBorders>
-        <w:shd w:val="clear" w:color="auto" w:fill="D34817" w:themeFill="accent1"/>
+        <w:shd w:val="clear" w:color="auto" w:fill="E67300" w:themeFill="accent1"/>
       </w:tcPr>
     </w:tblStylePr>
     <w:tblStylePr w:type="band1Vert">
@@ -27496,7 +27480,7 @@
           <w:insideH w:val="nil"/>
           <w:insideV w:val="nil"/>
         </w:tcBorders>
-        <w:shd w:val="clear" w:color="auto" w:fill="F19F82" w:themeFill="accent1" w:themeFillTint="7F"/>
+        <w:shd w:val="clear" w:color="auto" w:fill="FFB873" w:themeFill="accent1" w:themeFillTint="7F"/>
       </w:tcPr>
     </w:tblStylePr>
     <w:tblStylePr w:type="band1Horz">
@@ -27510,13 +27494,13 @@
           <w:insideH w:val="single" w:sz="8" w:space="0" w:color="FFFFFF" w:themeColor="background1"/>
           <w:insideV w:val="single" w:sz="8" w:space="0" w:color="FFFFFF" w:themeColor="background1"/>
         </w:tcBorders>
-        <w:shd w:val="clear" w:color="auto" w:fill="F19F82" w:themeFill="accent1" w:themeFillTint="7F"/>
+        <w:shd w:val="clear" w:color="auto" w:fill="FFB873" w:themeFill="accent1" w:themeFillTint="7F"/>
       </w:tcPr>
     </w:tblStylePr>
   </w:style>
   <w:style w:type="table" w:customStyle="1" w:styleId="MediumShading1-Accent11">
     <w:name w:val="Medium Shading 1 - Accent 11"/>
-    <w:basedOn w:val="NormaleTabelle"/>
+    <w:basedOn w:val="TableNormal"/>
     <w:uiPriority w:val="63"/>
     <w:rsid w:val="0022786C"/>
     <w:pPr>
@@ -27527,11 +27511,11 @@
       <w:tblStyleColBandSize w:val="1"/>
       <w:tblInd w:w="0" w:type="dxa"/>
       <w:tblBorders>
-        <w:top w:val="single" w:sz="8" w:space="0" w:color="EA6F44" w:themeColor="accent1" w:themeTint="BF"/>
-        <w:left w:val="single" w:sz="8" w:space="0" w:color="EA6F44" w:themeColor="accent1" w:themeTint="BF"/>
-        <w:bottom w:val="single" w:sz="8" w:space="0" w:color="EA6F44" w:themeColor="accent1" w:themeTint="BF"/>
-        <w:right w:val="single" w:sz="8" w:space="0" w:color="EA6F44" w:themeColor="accent1" w:themeTint="BF"/>
-        <w:insideH w:val="single" w:sz="8" w:space="0" w:color="EA6F44" w:themeColor="accent1" w:themeTint="BF"/>
+        <w:top w:val="single" w:sz="8" w:space="0" w:color="FF952D" w:themeColor="accent1" w:themeTint="BF"/>
+        <w:left w:val="single" w:sz="8" w:space="0" w:color="FF952D" w:themeColor="accent1" w:themeTint="BF"/>
+        <w:bottom w:val="single" w:sz="8" w:space="0" w:color="FF952D" w:themeColor="accent1" w:themeTint="BF"/>
+        <w:right w:val="single" w:sz="8" w:space="0" w:color="FF952D" w:themeColor="accent1" w:themeTint="BF"/>
+        <w:insideH w:val="single" w:sz="8" w:space="0" w:color="FF952D" w:themeColor="accent1" w:themeTint="BF"/>
       </w:tblBorders>
       <w:tblCellMar>
         <w:top w:w="0" w:type="dxa"/>
@@ -27552,14 +27536,14 @@
       <w:tblPr/>
       <w:tcPr>
         <w:tcBorders>
-          <w:top w:val="single" w:sz="8" w:space="0" w:color="EA6F44" w:themeColor="accent1" w:themeTint="BF"/>
-          <w:left w:val="single" w:sz="8" w:space="0" w:color="EA6F44" w:themeColor="accent1" w:themeTint="BF"/>
-          <w:bottom w:val="single" w:sz="8" w:space="0" w:color="EA6F44" w:themeColor="accent1" w:themeTint="BF"/>
-          <w:right w:val="single" w:sz="8" w:space="0" w:color="EA6F44" w:themeColor="accent1" w:themeTint="BF"/>
+          <w:top w:val="single" w:sz="8" w:space="0" w:color="FF952D" w:themeColor="accent1" w:themeTint="BF"/>
+          <w:left w:val="single" w:sz="8" w:space="0" w:color="FF952D" w:themeColor="accent1" w:themeTint="BF"/>
+          <w:bottom w:val="single" w:sz="8" w:space="0" w:color="FF952D" w:themeColor="accent1" w:themeTint="BF"/>
+          <w:right w:val="single" w:sz="8" w:space="0" w:color="FF952D" w:themeColor="accent1" w:themeTint="BF"/>
           <w:insideH w:val="nil"/>
           <w:insideV w:val="nil"/>
         </w:tcBorders>
-        <w:shd w:val="clear" w:color="auto" w:fill="D34817" w:themeFill="accent1"/>
+        <w:shd w:val="clear" w:color="auto" w:fill="E67300" w:themeFill="accent1"/>
       </w:tcPr>
     </w:tblStylePr>
     <w:tblStylePr w:type="lastRow">
@@ -27573,10 +27557,10 @@
       <w:tblPr/>
       <w:tcPr>
         <w:tcBorders>
-          <w:top w:val="double" w:sz="6" w:space="0" w:color="EA6F44" w:themeColor="accent1" w:themeTint="BF"/>
-          <w:left w:val="single" w:sz="8" w:space="0" w:color="EA6F44" w:themeColor="accent1" w:themeTint="BF"/>
-          <w:bottom w:val="single" w:sz="8" w:space="0" w:color="EA6F44" w:themeColor="accent1" w:themeTint="BF"/>
-          <w:right w:val="single" w:sz="8" w:space="0" w:color="EA6F44" w:themeColor="accent1" w:themeTint="BF"/>
+          <w:top w:val="double" w:sz="6" w:space="0" w:color="FF952D" w:themeColor="accent1" w:themeTint="BF"/>
+          <w:left w:val="single" w:sz="8" w:space="0" w:color="FF952D" w:themeColor="accent1" w:themeTint="BF"/>
+          <w:bottom w:val="single" w:sz="8" w:space="0" w:color="FF952D" w:themeColor="accent1" w:themeTint="BF"/>
+          <w:right w:val="single" w:sz="8" w:space="0" w:color="FF952D" w:themeColor="accent1" w:themeTint="BF"/>
           <w:insideH w:val="nil"/>
           <w:insideV w:val="nil"/>
         </w:tcBorders>
@@ -27597,7 +27581,7 @@
     <w:tblStylePr w:type="band1Vert">
       <w:tblPr/>
       <w:tcPr>
-        <w:shd w:val="clear" w:color="auto" w:fill="F8CFC1" w:themeFill="accent1" w:themeFillTint="3F"/>
+        <w:shd w:val="clear" w:color="auto" w:fill="FFDCB9" w:themeFill="accent1" w:themeFillTint="3F"/>
       </w:tcPr>
     </w:tblStylePr>
     <w:tblStylePr w:type="band1Horz">
@@ -27607,7 +27591,7 @@
           <w:insideH w:val="nil"/>
           <w:insideV w:val="nil"/>
         </w:tcBorders>
-        <w:shd w:val="clear" w:color="auto" w:fill="F8CFC1" w:themeFill="accent1" w:themeFillTint="3F"/>
+        <w:shd w:val="clear" w:color="auto" w:fill="FFDCB9" w:themeFill="accent1" w:themeFillTint="3F"/>
       </w:tcPr>
     </w:tblStylePr>
     <w:tblStylePr w:type="band2Horz">
@@ -27620,10 +27604,10 @@
       </w:tcPr>
     </w:tblStylePr>
   </w:style>
-  <w:style w:type="paragraph" w:styleId="Verzeichnis1">
+  <w:style w:type="paragraph" w:styleId="TOC1">
     <w:name w:val="toc 1"/>
-    <w:basedOn w:val="Standard"/>
-    <w:next w:val="Standard"/>
+    <w:basedOn w:val="Normal"/>
+    <w:next w:val="Normal"/>
     <w:autoRedefine/>
     <w:uiPriority w:val="39"/>
     <w:unhideWhenUsed/>
@@ -27641,10 +27625,10 @@
       <w:u w:val="single"/>
     </w:rPr>
   </w:style>
-  <w:style w:type="paragraph" w:styleId="Verzeichnis2">
+  <w:style w:type="paragraph" w:styleId="TOC2">
     <w:name w:val="toc 2"/>
-    <w:basedOn w:val="Standard"/>
-    <w:next w:val="Standard"/>
+    <w:basedOn w:val="Normal"/>
+    <w:next w:val="Normal"/>
     <w:autoRedefine/>
     <w:uiPriority w:val="39"/>
     <w:unhideWhenUsed/>
@@ -27657,10 +27641,10 @@
       <w:spacing w:after="0"/>
     </w:pPr>
   </w:style>
-  <w:style w:type="paragraph" w:styleId="Kopfzeile">
+  <w:style w:type="paragraph" w:styleId="Header">
     <w:name w:val="header"/>
-    <w:basedOn w:val="Standard"/>
-    <w:link w:val="KopfzeileZchn"/>
+    <w:basedOn w:val="Normal"/>
+    <w:link w:val="HeaderChar"/>
     <w:uiPriority w:val="99"/>
     <w:unhideWhenUsed/>
     <w:rsid w:val="00F950B7"/>
@@ -27672,10 +27656,10 @@
       <w:spacing w:before="0" w:after="0" w:line="240" w:lineRule="auto"/>
     </w:pPr>
   </w:style>
-  <w:style w:type="paragraph" w:styleId="Verzeichnis4">
+  <w:style w:type="paragraph" w:styleId="TOC4">
     <w:name w:val="toc 4"/>
-    <w:basedOn w:val="Standard"/>
-    <w:next w:val="Standard"/>
+    <w:basedOn w:val="Normal"/>
+    <w:next w:val="Normal"/>
     <w:autoRedefine/>
     <w:uiPriority w:val="39"/>
     <w:semiHidden/>
@@ -27686,10 +27670,10 @@
       <w:ind w:left="660"/>
     </w:pPr>
   </w:style>
-  <w:style w:type="paragraph" w:styleId="Verzeichnis3">
+  <w:style w:type="paragraph" w:styleId="TOC3">
     <w:name w:val="toc 3"/>
-    <w:basedOn w:val="Standard"/>
-    <w:next w:val="Standard"/>
+    <w:basedOn w:val="Normal"/>
+    <w:next w:val="Normal"/>
     <w:autoRedefine/>
     <w:uiPriority w:val="39"/>
     <w:unhideWhenUsed/>
@@ -27703,20 +27687,20 @@
       <w:ind w:left="221"/>
     </w:pPr>
   </w:style>
-  <w:style w:type="character" w:customStyle="1" w:styleId="KopfzeileZchn">
-    <w:name w:val="Kopfzeile Zchn"/>
-    <w:basedOn w:val="Absatz-Standardschriftart"/>
-    <w:link w:val="Kopfzeile"/>
+  <w:style w:type="character" w:customStyle="1" w:styleId="HeaderChar">
+    <w:name w:val="Header Char"/>
+    <w:basedOn w:val="DefaultParagraphFont"/>
+    <w:link w:val="Header"/>
     <w:uiPriority w:val="99"/>
     <w:rsid w:val="00F950B7"/>
     <w:rPr>
       <w:szCs w:val="20"/>
     </w:rPr>
   </w:style>
-  <w:style w:type="paragraph" w:styleId="Fuzeile">
+  <w:style w:type="paragraph" w:styleId="Footer">
     <w:name w:val="footer"/>
-    <w:basedOn w:val="Standard"/>
-    <w:link w:val="FuzeileZchn"/>
+    <w:basedOn w:val="Normal"/>
+    <w:link w:val="FooterChar"/>
     <w:uiPriority w:val="99"/>
     <w:unhideWhenUsed/>
     <w:rsid w:val="00F950B7"/>
@@ -27728,17 +27712,17 @@
       <w:spacing w:before="0" w:after="0" w:line="240" w:lineRule="auto"/>
     </w:pPr>
   </w:style>
-  <w:style w:type="character" w:customStyle="1" w:styleId="FuzeileZchn">
-    <w:name w:val="Fußzeile Zchn"/>
-    <w:basedOn w:val="Absatz-Standardschriftart"/>
-    <w:link w:val="Fuzeile"/>
+  <w:style w:type="character" w:customStyle="1" w:styleId="FooterChar">
+    <w:name w:val="Footer Char"/>
+    <w:basedOn w:val="DefaultParagraphFont"/>
+    <w:link w:val="Footer"/>
     <w:uiPriority w:val="99"/>
     <w:rsid w:val="00F950B7"/>
     <w:rPr>
       <w:szCs w:val="20"/>
     </w:rPr>
   </w:style>
-  <w:style w:type="paragraph" w:styleId="berarbeitung">
+  <w:style w:type="paragraph" w:styleId="Revision">
     <w:name w:val="Revision"/>
     <w:hidden/>
     <w:uiPriority w:val="99"/>
@@ -27751,9 +27735,9 @@
       <w:szCs w:val="20"/>
     </w:rPr>
   </w:style>
-  <w:style w:type="table" w:styleId="Tabellengitternetz">
+  <w:style w:type="table" w:styleId="TableGrid">
     <w:name w:val="Table Grid"/>
-    <w:basedOn w:val="NormaleTabelle"/>
+    <w:basedOn w:val="TableNormal"/>
     <w:uiPriority w:val="59"/>
     <w:rsid w:val="00DB4F29"/>
     <w:pPr>
@@ -27779,7 +27763,7 @@
   </w:style>
   <w:style w:type="paragraph" w:customStyle="1" w:styleId="Table">
     <w:name w:val="Table"/>
-    <w:basedOn w:val="Standard"/>
+    <w:basedOn w:val="Normal"/>
     <w:link w:val="TableChar"/>
     <w:qFormat/>
     <w:rsid w:val="007B6A90"/>
@@ -27793,7 +27777,7 @@
   </w:style>
   <w:style w:type="character" w:customStyle="1" w:styleId="TableChar">
     <w:name w:val="Table Char"/>
-    <w:basedOn w:val="Absatz-Standardschriftart"/>
+    <w:basedOn w:val="DefaultParagraphFont"/>
     <w:link w:val="Table"/>
     <w:rsid w:val="007B6A90"/>
     <w:rPr>
@@ -27915,6 +27899,7 @@
     <w:rsid w:val="006E5FED"/>
     <w:rsid w:val="006F7285"/>
     <w:rsid w:val="008E01F5"/>
+    <w:rsid w:val="00C67365"/>
     <w:rsid w:val="00D26FFB"/>
     <w:rsid w:val="00D7733A"/>
     <w:rsid w:val="00E15F89"/>
@@ -28096,18 +28081,18 @@
     <w:lsdException w:name="Bibliography" w:uiPriority="37"/>
     <w:lsdException w:name="TOC Heading" w:uiPriority="39" w:qFormat="1"/>
   </w:latentStyles>
-  <w:style w:type="paragraph" w:default="1" w:styleId="Standard">
+  <w:style w:type="paragraph" w:default="1" w:styleId="Normal">
     <w:name w:val="Normal"/>
     <w:qFormat/>
     <w:rsid w:val="00D7733A"/>
   </w:style>
-  <w:style w:type="character" w:default="1" w:styleId="Absatz-Standardschriftart">
+  <w:style w:type="character" w:default="1" w:styleId="DefaultParagraphFont">
     <w:name w:val="Default Paragraph Font"/>
     <w:uiPriority w:val="1"/>
     <w:semiHidden/>
     <w:unhideWhenUsed/>
   </w:style>
-  <w:style w:type="table" w:default="1" w:styleId="NormaleTabelle">
+  <w:style w:type="table" w:default="1" w:styleId="TableNormal">
     <w:name w:val="Normal Table"/>
     <w:uiPriority w:val="99"/>
     <w:semiHidden/>
@@ -28123,7 +28108,7 @@
       </w:tblCellMar>
     </w:tblPr>
   </w:style>
-  <w:style w:type="numbering" w:default="1" w:styleId="KeineListe">
+  <w:style w:type="numbering" w:default="1" w:styleId="NoList">
     <w:name w:val="No List"/>
     <w:uiPriority w:val="99"/>
     <w:semiHidden/>
@@ -28169,7 +28154,7 @@
 <file path=word/theme/theme1.xml><?xml version="1.0" encoding="utf-8"?>
 <a:theme xmlns:a="http://schemas.openxmlformats.org/drawingml/2006/main" name="Office Theme">
   <a:themeElements>
-    <a:clrScheme name="Dactylos">
+    <a:clrScheme name="Magma">
       <a:dk1>
         <a:sysClr val="windowText" lastClr="000000"/>
       </a:dk1>
@@ -28183,16 +28168,16 @@
         <a:srgbClr val="E9E5DC"/>
       </a:lt2>
       <a:accent1>
-        <a:srgbClr val="D34817"/>
+        <a:srgbClr val="E67300"/>
       </a:accent1>
       <a:accent2>
-        <a:srgbClr val="9B2D1F"/>
+        <a:srgbClr val="AC5600"/>
       </a:accent2>
       <a:accent3>
         <a:srgbClr val="A28E6A"/>
       </a:accent3>
       <a:accent4>
-        <a:srgbClr val="956251"/>
+        <a:srgbClr val="D66B00"/>
       </a:accent4>
       <a:accent5>
         <a:srgbClr val="918485"/>

</xml_diff>

<commit_message>
added marker shadow and not falling from island
git-svn-id: https://svn.vis.ethz.ch/svn/kob_gamelab09/trunk@164 fc16ba98-2866-4055-be8f-df951a5456ab
</commit_message>
<xml_diff>
--- a/documentation/game_notebook.docx
+++ b/documentation/game_notebook.docx
@@ -24693,7 +24693,13 @@
         <w:t xml:space="preserve">describes </w:t>
       </w:r>
       <w:r>
-        <w:t>a prototype of the main game mechanics (movement of the islands, island jumping, direct and indirect attack)</w:t>
+        <w:t xml:space="preserve">a </w:t>
+      </w:r>
+      <w:r>
+        <w:t>software-</w:t>
+      </w:r>
+      <w:r>
+        <w:t>prototype of the main game mechanics (movement of the islands, island jumping, direct and indirect attack)</w:t>
       </w:r>
       <w:r>
         <w:t xml:space="preserve"> and shows our findings based on its evaluation.</w:t>
@@ -24771,6 +24777,9 @@
       </w:pPr>
       <w:r>
         <w:t>Two players standing on a moving island. There are two power ups on two different other islands which can be collected by the players.</w:t>
+      </w:r>
+      <w:r>
+        <w:t xml:space="preserve"> A player’s health, energy and fuel is shown as text – this will be featured graphically in a HUD in the future. </w:t>
       </w:r>
     </w:p>
     <w:p>
@@ -24942,7 +24951,37 @@
     </w:p>
     <w:p>
       <w:r>
-        <w:t>It is very hard to position on selves in the 3D environment. To make the task easier we added shadows so a player can look at the 3D projection of the island and his robot to more easily track his position. To control a player hidden behind an island or another object, we will implement some feature showing his contours projected onto such object. Finally, we will have to further experiment with the angle and lens used for the camera to reduce positioning problems.</w:t>
+        <w:t>It is very hard to position on selves in the 3D environment. To make the task easier we added shadows so a player can look at the 3D projection of the island and his robot to more easily track his position.</w:t>
+      </w:r>
+      <w:r>
+        <w:t xml:space="preserve"> </w:t>
+      </w:r>
+      <w:r>
+        <w:t>T</w:t>
+      </w:r>
+      <w:r>
+        <w:t xml:space="preserve">o control a player hidden behind an island or another object, we will implement some feature showing his contours projected onto such object. </w:t>
+      </w:r>
+      <w:r>
+        <w:t xml:space="preserve">This could also be combined with shadowing in a way a player gets a marker on all islands below and above him. </w:t>
+      </w:r>
+    </w:p>
+    <w:p>
+      <w:r>
+        <w:t>Finally, we will have to further experiment with the angle and lens used for the camera to reduce positioning problems.</w:t>
+      </w:r>
+    </w:p>
+    <w:p>
+      <w:pPr>
+        <w:pStyle w:val="Heading2"/>
+      </w:pPr>
+      <w:r>
+        <w:t>Player movement</w:t>
+      </w:r>
+    </w:p>
+    <w:p>
+      <w:r>
+        <w:t>Currently a player can walk of an island, which is a very unfortunate and sudden death. It would make sense to only allow the player from falling of an island if he explicitly uses his jetpack or other means of traveling between the islands.</w:t>
       </w:r>
     </w:p>
     <w:p>
@@ -24951,9 +24990,12 @@
       </w:pPr>
       <w:bookmarkStart w:id="42" w:name="_Toc224924781"/>
       <w:r>
-        <w:t>Island movement</w:t>
+        <w:t xml:space="preserve">Island </w:t>
       </w:r>
       <w:bookmarkEnd w:id="42"/>
+      <w:r>
+        <w:t>Travel</w:t>
+      </w:r>
     </w:p>
     <w:p>
       <w:r>
@@ -25194,7 +25236,7 @@
                 <w:noProof/>
                 <w:color w:val="FFFFFF" w:themeColor="background1"/>
               </w:rPr>
-              <w:t>18</w:t>
+              <w:t>20</w:t>
             </w:r>
           </w:fldSimple>
         </w:p>
@@ -25267,7 +25309,7 @@
                 <w:noProof/>
                 <w:color w:val="FFFFFF" w:themeColor="background1"/>
               </w:rPr>
-              <w:t>19</w:t>
+              <w:t>21</w:t>
             </w:r>
           </w:fldSimple>
         </w:p>

</xml_diff>

<commit_message>
naming according to what seems to be used most often in the net
git-svn-id: https://svn.vis.ethz.ch/svn/kob_gamelab09/trunk@177 fc16ba98-2866-4055-be8f-df951a5456ab
</commit_message>
<xml_diff>
--- a/documentation/game_notebook.docx
+++ b/documentation/game_notebook.docx
@@ -14,7 +14,7 @@
           <w:lang w:val="de-CH" w:eastAsia="de-CH"/>
         </w:rPr>
         <w:pict>
-          <v:group id="_x0000_s1026" style="position:absolute;left:0;text-align:left;margin-left:4668.55pt;margin-top:0;width:238.15pt;height:841.95pt;z-index:251650048;mso-position-horizontal:right;mso-position-horizontal-relative:page;mso-position-vertical:top;mso-position-vertical-relative:page" coordorigin="7329" coordsize="4911,15840" o:allowincell="f">
+          <v:group id="_x0000_s1026" style="position:absolute;left:0;text-align:left;margin-left:4866.7pt;margin-top:0;width:238.15pt;height:841.95pt;z-index:251650048;mso-position-horizontal:right;mso-position-horizontal-relative:page;mso-position-vertical:top;mso-position-vertical-relative:page" coordorigin="7329" coordsize="4911,15840" o:allowincell="f">
             <v:group id="_x0000_s1027" style="position:absolute;left:7344;width:4896;height:15840;mso-position-horizontal:right;mso-position-horizontal-relative:page;mso-position-vertical:top;mso-position-vertical-relative:page" coordorigin="7560" coordsize="4700,15840" o:allowincell="f">
               <v:rect id="_x0000_s1028" style="position:absolute;left:7755;width:4505;height:15840;mso-position-vertical:top;mso-position-vertical-relative:page" fillcolor="#a28e6a" stroked="f" strokecolor="#d8d8d8">
                 <v:fill color2="#bfbfbf" rotate="t"/>
@@ -1666,19 +1666,7 @@
           <w:rPr>
             <w:rStyle w:val="Hyperlink"/>
           </w:rPr>
-          <w:t>Part 2 – Pr</w:t>
-        </w:r>
-        <w:r>
-          <w:rPr>
-            <w:rStyle w:val="Hyperlink"/>
-          </w:rPr>
-          <w:t>o</w:t>
-        </w:r>
-        <w:r>
-          <w:rPr>
-            <w:rStyle w:val="Hyperlink"/>
-          </w:rPr>
-          <w:t>totype</w:t>
+          <w:t>Part 2 – Prototype</w:t>
         </w:r>
         <w:r>
           <w:rPr>
@@ -3052,6 +3040,11 @@
           <w:lang w:eastAsia="de-CH"/>
         </w:rPr>
         <w:instrText xml:space="preserve"> REF _Ref223758458 \h </w:instrText>
+      </w:r>
+      <w:r>
+        <w:rPr>
+          <w:lang w:eastAsia="de-CH"/>
+        </w:rPr>
       </w:r>
       <w:r>
         <w:rPr>
@@ -22637,7 +22630,19 @@
     </w:p>
     <w:p>
       <w:r>
-        <w:t xml:space="preserve">The player’s movement is divided into two parts: using the gamepads left analog-stick he can move in the xz-plane, while the a-button activates the jetpack allowing him to move up the y-axis. </w:t>
+        <w:t xml:space="preserve">The player’s movement is divided into two parts: using the gamepads left analog-stick he can move in the </w:t>
+      </w:r>
+      <w:r>
+        <w:t xml:space="preserve">XZ </w:t>
+      </w:r>
+      <w:r>
+        <w:t xml:space="preserve">plane, while </w:t>
+      </w:r>
+      <w:r>
+        <w:t xml:space="preserve">pressing A </w:t>
+      </w:r>
+      <w:r>
+        <w:t xml:space="preserve">activates the jetpack allowing him to move up the y-axis. </w:t>
       </w:r>
       <w:r>
         <w:t>This movement is calculated by a simple acceleration of the jetpack, which is added to the player’s velocity vector in each time step. Gravity acceleration works against the jetpack and keeps a player standing on an island</w:t>
@@ -23309,7 +23314,7 @@
                 <w:noProof/>
                 <w:color w:val="FFFFFF"/>
               </w:rPr>
-              <w:t>20</w:t>
+              <w:t>18</w:t>
             </w:r>
           </w:fldSimple>
         </w:p>
@@ -23391,7 +23396,7 @@
                 <w:noProof/>
                 <w:color w:val="FFFFFF"/>
               </w:rPr>
-              <w:t>19</w:t>
+              <w:t>17</w:t>
             </w:r>
           </w:fldSimple>
         </w:p>

</xml_diff>

<commit_message>
added infos about shadow
git-svn-id: https://svn.vis.ethz.ch/svn/kob_gamelab09/trunk@179 fc16ba98-2866-4055-be8f-df951a5456ab
</commit_message>
<xml_diff>
--- a/documentation/game_notebook.docx
+++ b/documentation/game_notebook.docx
@@ -14,7 +14,7 @@
           <w:lang w:val="de-CH" w:eastAsia="de-CH"/>
         </w:rPr>
         <w:pict>
-          <v:group id="_x0000_s1026" style="position:absolute;left:0;text-align:left;margin-left:4866.7pt;margin-top:0;width:238.15pt;height:841.95pt;z-index:251650048;mso-position-horizontal:right;mso-position-horizontal-relative:page;mso-position-vertical:top;mso-position-vertical-relative:page" coordorigin="7329" coordsize="4911,15840" o:allowincell="f">
+          <v:group id="_x0000_s1026" style="position:absolute;left:0;text-align:left;margin-left:5064.85pt;margin-top:0;width:238.15pt;height:841.95pt;z-index:251650048;mso-position-horizontal:right;mso-position-horizontal-relative:page;mso-position-vertical:top;mso-position-vertical-relative:page" coordorigin="7329" coordsize="4911,15840" o:allowincell="f">
             <v:group id="_x0000_s1027" style="position:absolute;left:7344;width:4896;height:15840;mso-position-horizontal:right;mso-position-horizontal-relative:page;mso-position-vertical:top;mso-position-vertical-relative:page" coordorigin="7560" coordsize="4700,15840" o:allowincell="f">
               <v:rect id="_x0000_s1028" style="position:absolute;left:7755;width:4505;height:15840;mso-position-vertical:top;mso-position-vertical-relative:page" fillcolor="#a28e6a" stroked="f" strokecolor="#d8d8d8">
                 <v:fill color2="#bfbfbf" rotate="t"/>
@@ -22957,6 +22957,11 @@
     </w:p>
     <w:p>
       <w:r>
+        <w:t>The addition of shadows unfortunately leads to the problem that a player is completely in the dark and not visible. Nevertheless, this can easily be solved by having the player emit his own light and adding ambient lights.</w:t>
+      </w:r>
+    </w:p>
+    <w:p>
+      <w:r>
         <w:t>Finally, we will have to do further experiments with the angle and focal length used for the camera to reduce positioning problems.</w:t>
       </w:r>
     </w:p>
@@ -22981,6 +22986,7 @@
       </w:pPr>
       <w:bookmarkStart w:id="43" w:name="_Toc224983340"/>
       <w:r>
+        <w:lastRenderedPageBreak/>
         <w:t>Island Travel</w:t>
       </w:r>
       <w:bookmarkEnd w:id="43"/>
@@ -22998,11 +23004,7 @@
         <w:t>, because of mentioned 3D positioning and tracking problems</w:t>
       </w:r>
       <w:r>
-        <w:t xml:space="preserve">. Therefore, a more passive approach (like </w:t>
-      </w:r>
-      <w:r>
-        <w:lastRenderedPageBreak/>
-        <w:t>selecting the island and automatic flying) should be taken. This could also have the advantage that a player can look around and shoot spikes at his opponents while flying.</w:t>
+        <w:t>. Therefore, a more passive approach (like selecting the island and automatic flying) should be taken. This could also have the advantage that a player can look around and shoot spikes at his opponents while flying.</w:t>
       </w:r>
       <w:r>
         <w:t xml:space="preserve"> Additionally, the path on which an island moves should be visualized in the future (for instance by small rings of dust).</w:t>
@@ -23314,7 +23316,7 @@
                 <w:noProof/>
                 <w:color w:val="FFFFFF"/>
               </w:rPr>
-              <w:t>18</w:t>
+              <w:t>22</w:t>
             </w:r>
           </w:fldSimple>
         </w:p>
@@ -23396,7 +23398,7 @@
                 <w:noProof/>
                 <w:color w:val="FFFFFF"/>
               </w:rPr>
-              <w:t>17</w:t>
+              <w:t>21</w:t>
             </w:r>
           </w:fldSimple>
         </w:p>

</xml_diff>

<commit_message>
added text about current milestone
git-svn-id: https://svn.vis.ethz.ch/svn/kob_gamelab09/trunk@430 fc16ba98-2866-4055-be8f-df951a5456ab
</commit_message>
<xml_diff>
--- a/documentation/game_notebook.docx
+++ b/documentation/game_notebook.docx
@@ -14,7 +14,7 @@
           <w:lang w:val="de-CH" w:eastAsia="de-CH"/>
         </w:rPr>
         <w:pict>
-          <v:group id="_x0000_s1026" style="position:absolute;left:0;text-align:left;margin-left:6055.6pt;margin-top:0;width:238.15pt;height:841.95pt;z-index:251650048;mso-position-horizontal:right;mso-position-horizontal-relative:page;mso-position-vertical:top;mso-position-vertical-relative:page" coordorigin="7329" coordsize="4911,15840" o:allowincell="f">
+          <v:group id="_x0000_s1026" style="position:absolute;left:0;text-align:left;margin-left:6253.75pt;margin-top:0;width:238.15pt;height:841.95pt;z-index:251650048;mso-position-horizontal:right;mso-position-horizontal-relative:page;mso-position-vertical:top;mso-position-vertical-relative:page" coordorigin="7329" coordsize="4911,15840" o:allowincell="f">
             <v:group id="_x0000_s1027" style="position:absolute;left:7344;width:4896;height:15840;mso-position-horizontal:right;mso-position-horizontal-relative:page;mso-position-vertical:top;mso-position-vertical-relative:page" coordorigin="7560" coordsize="4700,15840" o:allowincell="f">
               <v:rect id="_x0000_s1028" style="position:absolute;left:7755;width:4505;height:15840;mso-position-vertical:top;mso-position-vertical-relative:page" fillcolor="#a28e6a" stroked="f" strokecolor="#d8d8d8">
                 <v:fill color2="#bfbfbf" rotate="t"/>
@@ -26861,8 +26861,8 @@
       <w:r>
         <w:fldChar w:fldCharType="separate"/>
       </w:r>
-      <w:bookmarkStart w:id="292" w:name="_Toc225873128"/>
-      <w:bookmarkStart w:id="293" w:name="_Toc225873050"/>
+      <w:bookmarkStart w:id="292" w:name="_Toc225873050"/>
+      <w:bookmarkStart w:id="293" w:name="_Toc225873128"/>
       <w:r>
         <w:t>Part 3 – Interim Report</w:t>
       </w:r>
@@ -26909,23 +26909,28 @@
         <w:jc w:val="left"/>
       </w:pPr>
       <w:r>
-        <w:t xml:space="preserve">One change as been applied to the requirements fulfilled by Milestone 2. The team agreed to delay the requirement “ReqP09 – Direct Combat 2” to the next milestone since it was not possible to implement the attack visualization without having a player model. This requirement must have slipped in by mistake because of its bad name. </w:t>
-      </w:r>
+        <w:t xml:space="preserve">One change as been applied to the requirements fulfilled by Milestone 2. The team agreed to delay the requirement “ReqP09 – Direct Combat 2” to the next milestone since it was not possible to implement the attack visualization without having a player model. </w:t>
+      </w:r>
+      <w:del w:id="298" w:author="Janick Bernet" w:date="2009-04-06T03:05:00Z">
+        <w:r>
+          <w:delText xml:space="preserve">This requirement must have slipped in by mistake because of its bad name. </w:delText>
+        </w:r>
+      </w:del>
     </w:p>
     <w:p>
       <w:pPr>
         <w:pStyle w:val="Heading2"/>
       </w:pPr>
-      <w:bookmarkStart w:id="298" w:name="_Toc225873053"/>
-      <w:bookmarkStart w:id="299" w:name="_Toc225873131"/>
+      <w:bookmarkStart w:id="299" w:name="_Toc225873053"/>
+      <w:bookmarkStart w:id="300" w:name="_Toc225873131"/>
       <w:r>
         <w:t>achievement</w:t>
       </w:r>
       <w:r>
         <w:t>s</w:t>
       </w:r>
-      <w:bookmarkEnd w:id="298"/>
       <w:bookmarkEnd w:id="299"/>
+      <w:bookmarkEnd w:id="300"/>
     </w:p>
     <w:p>
       <w:r>
@@ -26955,7 +26960,7 @@
       <w:r>
         <w:t xml:space="preserve">ReqP12: </w:t>
       </w:r>
-      <w:del w:id="300" w:author="Christian Oberholzer" w:date="2009-03-26T23:20:00Z">
+      <w:del w:id="301" w:author="Christian Oberholzer" w:date="2009-03-26T23:20:00Z">
         <w:r>
           <w:delText xml:space="preserve">[TODO] </w:delText>
         </w:r>
@@ -27020,12 +27025,12 @@
       <w:r>
         <w:t xml:space="preserve">ReqP19: </w:t>
       </w:r>
-      <w:del w:id="301" w:author="Christian Oberholzer" w:date="2009-03-26T23:20:00Z">
+      <w:del w:id="302" w:author="Christian Oberholzer" w:date="2009-03-26T23:20:00Z">
         <w:r>
           <w:delText>AIMING AIDS??</w:delText>
         </w:r>
       </w:del>
-      <w:ins w:id="302" w:author="Christian Oberholzer" w:date="2009-03-26T23:20:00Z">
+      <w:ins w:id="303" w:author="Christian Oberholzer" w:date="2009-03-26T23:20:00Z">
         <w:r>
           <w:t>Failed</w:t>
         </w:r>
@@ -27035,13 +27040,13 @@
       <w:pPr>
         <w:pStyle w:val="Heading2"/>
       </w:pPr>
-      <w:bookmarkStart w:id="303" w:name="_Toc225873054"/>
-      <w:bookmarkStart w:id="304" w:name="_Toc225873132"/>
+      <w:bookmarkStart w:id="304" w:name="_Toc225873054"/>
+      <w:bookmarkStart w:id="305" w:name="_Toc225873132"/>
       <w:r>
         <w:t>Problems</w:t>
       </w:r>
-      <w:bookmarkEnd w:id="303"/>
       <w:bookmarkEnd w:id="304"/>
+      <w:bookmarkEnd w:id="305"/>
     </w:p>
     <w:p>
       <w:r>
@@ -27056,13 +27061,13 @@
           <w:numId w:val="12"/>
         </w:numPr>
         <w:rPr>
-          <w:ins w:id="305" w:author="Christian Oberholzer" w:date="2009-03-26T23:19:00Z"/>
+          <w:ins w:id="306" w:author="Christian Oberholzer" w:date="2009-03-26T23:19:00Z"/>
         </w:rPr>
       </w:pPr>
       <w:r>
         <w:t xml:space="preserve">Navigation </w:t>
       </w:r>
-      <w:ins w:id="306" w:author="Janick Bernet" w:date="2009-04-05T17:06:00Z">
+      <w:ins w:id="307" w:author="Janick Bernet" w:date="2009-04-05T17:06:00Z">
         <w:r>
           <w:t xml:space="preserve">is </w:t>
         </w:r>
@@ -27070,7 +27075,7 @@
       <w:r>
         <w:t>not trivial</w:t>
       </w:r>
-      <w:del w:id="307" w:author="Janick Bernet" w:date="2009-04-05T17:06:00Z">
+      <w:del w:id="308" w:author="Janick Bernet" w:date="2009-04-05T17:06:00Z">
         <w:r>
           <w:delText xml:space="preserve">! </w:delText>
         </w:r>
@@ -27084,10 +27089,10 @@
           <w:numId w:val="12"/>
         </w:numPr>
         <w:rPr>
-          <w:ins w:id="308" w:author="Janick Bernet" w:date="2009-04-05T17:06:00Z"/>
-        </w:rPr>
-      </w:pPr>
-      <w:ins w:id="309" w:author="Christian Oberholzer" w:date="2009-03-26T23:19:00Z">
+          <w:ins w:id="309" w:author="Janick Bernet" w:date="2009-04-05T17:06:00Z"/>
+        </w:rPr>
+      </w:pPr>
+      <w:ins w:id="310" w:author="Christian Oberholzer" w:date="2009-03-26T23:19:00Z">
         <w:r>
           <w:t>Ice spike aiming could be better</w:t>
         </w:r>
@@ -27101,15 +27106,15 @@
           <w:numId w:val="12"/>
         </w:numPr>
         <w:rPr>
-          <w:ins w:id="310" w:author="Janick Bernet" w:date="2009-04-05T17:08:00Z"/>
-        </w:rPr>
-      </w:pPr>
-      <w:ins w:id="311" w:author="Janick Bernet" w:date="2009-04-05T17:06:00Z">
+          <w:ins w:id="311" w:author="Janick Bernet" w:date="2009-04-05T17:08:00Z"/>
+        </w:rPr>
+      </w:pPr>
+      <w:ins w:id="312" w:author="Janick Bernet" w:date="2009-04-05T17:06:00Z">
         <w:r>
           <w:t>The game</w:t>
         </w:r>
       </w:ins>
-      <w:ins w:id="312" w:author="Janick Bernet" w:date="2009-04-05T17:08:00Z">
+      <w:ins w:id="313" w:author="Janick Bernet" w:date="2009-04-05T17:08:00Z">
         <w:r>
           <w:t xml:space="preserve"> play is overloaded and needs to be streamlined</w:t>
         </w:r>
@@ -27123,7 +27128,7 @@
           <w:numId w:val="12"/>
         </w:numPr>
       </w:pPr>
-      <w:ins w:id="313" w:author="Janick Bernet" w:date="2009-04-05T17:09:00Z">
+      <w:ins w:id="314" w:author="Janick Bernet" w:date="2009-04-05T17:09:00Z">
         <w:r>
           <w:t>The collision response has to be improved in certain places</w:t>
         </w:r>
@@ -27133,192 +27138,814 @@
       <w:pPr>
         <w:pStyle w:val="Heading2"/>
       </w:pPr>
-      <w:bookmarkStart w:id="314" w:name="_Toc225873055"/>
-      <w:bookmarkStart w:id="315" w:name="_Toc225873133"/>
+      <w:bookmarkStart w:id="315" w:name="_Toc225873055"/>
+      <w:bookmarkStart w:id="316" w:name="_Toc225873133"/>
       <w:r>
         <w:t>The Product</w:t>
       </w:r>
-      <w:bookmarkEnd w:id="314"/>
       <w:bookmarkEnd w:id="315"/>
+      <w:bookmarkEnd w:id="316"/>
     </w:p>
     <w:p>
       <w:pPr>
         <w:jc w:val="left"/>
       </w:pPr>
-      <w:r>
-        <w:lastRenderedPageBreak/>
-        <w:t>Present the working product of MS02</w:t>
-      </w:r>
-      <w:r>
-        <w:t>. Need to wait until it is actually finished...</w:t>
-      </w:r>
+      <w:del w:id="317" w:author="Janick Bernet" w:date="2009-04-06T03:07:00Z">
+        <w:r>
+          <w:lastRenderedPageBreak/>
+          <w:delText>Present the working product of MS02</w:delText>
+        </w:r>
+        <w:r>
+          <w:delText>. Need to wait until it is actually finished...</w:delText>
+        </w:r>
+      </w:del>
+      <w:ins w:id="318" w:author="Janick Bernet" w:date="2009-04-06T03:07:00Z">
+        <w:r>
+          <w:t xml:space="preserve">The working product features the moving islands </w:t>
+        </w:r>
+      </w:ins>
+      <w:ins w:id="319" w:author="Janick Bernet" w:date="2009-04-06T03:08:00Z">
+        <w:r>
+          <w:t xml:space="preserve">in an already well fleshed-out form, but without any textures. Movement between the islands is still restricted to the jetpack, while a new gadget, the </w:t>
+        </w:r>
+      </w:ins>
+      <w:ins w:id="320" w:author="Janick Bernet" w:date="2009-04-06T03:09:00Z">
+        <w:r>
+          <w:t>flamethrower</w:t>
+        </w:r>
+      </w:ins>
+      <w:ins w:id="321" w:author="Janick Bernet" w:date="2009-04-06T03:08:00Z">
+        <w:r>
+          <w:t xml:space="preserve"> </w:t>
+        </w:r>
+      </w:ins>
+      <w:ins w:id="322" w:author="Janick Bernet" w:date="2009-04-06T03:09:00Z">
+        <w:r>
+          <w:t xml:space="preserve">is available. It can be used to harm players, or islands. The ice-spike aiming has been improved, but is still lacking accuracy. Collision detection is </w:t>
+        </w:r>
+      </w:ins>
+      <w:ins w:id="323" w:author="Janick Bernet" w:date="2009-04-06T03:10:00Z">
+        <w:r>
+          <w:t>only done using simple collision-primitives (cylinders, spheres</w:t>
+        </w:r>
+        <w:r>
+          <w:t xml:space="preserve"> and boxes).</w:t>
+        </w:r>
+      </w:ins>
     </w:p>
     <w:p>
       <w:pPr>
         <w:pStyle w:val="Heading2"/>
-      </w:pPr>
-      <w:bookmarkStart w:id="316" w:name="_Toc225873056"/>
-      <w:bookmarkStart w:id="317" w:name="_Toc225873134"/>
-      <w:r>
-        <w:t>Planning</w:t>
-      </w:r>
-      <w:bookmarkEnd w:id="316"/>
-      <w:bookmarkEnd w:id="317"/>
+        <w:rPr>
+          <w:del w:id="324" w:author="Janick Bernet" w:date="2009-04-06T03:07:00Z"/>
+        </w:rPr>
+      </w:pPr>
+      <w:bookmarkStart w:id="325" w:name="_Toc225873056"/>
+      <w:bookmarkStart w:id="326" w:name="_Toc225873134"/>
+      <w:del w:id="327" w:author="Janick Bernet" w:date="2009-04-06T03:07:00Z">
+        <w:r>
+          <w:delText>Planning</w:delText>
+        </w:r>
+        <w:bookmarkEnd w:id="325"/>
+        <w:bookmarkEnd w:id="326"/>
+      </w:del>
     </w:p>
     <w:p>
-      <w:r>
-        <w:t>Add the planning towards the MS03</w:t>
-      </w:r>
-      <w:r>
-        <w:t>.</w:t>
-      </w:r>
+      <w:pPr>
+        <w:rPr>
+          <w:del w:id="328" w:author="Janick Bernet" w:date="2009-04-06T03:07:00Z"/>
+        </w:rPr>
+      </w:pPr>
+      <w:del w:id="329" w:author="Janick Bernet" w:date="2009-04-06T03:07:00Z">
+        <w:r>
+          <w:delText>Add the planning towards the MS03</w:delText>
+        </w:r>
+        <w:r>
+          <w:delText>.</w:delText>
+        </w:r>
+      </w:del>
     </w:p>
     <w:p>
       <w:pPr>
         <w:pStyle w:val="Heading1"/>
       </w:pPr>
-      <w:bookmarkStart w:id="318" w:name="_Toc225873057"/>
-      <w:bookmarkStart w:id="319" w:name="_Toc225873135"/>
+      <w:bookmarkStart w:id="330" w:name="_Toc225873057"/>
+      <w:bookmarkStart w:id="331" w:name="_Toc225873135"/>
       <w:r>
         <w:t>Week 2: Low Target</w:t>
       </w:r>
       <w:r>
         <w:t xml:space="preserve"> Part 1</w:t>
       </w:r>
-      <w:bookmarkEnd w:id="318"/>
-      <w:bookmarkEnd w:id="319"/>
+      <w:bookmarkEnd w:id="330"/>
+      <w:bookmarkEnd w:id="331"/>
     </w:p>
     <w:p>
-      <w:r>
-        <w:t>The first half of the work towards the low target. Describe achievements, problems, etc.</w:t>
-      </w:r>
+      <w:pPr>
+        <w:pStyle w:val="Heading2"/>
+        <w:rPr>
+          <w:ins w:id="332" w:author="Janick Bernet" w:date="2009-04-06T03:10:00Z"/>
+        </w:rPr>
+      </w:pPr>
+      <w:ins w:id="333" w:author="Janick Bernet" w:date="2009-04-06T03:10:00Z">
+        <w:r>
+          <w:t>Changes</w:t>
+        </w:r>
+      </w:ins>
     </w:p>
     <w:p>
       <w:pPr>
-        <w:pStyle w:val="Heading1"/>
-      </w:pPr>
-      <w:bookmarkStart w:id="320" w:name="_Toc225873058"/>
-      <w:bookmarkStart w:id="321" w:name="_Toc225873136"/>
-      <w:r>
-        <w:t>Week 2: Low Target Part 2</w:t>
-      </w:r>
-      <w:bookmarkEnd w:id="320"/>
-      <w:bookmarkEnd w:id="321"/>
+        <w:jc w:val="left"/>
+        <w:rPr>
+          <w:del w:id="334" w:author="Janick Bernet" w:date="2009-04-06T03:10:00Z"/>
+        </w:rPr>
+        <w:pPrChange w:id="335" w:author="Janick Bernet" w:date="2009-04-06T03:16:00Z">
+          <w:pPr/>
+        </w:pPrChange>
+      </w:pPr>
+      <w:ins w:id="336" w:author="Janick Bernet" w:date="2009-04-06T03:10:00Z">
+        <w:r>
+          <w:t xml:space="preserve">The realistic player model </w:t>
+        </w:r>
+      </w:ins>
+      <w:ins w:id="337" w:author="Janick Bernet" w:date="2009-04-06T03:11:00Z">
+        <w:r>
+          <w:t>(</w:t>
+        </w:r>
+        <w:r>
+          <w:rPr>
+            <w:lang w:eastAsia="de-CH"/>
+          </w:rPr>
+          <w:t>ReqP03</w:t>
+        </w:r>
+        <w:r>
+          <w:rPr>
+            <w:lang w:eastAsia="de-CH"/>
+          </w:rPr>
+          <w:t>)</w:t>
+        </w:r>
+        <w:r>
+          <w:t xml:space="preserve"> </w:t>
+        </w:r>
+      </w:ins>
+      <w:ins w:id="338" w:author="Janick Bernet" w:date="2009-04-06T03:10:00Z">
+        <w:r>
+          <w:t xml:space="preserve">has </w:t>
+        </w:r>
+      </w:ins>
+      <w:ins w:id="339" w:author="Janick Bernet" w:date="2009-04-06T03:12:00Z">
+        <w:r>
+          <w:t xml:space="preserve">been moved to the desirable target, which further delays the direct combat animation (ReqP09). Some additional requirements were introduced, as a result of </w:t>
+        </w:r>
+      </w:ins>
+      <w:ins w:id="340" w:author="Janick Bernet" w:date="2009-04-06T03:13:00Z">
+        <w:r>
+          <w:t>some additional play testing and findings from the prototype</w:t>
+        </w:r>
+      </w:ins>
+      <w:ins w:id="341" w:author="Janick Bernet" w:date="2009-04-06T03:14:00Z">
+        <w:r>
+          <w:t>:</w:t>
+        </w:r>
+      </w:ins>
+      <w:ins w:id="342" w:author="Janick Bernet" w:date="2009-04-06T03:13:00Z">
+        <w:r>
+          <w:t xml:space="preserve"> </w:t>
+        </w:r>
+      </w:ins>
+      <w:ins w:id="343" w:author="Janick Bernet" w:date="2009-04-06T03:14:00Z">
+        <w:r>
+          <w:rPr>
+            <w:lang w:eastAsia="de-CH"/>
+          </w:rPr>
+          <w:t>ReqI14 is a new requirement for a visual indication of an islands health (it should glow when it gets damaged by flamethrower)</w:t>
+        </w:r>
+      </w:ins>
+      <w:ins w:id="344" w:author="Janick Bernet" w:date="2009-04-06T03:15:00Z">
+        <w:r>
+          <w:rPr>
+            <w:lang w:eastAsia="de-CH"/>
+          </w:rPr>
+          <w:t xml:space="preserve">. Similarly ReqP21 is the visual indication of a player’s frozen state (which could also be solved through the HUD). </w:t>
+        </w:r>
+      </w:ins>
+      <w:ins w:id="345" w:author="Janick Bernet" w:date="2009-04-06T03:16:00Z">
+        <w:r>
+          <w:rPr>
+            <w:lang w:eastAsia="de-CH"/>
+          </w:rPr>
+          <w:t xml:space="preserve">Also, ReqP04 Island Attraction, has been extended to also include an easy way to jump from </w:t>
+        </w:r>
+      </w:ins>
+      <w:del w:id="346" w:author="Janick Bernet" w:date="2009-04-06T03:10:00Z">
+        <w:r>
+          <w:delText>The first half of the work towards the low target. Describe achievements, problems, etc.</w:delText>
+        </w:r>
+      </w:del>
     </w:p>
     <w:p>
-      <w:r>
-        <w:t>tbd</w:t>
-      </w:r>
+      <w:pPr>
+        <w:jc w:val="left"/>
+        <w:rPr>
+          <w:del w:id="347" w:author="Janick Bernet" w:date="2009-04-06T03:04:00Z"/>
+        </w:rPr>
+        <w:pPrChange w:id="348" w:author="Janick Bernet" w:date="2009-04-06T03:16:00Z">
+          <w:pPr>
+            <w:pStyle w:val="Heading1"/>
+          </w:pPr>
+        </w:pPrChange>
+      </w:pPr>
+      <w:bookmarkStart w:id="349" w:name="_Toc225873058"/>
+      <w:bookmarkStart w:id="350" w:name="_Toc225873136"/>
+      <w:del w:id="351" w:author="Janick Bernet" w:date="2009-04-06T03:04:00Z">
+        <w:r>
+          <w:delText>Week 2: Low Target Part 2</w:delText>
+        </w:r>
+        <w:bookmarkEnd w:id="349"/>
+        <w:bookmarkEnd w:id="350"/>
+      </w:del>
     </w:p>
     <w:p>
       <w:pPr>
         <w:jc w:val="left"/>
-      </w:pPr>
-      <w:r>
-        <w:br w:type="page"/>
-      </w:r>
+        <w:rPr>
+          <w:del w:id="352" w:author="Janick Bernet" w:date="2009-04-06T03:04:00Z"/>
+        </w:rPr>
+        <w:pPrChange w:id="353" w:author="Janick Bernet" w:date="2009-04-06T03:16:00Z">
+          <w:pPr/>
+        </w:pPrChange>
+      </w:pPr>
+      <w:del w:id="354" w:author="Janick Bernet" w:date="2009-04-06T03:04:00Z">
+        <w:r>
+          <w:delText>tbd</w:delText>
+        </w:r>
+      </w:del>
     </w:p>
     <w:p>
       <w:pPr>
+        <w:jc w:val="left"/>
+      </w:pPr>
+      <w:del w:id="355" w:author="Janick Bernet" w:date="2009-04-06T03:16:00Z">
+        <w:r>
+          <w:br w:type="page"/>
+        </w:r>
+      </w:del>
+    </w:p>
+    <w:p>
+      <w:pPr>
+        <w:pStyle w:val="Heading2"/>
+        <w:rPr>
+          <w:ins w:id="356" w:author="Janick Bernet" w:date="2009-04-06T03:18:00Z"/>
+        </w:rPr>
+      </w:pPr>
+      <w:ins w:id="357" w:author="Janick Bernet" w:date="2009-04-06T03:17:00Z">
+        <w:r>
+          <w:t>achievement</w:t>
+        </w:r>
+        <w:r>
+          <w:t>s</w:t>
+        </w:r>
+      </w:ins>
+    </w:p>
+    <w:p>
+      <w:pPr>
+        <w:rPr>
+          <w:ins w:id="358" w:author="Janick Bernet" w:date="2009-04-06T03:20:00Z"/>
+        </w:rPr>
+        <w:pPrChange w:id="359" w:author="Janick Bernet" w:date="2009-04-06T03:18:00Z">
+          <w:pPr>
+            <w:pStyle w:val="Heading2"/>
+          </w:pPr>
+        </w:pPrChange>
+      </w:pPr>
+      <w:ins w:id="360" w:author="Janick Bernet" w:date="2009-04-06T03:18:00Z">
+        <w:r>
+          <w:t>The game made a huge step forward in the visual department compared to the functional minimum.</w:t>
+        </w:r>
+      </w:ins>
+      <w:ins w:id="361" w:author="Janick Bernet" w:date="2009-04-06T03:19:00Z">
+        <w:r>
+          <w:t xml:space="preserve"> But also the problems of island travel have been addressed and quite successfully so in the form of island jump. T</w:t>
+        </w:r>
+      </w:ins>
+      <w:ins w:id="362" w:author="Janick Bernet" w:date="2009-04-06T03:20:00Z">
+        <w:r>
+          <w:t>he collision detection is also much finer grained compared to the simple primitives of Milestone 2.</w:t>
+        </w:r>
+      </w:ins>
+      <w:ins w:id="363" w:author="Janick Bernet" w:date="2009-04-06T03:18:00Z">
+        <w:r>
+          <w:t xml:space="preserve"> </w:t>
+        </w:r>
+      </w:ins>
+      <w:ins w:id="364" w:author="Janick Bernet" w:date="2009-04-06T03:20:00Z">
+        <w:r>
+          <w:t>Those changes are in detail:</w:t>
+        </w:r>
+      </w:ins>
+    </w:p>
+    <w:p>
+      <w:pPr>
+        <w:pStyle w:val="ListParagraph"/>
+        <w:numPr>
+          <w:ilvl w:val="0"/>
+          <w:numId w:val="13"/>
+        </w:numPr>
+        <w:rPr>
+          <w:ins w:id="365" w:author="Janick Bernet" w:date="2009-04-06T03:23:00Z"/>
+        </w:rPr>
+        <w:pPrChange w:id="366" w:author="Janick Bernet" w:date="2009-04-06T03:20:00Z">
+          <w:pPr>
+            <w:pStyle w:val="Heading2"/>
+          </w:pPr>
+        </w:pPrChange>
+      </w:pPr>
+      <w:ins w:id="367" w:author="Janick Bernet" w:date="2009-04-06T03:20:00Z">
+        <w:r>
+          <w:t xml:space="preserve">ReqL03: A shader </w:t>
+        </w:r>
+      </w:ins>
+      <w:ins w:id="368" w:author="Janick Bernet" w:date="2009-04-06T03:21:00Z">
+        <w:r>
+          <w:t>for realistic Lava rendering has been written, which is described</w:t>
+        </w:r>
+      </w:ins>
+      <w:ins w:id="369" w:author="Janick Bernet" w:date="2009-04-06T03:22:00Z">
+        <w:r>
+          <w:t xml:space="preserve"> in-depth under the corresponding section.</w:t>
+        </w:r>
+      </w:ins>
+    </w:p>
+    <w:p>
+      <w:pPr>
+        <w:pStyle w:val="ListParagraph"/>
+        <w:numPr>
+          <w:ilvl w:val="0"/>
+          <w:numId w:val="13"/>
+        </w:numPr>
+        <w:rPr>
+          <w:ins w:id="370" w:author="Janick Bernet" w:date="2009-04-06T03:24:00Z"/>
+        </w:rPr>
+        <w:pPrChange w:id="371" w:author="Janick Bernet" w:date="2009-04-06T03:20:00Z">
+          <w:pPr>
+            <w:pStyle w:val="Heading2"/>
+          </w:pPr>
+        </w:pPrChange>
+      </w:pPr>
+      <w:ins w:id="372" w:author="Janick Bernet" w:date="2009-04-06T03:23:00Z">
+        <w:r>
+          <w:t xml:space="preserve">ReqPi03: More sophisticated pillar models have been included, </w:t>
+        </w:r>
+      </w:ins>
+      <w:ins w:id="373" w:author="Janick Bernet" w:date="2009-04-06T03:24:00Z">
+        <w:r>
+          <w:t>though they are not textured yet.</w:t>
+        </w:r>
+      </w:ins>
+    </w:p>
+    <w:p>
+      <w:pPr>
+        <w:pStyle w:val="ListParagraph"/>
+        <w:numPr>
+          <w:ilvl w:val="0"/>
+          <w:numId w:val="13"/>
+        </w:numPr>
+        <w:rPr>
+          <w:ins w:id="374" w:author="Janick Bernet" w:date="2009-04-06T03:24:00Z"/>
+        </w:rPr>
+        <w:pPrChange w:id="375" w:author="Janick Bernet" w:date="2009-04-06T03:20:00Z">
+          <w:pPr>
+            <w:pStyle w:val="Heading2"/>
+          </w:pPr>
+        </w:pPrChange>
+      </w:pPr>
+      <w:ins w:id="376" w:author="Janick Bernet" w:date="2009-04-06T03:24:00Z">
+        <w:r>
+          <w:t>ReqI03: Three different island models have been included.</w:t>
+        </w:r>
+      </w:ins>
+    </w:p>
+    <w:p>
+      <w:pPr>
+        <w:pStyle w:val="ListParagraph"/>
+        <w:numPr>
+          <w:ilvl w:val="0"/>
+          <w:numId w:val="13"/>
+        </w:numPr>
+        <w:rPr>
+          <w:ins w:id="377" w:author="Janick Bernet" w:date="2009-04-06T03:25:00Z"/>
+        </w:rPr>
+        <w:pPrChange w:id="378" w:author="Janick Bernet" w:date="2009-04-06T03:20:00Z">
+          <w:pPr>
+            <w:pStyle w:val="Heading2"/>
+          </w:pPr>
+        </w:pPrChange>
+      </w:pPr>
+      <w:ins w:id="379" w:author="Janick Bernet" w:date="2009-04-06T03:25:00Z">
+        <w:r>
+          <w:t>ReqUI04: An in-game menu has been added which will allow the selection of maps and players.</w:t>
+        </w:r>
+      </w:ins>
+    </w:p>
+    <w:p>
+      <w:pPr>
+        <w:pStyle w:val="ListParagraph"/>
+        <w:numPr>
+          <w:ilvl w:val="0"/>
+          <w:numId w:val="13"/>
+        </w:numPr>
+        <w:rPr>
+          <w:ins w:id="380" w:author="Janick Bernet" w:date="2009-04-06T03:27:00Z"/>
+        </w:rPr>
+        <w:pPrChange w:id="381" w:author="Janick Bernet" w:date="2009-04-06T03:20:00Z">
+          <w:pPr>
+            <w:pStyle w:val="Heading2"/>
+          </w:pPr>
+        </w:pPrChange>
+      </w:pPr>
+      <w:ins w:id="382" w:author="Janick Bernet" w:date="2009-04-06T03:26:00Z">
+        <w:r>
+          <w:t xml:space="preserve">ReqP04: Islands can be selected using the right analog stick; </w:t>
+        </w:r>
+      </w:ins>
+      <w:ins w:id="383" w:author="Janick Bernet" w:date="2009-04-06T03:27:00Z">
+        <w:r>
+          <w:t>the closest island in the direction the stick points at is selected and the player can attract that island by pressing the right trigger. He can jump to that island by pressing the left trigger.</w:t>
+        </w:r>
+      </w:ins>
+    </w:p>
+    <w:p>
+      <w:pPr>
+        <w:pStyle w:val="ListParagraph"/>
+        <w:numPr>
+          <w:ilvl w:val="0"/>
+          <w:numId w:val="13"/>
+        </w:numPr>
+        <w:rPr>
+          <w:ins w:id="384" w:author="Janick Bernet" w:date="2009-04-06T03:28:00Z"/>
+        </w:rPr>
+        <w:pPrChange w:id="385" w:author="Janick Bernet" w:date="2009-04-06T03:20:00Z">
+          <w:pPr>
+            <w:pStyle w:val="Heading2"/>
+          </w:pPr>
+        </w:pPrChange>
+      </w:pPr>
+      <w:ins w:id="386" w:author="Janick Bernet" w:date="2009-04-06T03:27:00Z">
+        <w:r>
+          <w:t xml:space="preserve">ReqP05: A player can walk </w:t>
+        </w:r>
+      </w:ins>
+      <w:ins w:id="387" w:author="Janick Bernet" w:date="2009-04-06T03:28:00Z">
+        <w:r>
+          <w:t>–</w:t>
+        </w:r>
+      </w:ins>
+      <w:ins w:id="388" w:author="Janick Bernet" w:date="2009-04-06T03:27:00Z">
+        <w:r>
+          <w:t xml:space="preserve"> or </w:t>
+        </w:r>
+      </w:ins>
+      <w:ins w:id="389" w:author="Janick Bernet" w:date="2009-04-06T03:28:00Z">
+        <w:r>
+          <w:t xml:space="preserve">fly using the jetpack </w:t>
+        </w:r>
+        <w:r>
+          <w:t>–</w:t>
+        </w:r>
+        <w:r>
+          <w:t xml:space="preserve"> to an attracted island.</w:t>
+        </w:r>
+      </w:ins>
+    </w:p>
+    <w:p>
+      <w:pPr>
+        <w:pStyle w:val="ListParagraph"/>
+        <w:numPr>
+          <w:ilvl w:val="0"/>
+          <w:numId w:val="13"/>
+        </w:numPr>
+        <w:rPr>
+          <w:ins w:id="390" w:author="Janick Bernet" w:date="2009-04-06T03:28:00Z"/>
+        </w:rPr>
+        <w:pPrChange w:id="391" w:author="Janick Bernet" w:date="2009-04-06T03:20:00Z">
+          <w:pPr>
+            <w:pStyle w:val="Heading2"/>
+          </w:pPr>
+        </w:pPrChange>
+      </w:pPr>
+      <w:ins w:id="392" w:author="Janick Bernet" w:date="2009-04-06T03:28:00Z">
+        <w:r>
+          <w:t>ReqI13: Power-ups re-spawn on a random island a random amount of time after consumption.</w:t>
+        </w:r>
+      </w:ins>
+    </w:p>
+    <w:p>
+      <w:pPr>
+        <w:pStyle w:val="Heading2"/>
+        <w:rPr>
+          <w:ins w:id="393" w:author="Janick Bernet" w:date="2009-04-06T03:28:00Z"/>
+        </w:rPr>
+      </w:pPr>
+      <w:ins w:id="394" w:author="Janick Bernet" w:date="2009-04-06T03:28:00Z">
+        <w:r>
+          <w:t>Problems</w:t>
+        </w:r>
+      </w:ins>
+    </w:p>
+    <w:p>
+      <w:pPr>
+        <w:rPr>
+          <w:ins w:id="395" w:author="Janick Bernet" w:date="2009-04-06T03:28:00Z"/>
+        </w:rPr>
+        <w:pPrChange w:id="396" w:author="Janick Bernet" w:date="2009-04-06T03:28:00Z">
+          <w:pPr>
+            <w:pStyle w:val="Heading2"/>
+          </w:pPr>
+        </w:pPrChange>
+      </w:pPr>
+      <w:ins w:id="397" w:author="Janick Bernet" w:date="2009-04-06T03:28:00Z">
+        <w:r>
+          <w:t>Some problems still remain, such as:</w:t>
+        </w:r>
+      </w:ins>
+    </w:p>
+    <w:p>
+      <w:pPr>
+        <w:pStyle w:val="ListParagraph"/>
+        <w:numPr>
+          <w:ilvl w:val="0"/>
+          <w:numId w:val="14"/>
+        </w:numPr>
+        <w:rPr>
+          <w:ins w:id="398" w:author="Janick Bernet" w:date="2009-04-06T03:30:00Z"/>
+        </w:rPr>
+        <w:pPrChange w:id="399" w:author="Janick Bernet" w:date="2009-04-06T03:29:00Z">
+          <w:pPr>
+            <w:pStyle w:val="Heading2"/>
+          </w:pPr>
+        </w:pPrChange>
+      </w:pPr>
+      <w:ins w:id="400" w:author="Janick Bernet" w:date="2009-04-06T03:29:00Z">
+        <w:r>
+          <w:t xml:space="preserve">The collision response for standing on top of an island has some flaws; it can happen that a player oscillates on top of an island or gets set on top although he collided with the </w:t>
+        </w:r>
+      </w:ins>
+      <w:ins w:id="401" w:author="Janick Bernet" w:date="2009-04-06T03:30:00Z">
+        <w:r>
+          <w:t>island</w:t>
+        </w:r>
+        <w:r>
+          <w:t>’</w:t>
+        </w:r>
+        <w:r>
+          <w:t>s border.</w:t>
+        </w:r>
+      </w:ins>
+    </w:p>
+    <w:p>
+      <w:pPr>
+        <w:pStyle w:val="ListParagraph"/>
+        <w:numPr>
+          <w:ilvl w:val="0"/>
+          <w:numId w:val="14"/>
+        </w:numPr>
+        <w:rPr>
+          <w:ins w:id="402" w:author="Janick Bernet" w:date="2009-04-06T03:31:00Z"/>
+        </w:rPr>
+        <w:pPrChange w:id="403" w:author="Janick Bernet" w:date="2009-04-06T03:29:00Z">
+          <w:pPr>
+            <w:pStyle w:val="Heading2"/>
+          </w:pPr>
+        </w:pPrChange>
+      </w:pPr>
+      <w:ins w:id="404" w:author="Janick Bernet" w:date="2009-04-06T03:30:00Z">
+        <w:r>
+          <w:lastRenderedPageBreak/>
+          <w:t>Islands don</w:t>
+        </w:r>
+        <w:r>
+          <w:t>’</w:t>
+        </w:r>
+        <w:r>
+          <w:t xml:space="preserve">t collide with the </w:t>
+        </w:r>
+        <w:r>
+          <w:t xml:space="preserve">cave at the back, nor are they stopped from leaving the screen </w:t>
+        </w:r>
+      </w:ins>
+      <w:ins w:id="405" w:author="Janick Bernet" w:date="2009-04-06T03:31:00Z">
+        <w:r>
+          <w:t>to the left, right or bottom.</w:t>
+        </w:r>
+      </w:ins>
+    </w:p>
+    <w:p>
+      <w:pPr>
+        <w:pStyle w:val="ListParagraph"/>
+        <w:numPr>
+          <w:ilvl w:val="0"/>
+          <w:numId w:val="14"/>
+        </w:numPr>
+        <w:rPr>
+          <w:ins w:id="406" w:author="Janick Bernet" w:date="2009-04-06T03:17:00Z"/>
+          <w:rPrChange w:id="407" w:author="Janick Bernet" w:date="2009-04-06T03:18:00Z">
+            <w:rPr>
+              <w:ins w:id="408" w:author="Janick Bernet" w:date="2009-04-06T03:17:00Z"/>
+            </w:rPr>
+          </w:rPrChange>
+        </w:rPr>
+        <w:pPrChange w:id="409" w:author="Janick Bernet" w:date="2009-04-06T03:29:00Z">
+          <w:pPr>
+            <w:pStyle w:val="Heading2"/>
+          </w:pPr>
+        </w:pPrChange>
+      </w:pPr>
+      <w:ins w:id="410" w:author="Janick Bernet" w:date="2009-04-06T03:31:00Z">
+        <w:r>
+          <w:t>On island attraction some collision response is not correct; islands can sometimes go through pillars.</w:t>
+        </w:r>
+      </w:ins>
+    </w:p>
+    <w:p>
+      <w:pPr>
         <w:pStyle w:val="Title"/>
         <w:jc w:val="left"/>
-      </w:pPr>
-      <w:r>
-        <w:lastRenderedPageBreak/>
-        <w:fldChar w:fldCharType="begin"/>
-      </w:r>
-      <w:r>
-        <w:instrText xml:space="preserve"> INCLUDETEXT "E:\\Projekte\\eth_magma\\trunk\\documentation\\chapter4_alpha_release.docx" </w:instrText>
-      </w:r>
-      <w:r>
-        <w:fldChar w:fldCharType="separate"/>
-      </w:r>
-      <w:bookmarkStart w:id="322" w:name="_Toc225873137"/>
-      <w:bookmarkStart w:id="323" w:name="_Toc225873059"/>
-      <w:r>
-        <w:t>Part 4 – Alpha Release</w:t>
-      </w:r>
-      <w:bookmarkEnd w:id="322"/>
-      <w:bookmarkEnd w:id="323"/>
+        <w:rPr>
+          <w:del w:id="411" w:author="Janick Bernet" w:date="2009-04-06T03:32:00Z"/>
+        </w:rPr>
+      </w:pPr>
+      <w:del w:id="412" w:author="Janick Bernet" w:date="2009-04-06T03:32:00Z">
+        <w:r>
+          <w:fldChar w:fldCharType="begin"/>
+        </w:r>
+        <w:r>
+          <w:delInstrText xml:space="preserve"> INCLUDETEXT "E:\\Projekte\\eth_magma\\trunk\\documentation\\chapter4_alpha_release.docx" </w:delInstrText>
+        </w:r>
+        <w:r>
+          <w:fldChar w:fldCharType="separate"/>
+        </w:r>
+        <w:bookmarkStart w:id="413" w:name="_Toc225873059"/>
+        <w:bookmarkStart w:id="414" w:name="_Toc225873137"/>
+        <w:r>
+          <w:delText>Part 4 – Alpha Release</w:delText>
+        </w:r>
+        <w:bookmarkEnd w:id="413"/>
+        <w:bookmarkEnd w:id="414"/>
+      </w:del>
     </w:p>
     <w:p>
-      <w:r>
-        <w:fldChar w:fldCharType="end"/>
-      </w:r>
+      <w:pPr>
+        <w:rPr>
+          <w:del w:id="415" w:author="Janick Bernet" w:date="2009-04-06T03:32:00Z"/>
+        </w:rPr>
+      </w:pPr>
+      <w:del w:id="416" w:author="Janick Bernet" w:date="2009-04-06T03:32:00Z">
+        <w:r>
+          <w:fldChar w:fldCharType="end"/>
+        </w:r>
+      </w:del>
     </w:p>
     <w:p>
       <w:pPr>
         <w:jc w:val="left"/>
-      </w:pPr>
-      <w:r>
-        <w:br w:type="page"/>
-      </w:r>
+        <w:rPr>
+          <w:del w:id="417" w:author="Janick Bernet" w:date="2009-04-06T03:32:00Z"/>
+        </w:rPr>
+      </w:pPr>
+      <w:del w:id="418" w:author="Janick Bernet" w:date="2009-04-06T03:32:00Z">
+        <w:r>
+          <w:br w:type="page"/>
+        </w:r>
+      </w:del>
     </w:p>
     <w:p>
       <w:pPr>
         <w:pStyle w:val="Title"/>
         <w:jc w:val="left"/>
-      </w:pPr>
-      <w:r>
-        <w:lastRenderedPageBreak/>
-        <w:fldChar w:fldCharType="begin"/>
-      </w:r>
-      <w:r>
-        <w:instrText xml:space="preserve"> INCLUDETEXT "E:\\Projekte\\eth_magma\\trunk\\documentation\\chapter5_playtesting.docx" </w:instrText>
-      </w:r>
-      <w:r>
-        <w:fldChar w:fldCharType="separate"/>
-      </w:r>
-      <w:bookmarkStart w:id="324" w:name="_Toc225873138"/>
-      <w:bookmarkStart w:id="325" w:name="_Toc225873060"/>
-      <w:r>
-        <w:t>Part 5 – Playtesting</w:t>
-      </w:r>
-      <w:bookmarkEnd w:id="324"/>
-      <w:bookmarkEnd w:id="325"/>
+        <w:rPr>
+          <w:del w:id="419" w:author="Janick Bernet" w:date="2009-04-06T03:32:00Z"/>
+        </w:rPr>
+        <w:pPrChange w:id="420" w:author="Janick Bernet" w:date="2009-04-06T03:32:00Z">
+          <w:pPr>
+            <w:pStyle w:val="Title"/>
+            <w:jc w:val="left"/>
+          </w:pPr>
+        </w:pPrChange>
+      </w:pPr>
+      <w:del w:id="421" w:author="Janick Bernet" w:date="2009-04-06T03:32:00Z">
+        <w:r>
+          <w:fldChar w:fldCharType="begin"/>
+        </w:r>
+        <w:r>
+          <w:delInstrText xml:space="preserve"> INCLUDETEXT "E:\\Projekte\\eth_magma\\trunk\\documentation\\chapter5_playtesting.docx" </w:delInstrText>
+        </w:r>
+        <w:r>
+          <w:fldChar w:fldCharType="separate"/>
+        </w:r>
+        <w:bookmarkStart w:id="422" w:name="_Toc225873060"/>
+        <w:bookmarkStart w:id="423" w:name="_Toc225873138"/>
+        <w:r>
+          <w:delText>Part 5 – Playtesting</w:delText>
+        </w:r>
+        <w:bookmarkEnd w:id="422"/>
+        <w:bookmarkEnd w:id="423"/>
+      </w:del>
     </w:p>
     <w:p>
-      <w:r>
-        <w:fldChar w:fldCharType="end"/>
-      </w:r>
+      <w:pPr>
+        <w:pStyle w:val="Title"/>
+        <w:jc w:val="left"/>
+        <w:rPr>
+          <w:del w:id="424" w:author="Janick Bernet" w:date="2009-04-06T03:32:00Z"/>
+        </w:rPr>
+        <w:pPrChange w:id="425" w:author="Janick Bernet" w:date="2009-04-06T03:32:00Z">
+          <w:pPr/>
+        </w:pPrChange>
+      </w:pPr>
+      <w:del w:id="426" w:author="Janick Bernet" w:date="2009-04-06T03:32:00Z">
+        <w:r>
+          <w:fldChar w:fldCharType="end"/>
+        </w:r>
+      </w:del>
     </w:p>
     <w:p>
       <w:pPr>
+        <w:pStyle w:val="Title"/>
         <w:jc w:val="left"/>
-      </w:pPr>
-      <w:r>
-        <w:br w:type="page"/>
-      </w:r>
+        <w:rPr>
+          <w:del w:id="427" w:author="Janick Bernet" w:date="2009-04-06T03:32:00Z"/>
+        </w:rPr>
+        <w:pPrChange w:id="428" w:author="Janick Bernet" w:date="2009-04-06T03:32:00Z">
+          <w:pPr>
+            <w:jc w:val="left"/>
+          </w:pPr>
+        </w:pPrChange>
+      </w:pPr>
+      <w:del w:id="429" w:author="Janick Bernet" w:date="2009-04-06T03:32:00Z">
+        <w:r>
+          <w:br w:type="page"/>
+        </w:r>
+      </w:del>
     </w:p>
     <w:p>
       <w:pPr>
         <w:pStyle w:val="Title"/>
         <w:jc w:val="left"/>
-      </w:pPr>
-      <w:r>
-        <w:lastRenderedPageBreak/>
-        <w:fldChar w:fldCharType="begin"/>
-      </w:r>
-      <w:r>
-        <w:instrText xml:space="preserve"> INCLUDETEXT "E:\\Projekte\\eth_magma\\trunk\\documentation\\chapter6_public_presentation_and_conclusion.docx" </w:instrText>
-      </w:r>
-      <w:r>
-        <w:fldChar w:fldCharType="separate"/>
-      </w:r>
-      <w:bookmarkStart w:id="326" w:name="_Toc225873139"/>
-      <w:bookmarkStart w:id="327" w:name="_Toc225873061"/>
-      <w:r>
-        <w:t>Part 6 – Public Presentation and Conclusion</w:t>
-      </w:r>
-      <w:bookmarkEnd w:id="326"/>
-      <w:bookmarkEnd w:id="327"/>
+        <w:rPr>
+          <w:del w:id="430" w:author="Janick Bernet" w:date="2009-04-06T03:32:00Z"/>
+        </w:rPr>
+        <w:pPrChange w:id="431" w:author="Janick Bernet" w:date="2009-04-06T03:32:00Z">
+          <w:pPr>
+            <w:pStyle w:val="Title"/>
+            <w:jc w:val="left"/>
+          </w:pPr>
+        </w:pPrChange>
+      </w:pPr>
+      <w:del w:id="432" w:author="Janick Bernet" w:date="2009-04-06T03:32:00Z">
+        <w:r>
+          <w:fldChar w:fldCharType="begin"/>
+        </w:r>
+        <w:r>
+          <w:delInstrText xml:space="preserve"> INCLUDETEXT "E:\\Projekte\\eth_magma\\trunk\\documentation\\chapter6_public_presentation_and_conclusion.docx" </w:delInstrText>
+        </w:r>
+        <w:r>
+          <w:fldChar w:fldCharType="separate"/>
+        </w:r>
+        <w:bookmarkStart w:id="433" w:name="_Toc225873061"/>
+        <w:bookmarkStart w:id="434" w:name="_Toc225873139"/>
+        <w:r>
+          <w:delText>Part 6 – Public Presentation and Conclusion</w:delText>
+        </w:r>
+        <w:bookmarkEnd w:id="433"/>
+        <w:bookmarkEnd w:id="434"/>
+      </w:del>
     </w:p>
     <w:p>
-      <w:r>
-        <w:fldChar w:fldCharType="end"/>
-      </w:r>
+      <w:pPr>
+        <w:pStyle w:val="Title"/>
+        <w:jc w:val="left"/>
+        <w:rPr>
+          <w:del w:id="435" w:author="Janick Bernet" w:date="2009-04-06T03:32:00Z"/>
+        </w:rPr>
+        <w:pPrChange w:id="436" w:author="Janick Bernet" w:date="2009-04-06T03:32:00Z">
+          <w:pPr/>
+        </w:pPrChange>
+      </w:pPr>
+      <w:del w:id="437" w:author="Janick Bernet" w:date="2009-04-06T03:32:00Z">
+        <w:r>
+          <w:fldChar w:fldCharType="end"/>
+        </w:r>
+      </w:del>
     </w:p>
-    <w:p/>
+    <w:p>
+      <w:pPr>
+        <w:pStyle w:val="Title"/>
+        <w:jc w:val="left"/>
+        <w:pPrChange w:id="438" w:author="Janick Bernet" w:date="2009-04-06T03:32:00Z">
+          <w:pPr/>
+        </w:pPrChange>
+      </w:pPr>
+    </w:p>
     <w:sectPr>
       <w:footerReference w:type="even" r:id="rId23"/>
       <w:footerReference w:type="default" r:id="rId24"/>
@@ -27521,6 +28148,119 @@
 <file path=word/numbering.xml><?xml version="1.0" encoding="utf-8"?>
 <w:numbering xmlns:ve="http://schemas.openxmlformats.org/markup-compatibility/2006" xmlns:o="urn:schemas-microsoft-com:office:office" xmlns:r="http://schemas.openxmlformats.org/officeDocument/2006/relationships" xmlns:m="http://schemas.openxmlformats.org/officeDocument/2006/math" xmlns:v="urn:schemas-microsoft-com:vml" xmlns:wp="http://schemas.openxmlformats.org/drawingml/2006/wordprocessingDrawing" xmlns:w10="urn:schemas-microsoft-com:office:word" xmlns:w="http://schemas.openxmlformats.org/wordprocessingml/2006/main" xmlns:wne="http://schemas.microsoft.com/office/word/2006/wordml">
   <w:abstractNum w:abstractNumId="0">
+    <w:nsid w:val="0D8E21BC"/>
+    <w:multiLevelType w:val="hybridMultilevel"/>
+    <w:tmpl w:val="BA606B88"/>
+    <w:lvl w:ilvl="0" w:tplc="08070001">
+      <w:start w:val="1"/>
+      <w:numFmt w:val="bullet"/>
+      <w:lvlText w:val=""/>
+      <w:lvlJc w:val="left"/>
+      <w:pPr>
+        <w:ind w:left="720" w:hanging="360"/>
+      </w:pPr>
+      <w:rPr>
+        <w:rFonts w:ascii="Symbol" w:hAnsi="Symbol" w:hint="default"/>
+      </w:rPr>
+    </w:lvl>
+    <w:lvl w:ilvl="1" w:tplc="08070003" w:tentative="1">
+      <w:start w:val="1"/>
+      <w:numFmt w:val="bullet"/>
+      <w:lvlText w:val="o"/>
+      <w:lvlJc w:val="left"/>
+      <w:pPr>
+        <w:ind w:left="1440" w:hanging="360"/>
+      </w:pPr>
+      <w:rPr>
+        <w:rFonts w:ascii="Courier New" w:hAnsi="Courier New" w:cs="Courier New" w:hint="default"/>
+      </w:rPr>
+    </w:lvl>
+    <w:lvl w:ilvl="2" w:tplc="08070005" w:tentative="1">
+      <w:start w:val="1"/>
+      <w:numFmt w:val="bullet"/>
+      <w:lvlText w:val=""/>
+      <w:lvlJc w:val="left"/>
+      <w:pPr>
+        <w:ind w:left="2160" w:hanging="360"/>
+      </w:pPr>
+      <w:rPr>
+        <w:rFonts w:ascii="Wingdings" w:hAnsi="Wingdings" w:hint="default"/>
+      </w:rPr>
+    </w:lvl>
+    <w:lvl w:ilvl="3" w:tplc="08070001" w:tentative="1">
+      <w:start w:val="1"/>
+      <w:numFmt w:val="bullet"/>
+      <w:lvlText w:val=""/>
+      <w:lvlJc w:val="left"/>
+      <w:pPr>
+        <w:ind w:left="2880" w:hanging="360"/>
+      </w:pPr>
+      <w:rPr>
+        <w:rFonts w:ascii="Symbol" w:hAnsi="Symbol" w:hint="default"/>
+      </w:rPr>
+    </w:lvl>
+    <w:lvl w:ilvl="4" w:tplc="08070003" w:tentative="1">
+      <w:start w:val="1"/>
+      <w:numFmt w:val="bullet"/>
+      <w:lvlText w:val="o"/>
+      <w:lvlJc w:val="left"/>
+      <w:pPr>
+        <w:ind w:left="3600" w:hanging="360"/>
+      </w:pPr>
+      <w:rPr>
+        <w:rFonts w:ascii="Courier New" w:hAnsi="Courier New" w:cs="Courier New" w:hint="default"/>
+      </w:rPr>
+    </w:lvl>
+    <w:lvl w:ilvl="5" w:tplc="08070005" w:tentative="1">
+      <w:start w:val="1"/>
+      <w:numFmt w:val="bullet"/>
+      <w:lvlText w:val=""/>
+      <w:lvlJc w:val="left"/>
+      <w:pPr>
+        <w:ind w:left="4320" w:hanging="360"/>
+      </w:pPr>
+      <w:rPr>
+        <w:rFonts w:ascii="Wingdings" w:hAnsi="Wingdings" w:hint="default"/>
+      </w:rPr>
+    </w:lvl>
+    <w:lvl w:ilvl="6" w:tplc="08070001" w:tentative="1">
+      <w:start w:val="1"/>
+      <w:numFmt w:val="bullet"/>
+      <w:lvlText w:val=""/>
+      <w:lvlJc w:val="left"/>
+      <w:pPr>
+        <w:ind w:left="5040" w:hanging="360"/>
+      </w:pPr>
+      <w:rPr>
+        <w:rFonts w:ascii="Symbol" w:hAnsi="Symbol" w:hint="default"/>
+      </w:rPr>
+    </w:lvl>
+    <w:lvl w:ilvl="7" w:tplc="08070003" w:tentative="1">
+      <w:start w:val="1"/>
+      <w:numFmt w:val="bullet"/>
+      <w:lvlText w:val="o"/>
+      <w:lvlJc w:val="left"/>
+      <w:pPr>
+        <w:ind w:left="5760" w:hanging="360"/>
+      </w:pPr>
+      <w:rPr>
+        <w:rFonts w:ascii="Courier New" w:hAnsi="Courier New" w:cs="Courier New" w:hint="default"/>
+      </w:rPr>
+    </w:lvl>
+    <w:lvl w:ilvl="8" w:tplc="08070005" w:tentative="1">
+      <w:start w:val="1"/>
+      <w:numFmt w:val="bullet"/>
+      <w:lvlText w:val=""/>
+      <w:lvlJc w:val="left"/>
+      <w:pPr>
+        <w:ind w:left="6480" w:hanging="360"/>
+      </w:pPr>
+      <w:rPr>
+        <w:rFonts w:ascii="Wingdings" w:hAnsi="Wingdings" w:hint="default"/>
+      </w:rPr>
+    </w:lvl>
+  </w:abstractNum>
+  <w:abstractNum w:abstractNumId="1">
     <w:nsid w:val="19FC03B5"/>
     <w:multiLevelType w:val="multilevel"/>
     <w:tmpl w:val="BFFCA90C"/>
@@ -27669,7 +28409,7 @@
       </w:rPr>
     </w:lvl>
   </w:abstractNum>
-  <w:abstractNum w:abstractNumId="1">
+  <w:abstractNum w:abstractNumId="2">
     <w:nsid w:val="1DB14469"/>
     <w:multiLevelType w:val="multilevel"/>
     <w:tmpl w:val="D17885E6"/>
@@ -27818,7 +28558,7 @@
       </w:rPr>
     </w:lvl>
   </w:abstractNum>
-  <w:abstractNum w:abstractNumId="2">
+  <w:abstractNum w:abstractNumId="3">
     <w:nsid w:val="1DF86545"/>
     <w:multiLevelType w:val="hybridMultilevel"/>
     <w:tmpl w:val="A2BEC3C6"/>
@@ -27931,7 +28671,7 @@
       </w:rPr>
     </w:lvl>
   </w:abstractNum>
-  <w:abstractNum w:abstractNumId="3">
+  <w:abstractNum w:abstractNumId="4">
     <w:nsid w:val="230064A5"/>
     <w:multiLevelType w:val="multilevel"/>
     <w:tmpl w:val="9DB4759E"/>
@@ -28080,7 +28820,7 @@
       </w:rPr>
     </w:lvl>
   </w:abstractNum>
-  <w:abstractNum w:abstractNumId="4">
+  <w:abstractNum w:abstractNumId="5">
     <w:nsid w:val="36731B9E"/>
     <w:multiLevelType w:val="multilevel"/>
     <w:tmpl w:val="BFFCA90C"/>
@@ -28229,7 +28969,7 @@
       </w:rPr>
     </w:lvl>
   </w:abstractNum>
-  <w:abstractNum w:abstractNumId="5">
+  <w:abstractNum w:abstractNumId="6">
     <w:nsid w:val="44A76C67"/>
     <w:multiLevelType w:val="hybridMultilevel"/>
     <w:tmpl w:val="FCE68A5C"/>
@@ -28342,7 +29082,7 @@
       </w:rPr>
     </w:lvl>
   </w:abstractNum>
-  <w:abstractNum w:abstractNumId="6">
+  <w:abstractNum w:abstractNumId="7">
     <w:nsid w:val="481F0451"/>
     <w:multiLevelType w:val="hybridMultilevel"/>
     <w:tmpl w:val="76FAB4E0"/>
@@ -28455,7 +29195,7 @@
       </w:rPr>
     </w:lvl>
   </w:abstractNum>
-  <w:abstractNum w:abstractNumId="7">
+  <w:abstractNum w:abstractNumId="8">
     <w:nsid w:val="495B600E"/>
     <w:multiLevelType w:val="hybridMultilevel"/>
     <w:tmpl w:val="9432C990"/>
@@ -28568,7 +29308,7 @@
       </w:rPr>
     </w:lvl>
   </w:abstractNum>
-  <w:abstractNum w:abstractNumId="8">
+  <w:abstractNum w:abstractNumId="9">
     <w:nsid w:val="4AD87623"/>
     <w:multiLevelType w:val="multilevel"/>
     <w:tmpl w:val="BFFCA90C"/>
@@ -28717,7 +29457,7 @@
       </w:rPr>
     </w:lvl>
   </w:abstractNum>
-  <w:abstractNum w:abstractNumId="9">
+  <w:abstractNum w:abstractNumId="10">
     <w:nsid w:val="53D562CC"/>
     <w:multiLevelType w:val="hybridMultilevel"/>
     <w:tmpl w:val="FF9E1794"/>
@@ -28830,7 +29570,7 @@
       </w:rPr>
     </w:lvl>
   </w:abstractNum>
-  <w:abstractNum w:abstractNumId="10">
+  <w:abstractNum w:abstractNumId="11">
     <w:nsid w:val="5421469F"/>
     <w:multiLevelType w:val="multilevel"/>
     <w:tmpl w:val="1388AD80"/>
@@ -28970,7 +29710,7 @@
       </w:rPr>
     </w:lvl>
   </w:abstractNum>
-  <w:abstractNum w:abstractNumId="11">
+  <w:abstractNum w:abstractNumId="12">
     <w:nsid w:val="5A604CA7"/>
     <w:multiLevelType w:val="hybridMultilevel"/>
     <w:tmpl w:val="D5744572"/>
@@ -29083,41 +29823,160 @@
       </w:rPr>
     </w:lvl>
   </w:abstractNum>
+  <w:abstractNum w:abstractNumId="13">
+    <w:nsid w:val="724469FE"/>
+    <w:multiLevelType w:val="hybridMultilevel"/>
+    <w:tmpl w:val="FE66433C"/>
+    <w:lvl w:ilvl="0" w:tplc="08070001">
+      <w:start w:val="1"/>
+      <w:numFmt w:val="bullet"/>
+      <w:lvlText w:val=""/>
+      <w:lvlJc w:val="left"/>
+      <w:pPr>
+        <w:ind w:left="720" w:hanging="360"/>
+      </w:pPr>
+      <w:rPr>
+        <w:rFonts w:ascii="Symbol" w:hAnsi="Symbol" w:hint="default"/>
+      </w:rPr>
+    </w:lvl>
+    <w:lvl w:ilvl="1" w:tplc="08070003" w:tentative="1">
+      <w:start w:val="1"/>
+      <w:numFmt w:val="bullet"/>
+      <w:lvlText w:val="o"/>
+      <w:lvlJc w:val="left"/>
+      <w:pPr>
+        <w:ind w:left="1440" w:hanging="360"/>
+      </w:pPr>
+      <w:rPr>
+        <w:rFonts w:ascii="Courier New" w:hAnsi="Courier New" w:cs="Courier New" w:hint="default"/>
+      </w:rPr>
+    </w:lvl>
+    <w:lvl w:ilvl="2" w:tplc="08070005" w:tentative="1">
+      <w:start w:val="1"/>
+      <w:numFmt w:val="bullet"/>
+      <w:lvlText w:val=""/>
+      <w:lvlJc w:val="left"/>
+      <w:pPr>
+        <w:ind w:left="2160" w:hanging="360"/>
+      </w:pPr>
+      <w:rPr>
+        <w:rFonts w:ascii="Wingdings" w:hAnsi="Wingdings" w:hint="default"/>
+      </w:rPr>
+    </w:lvl>
+    <w:lvl w:ilvl="3" w:tplc="08070001" w:tentative="1">
+      <w:start w:val="1"/>
+      <w:numFmt w:val="bullet"/>
+      <w:lvlText w:val=""/>
+      <w:lvlJc w:val="left"/>
+      <w:pPr>
+        <w:ind w:left="2880" w:hanging="360"/>
+      </w:pPr>
+      <w:rPr>
+        <w:rFonts w:ascii="Symbol" w:hAnsi="Symbol" w:hint="default"/>
+      </w:rPr>
+    </w:lvl>
+    <w:lvl w:ilvl="4" w:tplc="08070003" w:tentative="1">
+      <w:start w:val="1"/>
+      <w:numFmt w:val="bullet"/>
+      <w:lvlText w:val="o"/>
+      <w:lvlJc w:val="left"/>
+      <w:pPr>
+        <w:ind w:left="3600" w:hanging="360"/>
+      </w:pPr>
+      <w:rPr>
+        <w:rFonts w:ascii="Courier New" w:hAnsi="Courier New" w:cs="Courier New" w:hint="default"/>
+      </w:rPr>
+    </w:lvl>
+    <w:lvl w:ilvl="5" w:tplc="08070005" w:tentative="1">
+      <w:start w:val="1"/>
+      <w:numFmt w:val="bullet"/>
+      <w:lvlText w:val=""/>
+      <w:lvlJc w:val="left"/>
+      <w:pPr>
+        <w:ind w:left="4320" w:hanging="360"/>
+      </w:pPr>
+      <w:rPr>
+        <w:rFonts w:ascii="Wingdings" w:hAnsi="Wingdings" w:hint="default"/>
+      </w:rPr>
+    </w:lvl>
+    <w:lvl w:ilvl="6" w:tplc="08070001" w:tentative="1">
+      <w:start w:val="1"/>
+      <w:numFmt w:val="bullet"/>
+      <w:lvlText w:val=""/>
+      <w:lvlJc w:val="left"/>
+      <w:pPr>
+        <w:ind w:left="5040" w:hanging="360"/>
+      </w:pPr>
+      <w:rPr>
+        <w:rFonts w:ascii="Symbol" w:hAnsi="Symbol" w:hint="default"/>
+      </w:rPr>
+    </w:lvl>
+    <w:lvl w:ilvl="7" w:tplc="08070003" w:tentative="1">
+      <w:start w:val="1"/>
+      <w:numFmt w:val="bullet"/>
+      <w:lvlText w:val="o"/>
+      <w:lvlJc w:val="left"/>
+      <w:pPr>
+        <w:ind w:left="5760" w:hanging="360"/>
+      </w:pPr>
+      <w:rPr>
+        <w:rFonts w:ascii="Courier New" w:hAnsi="Courier New" w:cs="Courier New" w:hint="default"/>
+      </w:rPr>
+    </w:lvl>
+    <w:lvl w:ilvl="8" w:tplc="08070005" w:tentative="1">
+      <w:start w:val="1"/>
+      <w:numFmt w:val="bullet"/>
+      <w:lvlText w:val=""/>
+      <w:lvlJc w:val="left"/>
+      <w:pPr>
+        <w:ind w:left="6480" w:hanging="360"/>
+      </w:pPr>
+      <w:rPr>
+        <w:rFonts w:ascii="Wingdings" w:hAnsi="Wingdings" w:hint="default"/>
+      </w:rPr>
+    </w:lvl>
+  </w:abstractNum>
   <w:num w:numId="1">
+    <w:abstractNumId w:val="2"/>
+  </w:num>
+  <w:num w:numId="2">
+    <w:abstractNumId w:val="4"/>
+  </w:num>
+  <w:num w:numId="3">
+    <w:abstractNumId w:val="9"/>
+  </w:num>
+  <w:num w:numId="4">
+    <w:abstractNumId w:val="11"/>
+  </w:num>
+  <w:num w:numId="5">
+    <w:abstractNumId w:val="7"/>
+  </w:num>
+  <w:num w:numId="6">
     <w:abstractNumId w:val="1"/>
   </w:num>
-  <w:num w:numId="2">
+  <w:num w:numId="7">
+    <w:abstractNumId w:val="5"/>
+  </w:num>
+  <w:num w:numId="8">
+    <w:abstractNumId w:val="6"/>
+  </w:num>
+  <w:num w:numId="9">
+    <w:abstractNumId w:val="10"/>
+  </w:num>
+  <w:num w:numId="10">
+    <w:abstractNumId w:val="12"/>
+  </w:num>
+  <w:num w:numId="11">
+    <w:abstractNumId w:val="8"/>
+  </w:num>
+  <w:num w:numId="12">
     <w:abstractNumId w:val="3"/>
   </w:num>
-  <w:num w:numId="3">
-    <w:abstractNumId w:val="8"/>
+  <w:num w:numId="13">
+    <w:abstractNumId w:val="13"/>
   </w:num>
-  <w:num w:numId="4">
-    <w:abstractNumId w:val="10"/>
-  </w:num>
-  <w:num w:numId="5">
-    <w:abstractNumId w:val="6"/>
-  </w:num>
-  <w:num w:numId="6">
+  <w:num w:numId="14">
     <w:abstractNumId w:val="0"/>
-  </w:num>
-  <w:num w:numId="7">
-    <w:abstractNumId w:val="4"/>
-  </w:num>
-  <w:num w:numId="8">
-    <w:abstractNumId w:val="5"/>
-  </w:num>
-  <w:num w:numId="9">
-    <w:abstractNumId w:val="9"/>
-  </w:num>
-  <w:num w:numId="10">
-    <w:abstractNumId w:val="11"/>
-  </w:num>
-  <w:num w:numId="11">
-    <w:abstractNumId w:val="7"/>
-  </w:num>
-  <w:num w:numId="12">
-    <w:abstractNumId w:val="2"/>
   </w:num>
 </w:numbering>
 </file>

</xml_diff>